<commit_message>
Various Updates and Report Started
</commit_message>
<xml_diff>
--- a/Project #2.docx
+++ b/Project #2.docx
@@ -1,6 +1,6 @@
 
 <file path=word/document.xml><?xml version="1.0" encoding="utf-8"?>
-<w:document xmlns:ve="http://schemas.openxmlformats.org/markup-compatibility/2006" xmlns:o="urn:schemas-microsoft-com:office:office" xmlns:r="http://schemas.openxmlformats.org/officeDocument/2006/relationships" xmlns:m="http://schemas.openxmlformats.org/officeDocument/2006/math" xmlns:v="urn:schemas-microsoft-com:vml" xmlns:wp="http://schemas.openxmlformats.org/drawingml/2006/wordprocessingDrawing" xmlns:w10="urn:schemas-microsoft-com:office:word" xmlns:w="http://schemas.openxmlformats.org/wordprocessingml/2006/main" xmlns:wne="http://schemas.microsoft.com/office/word/2006/wordml">
+<w:document xmlns:wpc="http://schemas.microsoft.com/office/word/2010/wordprocessingCanvas" xmlns:mc="http://schemas.openxmlformats.org/markup-compatibility/2006" xmlns:o="urn:schemas-microsoft-com:office:office" xmlns:r="http://schemas.openxmlformats.org/officeDocument/2006/relationships" xmlns:m="http://schemas.openxmlformats.org/officeDocument/2006/math" xmlns:v="urn:schemas-microsoft-com:vml" xmlns:wp14="http://schemas.microsoft.com/office/word/2010/wordprocessingDrawing" xmlns:wp="http://schemas.openxmlformats.org/drawingml/2006/wordprocessingDrawing" xmlns:w10="urn:schemas-microsoft-com:office:word" xmlns:w="http://schemas.openxmlformats.org/wordprocessingml/2006/main" xmlns:w14="http://schemas.microsoft.com/office/word/2010/wordml" xmlns:wpg="http://schemas.microsoft.com/office/word/2010/wordprocessingGroup" xmlns:wpi="http://schemas.microsoft.com/office/word/2010/wordprocessingInk" xmlns:wne="http://schemas.microsoft.com/office/word/2006/wordml" xmlns:wps="http://schemas.microsoft.com/office/word/2010/wordprocessingShape" mc:Ignorable="w14 wp14">
   <w:body>
     <w:p>
       <w:pPr>
@@ -129,25 +129,7 @@
           <w:sz w:val="24"/>
           <w:szCs w:val="24"/>
         </w:rPr>
-        <w:t xml:space="preserve">Jeff </w:t>
-      </w:r>
-      <w:proofErr w:type="spellStart"/>
-      <w:r>
-        <w:rPr>
-          <w:rFonts w:ascii="Times New Roman" w:hAnsi="Times New Roman" w:cs="Times New Roman"/>
-          <w:sz w:val="24"/>
-          <w:szCs w:val="24"/>
-        </w:rPr>
-        <w:t>Grindel</w:t>
-      </w:r>
-      <w:proofErr w:type="spellEnd"/>
-      <w:r>
-        <w:rPr>
-          <w:rFonts w:ascii="Times New Roman" w:hAnsi="Times New Roman" w:cs="Times New Roman"/>
-          <w:sz w:val="24"/>
-          <w:szCs w:val="24"/>
-        </w:rPr>
-        <w:t xml:space="preserve"> – A20237004</w:t>
+        <w:t>Jeff Grindel – A20237004</w:t>
       </w:r>
     </w:p>
     <w:p>
@@ -452,6 +434,9 @@
       <w:r>
         <w:tab/>
       </w:r>
+      <w:r>
+        <w:t>Write policy descriptions</w:t>
+      </w:r>
     </w:p>
     <w:p>
       <w:pPr>
@@ -479,6 +464,47 @@
       </w:pPr>
       <w:r>
         <w:tab/>
+      </w:r>
+      <w:r>
+        <w:t xml:space="preserve">The group decided after lots of discussion to split all of the required pieces of structure into </w:t>
+      </w:r>
+      <w:r>
+        <w:t xml:space="preserve">separate modules and then combine them into an overall dataflow. This allowed for each individual component to be thoroughly tested. </w:t>
+      </w:r>
+      <w:r>
+        <w:t>The overall dataflow can be seen below as well as in the appendix.</w:t>
+      </w:r>
+    </w:p>
+    <w:p>
+      <w:pPr>
+        <w:pStyle w:val="NormalWeb"/>
+      </w:pPr>
+      <w:r>
+        <w:object w:dxaOrig="11573" w:dyaOrig="7036">
+          <v:shapetype id="_x0000_t75" coordsize="21600,21600" o:spt="75" o:preferrelative="t" path="m@4@5l@4@11@9@11@9@5xe" filled="f" stroked="f">
+            <v:stroke joinstyle="miter"/>
+            <v:formulas>
+              <v:f eqn="if lineDrawn pixelLineWidth 0"/>
+              <v:f eqn="sum @0 1 0"/>
+              <v:f eqn="sum 0 0 @1"/>
+              <v:f eqn="prod @2 1 2"/>
+              <v:f eqn="prod @3 21600 pixelWidth"/>
+              <v:f eqn="prod @3 21600 pixelHeight"/>
+              <v:f eqn="sum @0 0 1"/>
+              <v:f eqn="prod @6 1 2"/>
+              <v:f eqn="prod @7 21600 pixelWidth"/>
+              <v:f eqn="sum @8 21600 0"/>
+              <v:f eqn="prod @7 21600 pixelHeight"/>
+              <v:f eqn="sum @10 21600 0"/>
+            </v:formulas>
+            <v:path o:extrusionok="f" gradientshapeok="t" o:connecttype="rect"/>
+            <o:lock v:ext="edit" aspectratio="t"/>
+          </v:shapetype>
+          <v:shape id="_x0000_i1025" type="#_x0000_t75" style="width:540pt;height:328.2pt" o:ole="">
+            <v:imagedata r:id="rId9" o:title=""/>
+          </v:shape>
+          <o:OLEObject Type="Embed" ProgID="Visio.Drawing.11" ShapeID="_x0000_i1025" DrawAspect="Content" ObjectID="_1427055864" r:id="rId10"/>
+        </w:object>
       </w:r>
     </w:p>
     <w:p>
@@ -488,6 +514,17 @@
         <w:jc w:val="center"/>
       </w:pPr>
       <w:r>
+        <w:t xml:space="preserve">Figure X: </w:t>
+      </w:r>
+      <w:proofErr w:type="spellStart"/>
+      <w:r>
+        <w:t>Datapath</w:t>
+      </w:r>
+      <w:proofErr w:type="spellEnd"/>
+      <w:r>
+        <w:t xml:space="preserve"> design of cache/memory system</w:t>
+      </w:r>
+      <w:r>
         <w:t xml:space="preserve"> </w:t>
       </w:r>
     </w:p>
@@ -496,6 +533,69 @@
         <w:pStyle w:val="NormalWeb"/>
         <w:ind w:firstLine="720"/>
       </w:pPr>
+      <w:r>
+        <w:t>Based on the figure above, the black lines are mostly data lines, and the orange lines are contr</w:t>
+      </w:r>
+      <w:r>
+        <w:t xml:space="preserve">ol inputs for specific block. </w:t>
+      </w:r>
+      <w:r>
+        <w:t>There are six main blocks where a majority</w:t>
+      </w:r>
+      <w:r>
+        <w:t xml:space="preserve"> of the </w:t>
+      </w:r>
+      <w:r>
+        <w:t>functionality</w:t>
+      </w:r>
+      <w:r>
+        <w:t xml:space="preserve"> </w:t>
+      </w:r>
+      <w:r>
+        <w:t xml:space="preserve">takes place. </w:t>
+      </w:r>
+    </w:p>
+    <w:p>
+      <w:pPr>
+        <w:pStyle w:val="NormalWeb"/>
+        <w:ind w:firstLine="720"/>
+      </w:pPr>
+    </w:p>
+    <w:p>
+      <w:pPr>
+        <w:pStyle w:val="NormalWeb"/>
+        <w:ind w:firstLine="720"/>
+      </w:pPr>
+      <w:r>
+        <w:lastRenderedPageBreak/>
+        <w:t>The ICache block is</w:t>
+      </w:r>
+      <w:r>
+        <w:t xml:space="preserve"> </w:t>
+      </w:r>
+      <w:r>
+        <w:t>256</w:t>
+      </w:r>
+      <w:r>
+        <w:t>-</w:t>
+      </w:r>
+      <w:r>
+        <w:t>Byte word-addressable cache (implemented as a 64x32 array, 2048 bits)</w:t>
+      </w:r>
+      <w:r>
+        <w:t xml:space="preserve"> </w:t>
+      </w:r>
+      <w:proofErr w:type="gramStart"/>
+      <w:r>
+        <w:t>The</w:t>
+      </w:r>
+      <w:proofErr w:type="gramEnd"/>
+      <w:r>
+        <w:t xml:space="preserve"> cache is directly mapped from memory so the following formula was used to calculate the index of the</w:t>
+      </w:r>
+      <w:r>
+        <w:t xml:space="preserve"> cache.</w:t>
+      </w:r>
     </w:p>
     <w:p>
       <w:pPr>
@@ -503,35 +603,1780 @@
         <w:ind w:firstLine="720"/>
         <w:jc w:val="center"/>
       </w:pPr>
+      <m:oMath>
+        <m:r>
+          <w:rPr>
+            <w:rFonts w:ascii="Cambria Math" w:hAnsi="Cambria Math"/>
+          </w:rPr>
+          <m:t>index=IAddr mod 64</m:t>
+        </m:r>
+      </m:oMath>
+      <w:r>
+        <w:tab/>
+        <w:t>(1)</w:t>
+      </w:r>
     </w:p>
     <w:p>
       <w:pPr>
         <w:pStyle w:val="NormalWeb"/>
-        <w:jc w:val="center"/>
-        <w:rPr>
-          <w:b/>
-        </w:rPr>
-      </w:pPr>
-      <w:r>
-        <w:rPr>
-          <w:b/>
-        </w:rPr>
-        <w:t>V. Implementation</w:t>
+        <w:ind w:firstLine="720"/>
+      </w:pPr>
+      <w:r>
+        <w:t xml:space="preserve"> </w:t>
+      </w:r>
+      <w:r>
+        <w:t xml:space="preserve"> This block takes in the Instruction Address (Program Counter) from the test bench program, as </w:t>
+      </w:r>
+      <w:r>
+        <w:t>well as a</w:t>
+      </w:r>
+      <w:r>
+        <w:t xml:space="preserve"> flag</w:t>
+      </w:r>
+      <w:r>
+        <w:t>,</w:t>
+      </w:r>
+      <w:r>
+        <w:t xml:space="preserve"> IHC</w:t>
+      </w:r>
+      <w:r>
+        <w:t>,</w:t>
+      </w:r>
+      <w:r>
+        <w:t xml:space="preserve"> to test the different functionality of either an </w:t>
+      </w:r>
+      <w:proofErr w:type="spellStart"/>
+      <w:r>
+        <w:t>Icache</w:t>
+      </w:r>
+      <w:proofErr w:type="spellEnd"/>
+      <w:r>
+        <w:t xml:space="preserve"> Hit or </w:t>
+      </w:r>
+      <w:proofErr w:type="spellStart"/>
+      <w:r>
+        <w:t>Icache</w:t>
+      </w:r>
+      <w:proofErr w:type="spellEnd"/>
+      <w:r>
+        <w:t xml:space="preserve"> Miss. </w:t>
+      </w:r>
+      <w:r>
+        <w:t xml:space="preserve">Since we </w:t>
+      </w:r>
+      <w:r>
+        <w:t>implemented</w:t>
+      </w:r>
+      <w:r>
+        <w:t xml:space="preserve"> a write through policy, on a cache hit we take the word value from cache and update it to memory. </w:t>
+      </w:r>
+      <w:r>
+        <w:t xml:space="preserve">Upon </w:t>
+      </w:r>
+      <w:proofErr w:type="spellStart"/>
+      <w:proofErr w:type="gramStart"/>
+      <w:r>
+        <w:t>a</w:t>
+      </w:r>
+      <w:proofErr w:type="spellEnd"/>
+      <w:proofErr w:type="gramEnd"/>
+      <w:r>
+        <w:t xml:space="preserve"> instruction miss in cache, the data will be fetched from memory. Since the Write Allocate strategy was implemented, a block of memory was put back in the cache to update it.</w:t>
+      </w:r>
+      <w:r>
+        <w:t xml:space="preserve"> The data is then </w:t>
+      </w:r>
+      <w:r>
+        <w:t>correct and outputted.</w:t>
+      </w:r>
+      <w:r>
+        <w:t xml:space="preserve"> The mux on the top is to select either from the memory (ICache Hit) or from the cache after a block update (ICache Miss)</w:t>
+      </w:r>
+      <w:r>
+        <w:t>.</w:t>
+      </w:r>
+      <w:r>
+        <w:t xml:space="preserve"> </w:t>
+      </w:r>
+      <w:r>
+        <w:t>The access time for the ICache operation is jus</w:t>
+      </w:r>
+      <w:r>
+        <w:t>t 1 cycle (10 ns).</w:t>
+      </w:r>
+      <w:r>
+        <w:t xml:space="preserve"> </w:t>
       </w:r>
     </w:p>
     <w:p>
       <w:pPr>
         <w:pStyle w:val="NormalWeb"/>
-      </w:pPr>
-      <w:r>
-        <w:tab/>
-      </w:r>
-      <w:r>
-        <w:t xml:space="preserve"> </w:t>
+        <w:ind w:firstLine="720"/>
+      </w:pPr>
+      <w:r>
+        <w:t xml:space="preserve">The Bus block is simply to model the bus delay. Since the specifications of the bandwidth of the bus stated, </w:t>
+      </w:r>
+      <w:proofErr w:type="gramStart"/>
+      <w:r>
+        <w:t>32 words/cycle,</w:t>
+      </w:r>
+      <w:proofErr w:type="gramEnd"/>
+      <w:r>
+        <w:t xml:space="preserve"> the assumption was made that the bus will delay a full cycle when 32 words or less are put on the bus. Since the most that will put across the bus is a memory block (8 words) this assumption works. </w:t>
       </w:r>
     </w:p>
     <w:p>
       <w:pPr>
+        <w:pStyle w:val="NormalWeb"/>
+        <w:ind w:firstLine="720"/>
+      </w:pPr>
+      <w:r>
+        <w:t xml:space="preserve">The memory Block </w:t>
+      </w:r>
+      <w:r>
+        <w:t>is 1024 Bytes of Byte-addressable storage (implemented as a 1024x8</w:t>
+      </w:r>
+      <w:r>
+        <w:t xml:space="preserve"> array). The memory </w:t>
+      </w:r>
+      <w:r>
+        <w:t xml:space="preserve">then has addresses from 0x0 0x3FF. </w:t>
+      </w:r>
+      <w:r>
+        <w:t xml:space="preserve">When there is an ICache Hit, a word is brought into the memory to perform a word update, when there is an ICache Miss the Block of memory at the inputted address is outputted and write allocated back to cache to update the values in cache. </w:t>
+      </w:r>
+      <w:r>
+        <w:t xml:space="preserve">After </w:t>
+      </w:r>
+      <w:r>
+        <w:t>the correct instruction is retrieved from either the cache or memory, the Op-Code is inputted into the CPU Block.</w:t>
+      </w:r>
+      <w:r>
+        <w:t xml:space="preserve"> The memory has a port access time </w:t>
+      </w:r>
+      <w:proofErr w:type="gramStart"/>
+      <w:r>
+        <w:t>of 5 cycles/word for reads,</w:t>
+      </w:r>
+      <w:proofErr w:type="gramEnd"/>
+      <w:r>
+        <w:t xml:space="preserve"> and an additional memory read time of 3 cycles/word for a total of 8 cycles/word for reading. The memory has a port access time </w:t>
+      </w:r>
+      <w:proofErr w:type="gramStart"/>
+      <w:r>
+        <w:t>of 3 cycles/word for writes,</w:t>
+      </w:r>
+      <w:proofErr w:type="gramEnd"/>
+      <w:r>
+        <w:t xml:space="preserve"> and an additional memory write time of 4 cycles/word for a total of 7 cycles/word for writing.</w:t>
+      </w:r>
+    </w:p>
+    <w:p>
+      <w:pPr>
+        <w:pStyle w:val="NormalWeb"/>
+        <w:ind w:firstLine="720"/>
+      </w:pPr>
+      <w:r>
+        <w:t>The CPU</w:t>
+      </w:r>
+      <w:r>
+        <w:t xml:space="preserve"> is a simple </w:t>
+      </w:r>
+      <w:proofErr w:type="gramStart"/>
+      <w:r>
+        <w:t>bloc</w:t>
+      </w:r>
+      <w:r>
+        <w:t>k</w:t>
+      </w:r>
+      <w:r>
+        <w:t>,</w:t>
+      </w:r>
+      <w:proofErr w:type="gramEnd"/>
+      <w:r>
+        <w:t xml:space="preserve"> based on the Op-</w:t>
+      </w:r>
+      <w:r>
+        <w:t xml:space="preserve">code </w:t>
+      </w:r>
+      <w:r>
+        <w:t>inputted</w:t>
+      </w:r>
+      <w:r>
+        <w:t xml:space="preserve"> from the instruction cache/memory process it will determine a couple output signals. </w:t>
+      </w:r>
+      <w:r>
+        <w:t>The instructions that needed to be implemented are shown below:</w:t>
+      </w:r>
+    </w:p>
+    <w:tbl>
+      <w:tblPr>
+        <w:tblStyle w:val="TableGrid"/>
+        <w:tblW w:w="0" w:type="auto"/>
+        <w:jc w:val="center"/>
+        <w:tblInd w:w="1728" w:type="dxa"/>
+        <w:tblLook w:val="04A0" w:firstRow="1" w:lastRow="0" w:firstColumn="1" w:lastColumn="0" w:noHBand="0" w:noVBand="1"/>
+      </w:tblPr>
+      <w:tblGrid>
+        <w:gridCol w:w="1866"/>
+        <w:gridCol w:w="2374"/>
+      </w:tblGrid>
+      <w:tr>
+        <w:trPr>
+          <w:jc w:val="center"/>
+        </w:trPr>
+        <w:tc>
+          <w:tcPr>
+            <w:tcW w:w="1866" w:type="dxa"/>
+          </w:tcPr>
+          <w:p>
+            <w:pPr>
+              <w:pStyle w:val="NormalWeb"/>
+              <w:jc w:val="center"/>
+            </w:pPr>
+            <w:r>
+              <w:t>Common Name</w:t>
+            </w:r>
+          </w:p>
+        </w:tc>
+        <w:tc>
+          <w:tcPr>
+            <w:tcW w:w="2374" w:type="dxa"/>
+          </w:tcPr>
+          <w:p>
+            <w:pPr>
+              <w:pStyle w:val="NormalWeb"/>
+              <w:jc w:val="center"/>
+            </w:pPr>
+            <w:r>
+              <w:t>Register Names</w:t>
+            </w:r>
+          </w:p>
+        </w:tc>
+      </w:tr>
+      <w:tr>
+        <w:trPr>
+          <w:jc w:val="center"/>
+        </w:trPr>
+        <w:tc>
+          <w:tcPr>
+            <w:tcW w:w="1866" w:type="dxa"/>
+            <w:vAlign w:val="bottom"/>
+          </w:tcPr>
+          <w:p>
+            <w:pPr>
+              <w:jc w:val="center"/>
+              <w:rPr>
+                <w:rFonts w:ascii="Calibri" w:hAnsi="Calibri"/>
+                <w:color w:val="000000"/>
+              </w:rPr>
+            </w:pPr>
+            <w:proofErr w:type="spellStart"/>
+            <w:r>
+              <w:rPr>
+                <w:rFonts w:ascii="Calibri" w:hAnsi="Calibri"/>
+                <w:color w:val="000000"/>
+              </w:rPr>
+              <w:t>lw</w:t>
+            </w:r>
+            <w:proofErr w:type="spellEnd"/>
+            <w:r>
+              <w:rPr>
+                <w:rFonts w:ascii="Calibri" w:hAnsi="Calibri"/>
+                <w:color w:val="000000"/>
+              </w:rPr>
+              <w:t xml:space="preserve"> $s1, 200 ($t3)</w:t>
+            </w:r>
+          </w:p>
+        </w:tc>
+        <w:tc>
+          <w:tcPr>
+            <w:tcW w:w="2374" w:type="dxa"/>
+            <w:vAlign w:val="bottom"/>
+          </w:tcPr>
+          <w:p>
+            <w:pPr>
+              <w:jc w:val="center"/>
+              <w:rPr>
+                <w:rFonts w:ascii="Calibri" w:hAnsi="Calibri"/>
+                <w:color w:val="000000"/>
+              </w:rPr>
+            </w:pPr>
+            <w:proofErr w:type="spellStart"/>
+            <w:r>
+              <w:rPr>
+                <w:rFonts w:ascii="Calibri" w:hAnsi="Calibri"/>
+                <w:color w:val="000000"/>
+              </w:rPr>
+              <w:t>lw</w:t>
+            </w:r>
+            <w:proofErr w:type="spellEnd"/>
+            <w:r>
+              <w:rPr>
+                <w:rFonts w:ascii="Calibri" w:hAnsi="Calibri"/>
+                <w:color w:val="000000"/>
+              </w:rPr>
+              <w:t xml:space="preserve"> R17,200(R</w:t>
+            </w:r>
+            <w:r>
+              <w:rPr>
+                <w:rFonts w:ascii="Calibri" w:hAnsi="Calibri"/>
+                <w:color w:val="000000"/>
+              </w:rPr>
+              <w:t>11)</w:t>
+            </w:r>
+          </w:p>
+        </w:tc>
+      </w:tr>
+      <w:tr>
+        <w:trPr>
+          <w:jc w:val="center"/>
+        </w:trPr>
+        <w:tc>
+          <w:tcPr>
+            <w:tcW w:w="1866" w:type="dxa"/>
+            <w:vAlign w:val="bottom"/>
+          </w:tcPr>
+          <w:p>
+            <w:pPr>
+              <w:jc w:val="center"/>
+              <w:rPr>
+                <w:rFonts w:ascii="Calibri" w:hAnsi="Calibri"/>
+                <w:color w:val="000000"/>
+              </w:rPr>
+            </w:pPr>
+            <w:proofErr w:type="spellStart"/>
+            <w:r>
+              <w:rPr>
+                <w:rFonts w:ascii="Calibri" w:hAnsi="Calibri"/>
+                <w:color w:val="000000"/>
+              </w:rPr>
+              <w:t>sw</w:t>
+            </w:r>
+            <w:proofErr w:type="spellEnd"/>
+            <w:r>
+              <w:rPr>
+                <w:rFonts w:ascii="Calibri" w:hAnsi="Calibri"/>
+                <w:color w:val="000000"/>
+              </w:rPr>
+              <w:t xml:space="preserve"> $s3, 100 ($t4)</w:t>
+            </w:r>
+          </w:p>
+        </w:tc>
+        <w:tc>
+          <w:tcPr>
+            <w:tcW w:w="2374" w:type="dxa"/>
+            <w:vAlign w:val="bottom"/>
+          </w:tcPr>
+          <w:p>
+            <w:pPr>
+              <w:jc w:val="center"/>
+              <w:rPr>
+                <w:rFonts w:ascii="Calibri" w:hAnsi="Calibri"/>
+                <w:color w:val="000000"/>
+              </w:rPr>
+            </w:pPr>
+            <w:proofErr w:type="spellStart"/>
+            <w:r>
+              <w:rPr>
+                <w:rFonts w:ascii="Calibri" w:hAnsi="Calibri"/>
+                <w:color w:val="000000"/>
+              </w:rPr>
+              <w:t>sw</w:t>
+            </w:r>
+            <w:proofErr w:type="spellEnd"/>
+            <w:r>
+              <w:rPr>
+                <w:rFonts w:ascii="Calibri" w:hAnsi="Calibri"/>
+                <w:color w:val="000000"/>
+              </w:rPr>
+              <w:t xml:space="preserve"> R19,100(R</w:t>
+            </w:r>
+            <w:r>
+              <w:rPr>
+                <w:rFonts w:ascii="Calibri" w:hAnsi="Calibri"/>
+                <w:color w:val="000000"/>
+              </w:rPr>
+              <w:t>12)</w:t>
+            </w:r>
+          </w:p>
+        </w:tc>
+      </w:tr>
+      <w:tr>
+        <w:trPr>
+          <w:jc w:val="center"/>
+        </w:trPr>
+        <w:tc>
+          <w:tcPr>
+            <w:tcW w:w="1866" w:type="dxa"/>
+            <w:vAlign w:val="bottom"/>
+          </w:tcPr>
+          <w:p>
+            <w:pPr>
+              <w:jc w:val="center"/>
+              <w:rPr>
+                <w:rFonts w:ascii="Calibri" w:hAnsi="Calibri"/>
+                <w:color w:val="000000"/>
+              </w:rPr>
+            </w:pPr>
+            <w:r>
+              <w:rPr>
+                <w:rFonts w:ascii="Calibri" w:hAnsi="Calibri"/>
+                <w:color w:val="000000"/>
+              </w:rPr>
+              <w:t>add $s3, $t3, $t2</w:t>
+            </w:r>
+          </w:p>
+        </w:tc>
+        <w:tc>
+          <w:tcPr>
+            <w:tcW w:w="2374" w:type="dxa"/>
+            <w:vAlign w:val="bottom"/>
+          </w:tcPr>
+          <w:p>
+            <w:pPr>
+              <w:jc w:val="center"/>
+              <w:rPr>
+                <w:rFonts w:ascii="Calibri" w:hAnsi="Calibri"/>
+                <w:color w:val="000000"/>
+              </w:rPr>
+            </w:pPr>
+            <w:r>
+              <w:rPr>
+                <w:rFonts w:ascii="Calibri" w:hAnsi="Calibri"/>
+                <w:color w:val="000000"/>
+              </w:rPr>
+              <w:t>add R19,R11,R</w:t>
+            </w:r>
+            <w:r>
+              <w:rPr>
+                <w:rFonts w:ascii="Calibri" w:hAnsi="Calibri"/>
+                <w:color w:val="000000"/>
+              </w:rPr>
+              <w:t>10</w:t>
+            </w:r>
+          </w:p>
+        </w:tc>
+      </w:tr>
+      <w:tr>
+        <w:trPr>
+          <w:jc w:val="center"/>
+        </w:trPr>
+        <w:tc>
+          <w:tcPr>
+            <w:tcW w:w="1866" w:type="dxa"/>
+            <w:vAlign w:val="bottom"/>
+          </w:tcPr>
+          <w:p>
+            <w:pPr>
+              <w:jc w:val="center"/>
+              <w:rPr>
+                <w:rFonts w:ascii="Calibri" w:hAnsi="Calibri"/>
+                <w:color w:val="000000"/>
+              </w:rPr>
+            </w:pPr>
+            <w:proofErr w:type="spellStart"/>
+            <w:r>
+              <w:rPr>
+                <w:rFonts w:ascii="Calibri" w:hAnsi="Calibri"/>
+                <w:color w:val="000000"/>
+              </w:rPr>
+              <w:t>beq</w:t>
+            </w:r>
+            <w:proofErr w:type="spellEnd"/>
+            <w:r>
+              <w:rPr>
+                <w:rFonts w:ascii="Calibri" w:hAnsi="Calibri"/>
+                <w:color w:val="000000"/>
+              </w:rPr>
+              <w:t xml:space="preserve"> $s5, $t6, 400</w:t>
+            </w:r>
+          </w:p>
+        </w:tc>
+        <w:tc>
+          <w:tcPr>
+            <w:tcW w:w="2374" w:type="dxa"/>
+            <w:vAlign w:val="bottom"/>
+          </w:tcPr>
+          <w:p>
+            <w:pPr>
+              <w:jc w:val="center"/>
+              <w:rPr>
+                <w:rFonts w:ascii="Calibri" w:hAnsi="Calibri"/>
+                <w:color w:val="000000"/>
+              </w:rPr>
+            </w:pPr>
+            <w:proofErr w:type="spellStart"/>
+            <w:r>
+              <w:rPr>
+                <w:rFonts w:ascii="Calibri" w:hAnsi="Calibri"/>
+                <w:color w:val="000000"/>
+              </w:rPr>
+              <w:t>beq</w:t>
+            </w:r>
+            <w:proofErr w:type="spellEnd"/>
+            <w:r>
+              <w:rPr>
+                <w:rFonts w:ascii="Calibri" w:hAnsi="Calibri"/>
+                <w:color w:val="000000"/>
+              </w:rPr>
+              <w:t xml:space="preserve"> R21,R</w:t>
+            </w:r>
+            <w:r>
+              <w:rPr>
+                <w:rFonts w:ascii="Calibri" w:hAnsi="Calibri"/>
+                <w:color w:val="000000"/>
+              </w:rPr>
+              <w:t>14,0[400-PC]</w:t>
+            </w:r>
+          </w:p>
+        </w:tc>
+      </w:tr>
+      <w:tr>
+        <w:trPr>
+          <w:jc w:val="center"/>
+        </w:trPr>
+        <w:tc>
+          <w:tcPr>
+            <w:tcW w:w="1866" w:type="dxa"/>
+            <w:vAlign w:val="bottom"/>
+          </w:tcPr>
+          <w:p>
+            <w:pPr>
+              <w:jc w:val="center"/>
+              <w:rPr>
+                <w:rFonts w:ascii="Calibri" w:hAnsi="Calibri"/>
+                <w:color w:val="000000"/>
+              </w:rPr>
+            </w:pPr>
+            <w:proofErr w:type="spellStart"/>
+            <w:r>
+              <w:rPr>
+                <w:rFonts w:ascii="Calibri" w:hAnsi="Calibri"/>
+                <w:color w:val="000000"/>
+              </w:rPr>
+              <w:t>bne</w:t>
+            </w:r>
+            <w:proofErr w:type="spellEnd"/>
+            <w:r>
+              <w:rPr>
+                <w:rFonts w:ascii="Calibri" w:hAnsi="Calibri"/>
+                <w:color w:val="000000"/>
+              </w:rPr>
+              <w:t xml:space="preserve"> $s5, $t6, 500</w:t>
+            </w:r>
+          </w:p>
+        </w:tc>
+        <w:tc>
+          <w:tcPr>
+            <w:tcW w:w="2374" w:type="dxa"/>
+            <w:vAlign w:val="bottom"/>
+          </w:tcPr>
+          <w:p>
+            <w:pPr>
+              <w:jc w:val="center"/>
+              <w:rPr>
+                <w:rFonts w:ascii="Calibri" w:hAnsi="Calibri"/>
+                <w:color w:val="000000"/>
+              </w:rPr>
+            </w:pPr>
+            <w:proofErr w:type="spellStart"/>
+            <w:r>
+              <w:rPr>
+                <w:rFonts w:ascii="Calibri" w:hAnsi="Calibri"/>
+                <w:color w:val="000000"/>
+              </w:rPr>
+              <w:t>bne</w:t>
+            </w:r>
+            <w:proofErr w:type="spellEnd"/>
+            <w:r>
+              <w:rPr>
+                <w:rFonts w:ascii="Calibri" w:hAnsi="Calibri"/>
+                <w:color w:val="000000"/>
+              </w:rPr>
+              <w:t xml:space="preserve"> R21,R</w:t>
+            </w:r>
+            <w:r>
+              <w:rPr>
+                <w:rFonts w:ascii="Calibri" w:hAnsi="Calibri"/>
+                <w:color w:val="000000"/>
+              </w:rPr>
+              <w:t>14,0[500-PC]</w:t>
+            </w:r>
+          </w:p>
+        </w:tc>
+      </w:tr>
+      <w:tr>
+        <w:trPr>
+          <w:jc w:val="center"/>
+        </w:trPr>
+        <w:tc>
+          <w:tcPr>
+            <w:tcW w:w="1866" w:type="dxa"/>
+            <w:vAlign w:val="bottom"/>
+          </w:tcPr>
+          <w:p>
+            <w:pPr>
+              <w:jc w:val="center"/>
+              <w:rPr>
+                <w:rFonts w:ascii="Calibri" w:hAnsi="Calibri"/>
+                <w:color w:val="000000"/>
+              </w:rPr>
+            </w:pPr>
+            <w:proofErr w:type="spellStart"/>
+            <w:r>
+              <w:rPr>
+                <w:rFonts w:ascii="Calibri" w:hAnsi="Calibri"/>
+                <w:color w:val="000000"/>
+              </w:rPr>
+              <w:t>lui</w:t>
+            </w:r>
+            <w:proofErr w:type="spellEnd"/>
+            <w:r>
+              <w:rPr>
+                <w:rFonts w:ascii="Calibri" w:hAnsi="Calibri"/>
+                <w:color w:val="000000"/>
+              </w:rPr>
+              <w:t xml:space="preserve"> $s6, 40</w:t>
+            </w:r>
+          </w:p>
+        </w:tc>
+        <w:tc>
+          <w:tcPr>
+            <w:tcW w:w="2374" w:type="dxa"/>
+            <w:vAlign w:val="bottom"/>
+          </w:tcPr>
+          <w:p>
+            <w:pPr>
+              <w:jc w:val="center"/>
+              <w:rPr>
+                <w:rFonts w:ascii="Calibri" w:hAnsi="Calibri"/>
+                <w:color w:val="000000"/>
+              </w:rPr>
+            </w:pPr>
+            <w:proofErr w:type="spellStart"/>
+            <w:r>
+              <w:rPr>
+                <w:rFonts w:ascii="Calibri" w:hAnsi="Calibri"/>
+                <w:color w:val="000000"/>
+              </w:rPr>
+              <w:t>lui</w:t>
+            </w:r>
+            <w:proofErr w:type="spellEnd"/>
+            <w:r>
+              <w:rPr>
+                <w:rFonts w:ascii="Calibri" w:hAnsi="Calibri"/>
+                <w:color w:val="000000"/>
+              </w:rPr>
+              <w:t xml:space="preserve"> R</w:t>
+            </w:r>
+            <w:r>
+              <w:rPr>
+                <w:rFonts w:ascii="Calibri" w:hAnsi="Calibri"/>
+                <w:color w:val="000000"/>
+              </w:rPr>
+              <w:t>22,40</w:t>
+            </w:r>
+          </w:p>
+        </w:tc>
+      </w:tr>
+    </w:tbl>
+    <w:p>
+      <w:pPr>
+        <w:pStyle w:val="NormalWeb"/>
+        <w:ind w:firstLine="720"/>
+      </w:pPr>
+      <w:r>
+        <w:t xml:space="preserve">There are two types of instructions implanted ALU/Branch Instructions and Memory Access functions. The last four on the list above are the ALU/Branch </w:t>
+      </w:r>
+      <w:r>
+        <w:t>instructions</w:t>
+      </w:r>
+      <w:r>
+        <w:t xml:space="preserve">. These only require the use of register values. </w:t>
+      </w:r>
+      <w:r>
+        <w:t xml:space="preserve">The Op-codes are determined to match </w:t>
+      </w:r>
+      <w:r>
+        <w:t>specific instructions</w:t>
+      </w:r>
+      <w:r>
+        <w:t xml:space="preserve">. For the </w:t>
+      </w:r>
+      <w:proofErr w:type="spellStart"/>
+      <w:r>
+        <w:t>beq</w:t>
+      </w:r>
+      <w:proofErr w:type="spellEnd"/>
+      <w:r>
+        <w:t xml:space="preserve"> and </w:t>
+      </w:r>
+      <w:proofErr w:type="spellStart"/>
+      <w:r>
+        <w:t>bne</w:t>
+      </w:r>
+      <w:proofErr w:type="spellEnd"/>
+      <w:r>
+        <w:t xml:space="preserve"> instructions in the CPU the ALU_DONE flag will be set. For the other two, the register value will be updated with the proper value (add, </w:t>
+      </w:r>
+      <w:proofErr w:type="spellStart"/>
+      <w:r>
+        <w:t>lui</w:t>
+      </w:r>
+      <w:proofErr w:type="spellEnd"/>
+      <w:r>
+        <w:t xml:space="preserve">). </w:t>
+      </w:r>
+      <w:r>
+        <w:t xml:space="preserve">The Initial values of the </w:t>
+      </w:r>
+      <w:r>
+        <w:t>register can be seen below.</w:t>
+      </w:r>
+      <w:r>
+        <w:t xml:space="preserve"> </w:t>
+      </w:r>
+    </w:p>
+    <w:p>
+      <w:pPr>
+        <w:pStyle w:val="NormalWeb"/>
+        <w:ind w:firstLine="720"/>
+      </w:pPr>
+    </w:p>
+    <w:p>
+      <w:pPr>
+        <w:pStyle w:val="NormalWeb"/>
+        <w:ind w:firstLine="720"/>
+      </w:pPr>
+    </w:p>
+    <w:p>
+      <w:pPr>
+        <w:pStyle w:val="NormalWeb"/>
+        <w:ind w:firstLine="720"/>
+      </w:pPr>
+    </w:p>
+    <w:p>
+      <w:pPr>
+        <w:pStyle w:val="NormalWeb"/>
+        <w:ind w:firstLine="720"/>
+      </w:pPr>
+    </w:p>
+    <w:tbl>
+      <w:tblPr>
+        <w:tblStyle w:val="TableGrid"/>
+        <w:tblW w:w="7038" w:type="dxa"/>
+        <w:jc w:val="center"/>
+        <w:tblLook w:val="04A0" w:firstRow="1" w:lastRow="0" w:firstColumn="1" w:lastColumn="0" w:noHBand="0" w:noVBand="1"/>
+      </w:tblPr>
+      <w:tblGrid>
+        <w:gridCol w:w="1983"/>
+        <w:gridCol w:w="1536"/>
+        <w:gridCol w:w="1983"/>
+        <w:gridCol w:w="1536"/>
+      </w:tblGrid>
+      <w:tr>
+        <w:trPr>
+          <w:jc w:val="center"/>
+        </w:trPr>
+        <w:tc>
+          <w:tcPr>
+            <w:tcW w:w="1983" w:type="dxa"/>
+          </w:tcPr>
+          <w:p>
+            <w:pPr>
+              <w:pStyle w:val="NormalWeb"/>
+            </w:pPr>
+            <w:r>
+              <w:lastRenderedPageBreak/>
+              <w:t>Register Number</w:t>
+            </w:r>
+          </w:p>
+        </w:tc>
+        <w:tc>
+          <w:tcPr>
+            <w:tcW w:w="1536" w:type="dxa"/>
+          </w:tcPr>
+          <w:p>
+            <w:pPr>
+              <w:pStyle w:val="NormalWeb"/>
+            </w:pPr>
+            <w:r>
+              <w:t>Initial value</w:t>
+            </w:r>
+          </w:p>
+        </w:tc>
+        <w:tc>
+          <w:tcPr>
+            <w:tcW w:w="1983" w:type="dxa"/>
+          </w:tcPr>
+          <w:p>
+            <w:pPr>
+              <w:pStyle w:val="NormalWeb"/>
+            </w:pPr>
+            <w:r>
+              <w:t>Register Number</w:t>
+            </w:r>
+          </w:p>
+        </w:tc>
+        <w:tc>
+          <w:tcPr>
+            <w:tcW w:w="1536" w:type="dxa"/>
+          </w:tcPr>
+          <w:p>
+            <w:pPr>
+              <w:pStyle w:val="NormalWeb"/>
+            </w:pPr>
+            <w:r>
+              <w:t>Initial value</w:t>
+            </w:r>
+          </w:p>
+        </w:tc>
+      </w:tr>
+      <w:tr>
+        <w:trPr>
+          <w:jc w:val="center"/>
+        </w:trPr>
+        <w:tc>
+          <w:tcPr>
+            <w:tcW w:w="1983" w:type="dxa"/>
+          </w:tcPr>
+          <w:p>
+            <w:pPr>
+              <w:pStyle w:val="NormalWeb"/>
+            </w:pPr>
+            <w:proofErr w:type="spellStart"/>
+            <w:r>
+              <w:t>Reg</w:t>
+            </w:r>
+            <w:proofErr w:type="spellEnd"/>
+            <w:r>
+              <w:t xml:space="preserve"> 8</w:t>
+            </w:r>
+          </w:p>
+        </w:tc>
+        <w:tc>
+          <w:tcPr>
+            <w:tcW w:w="1536" w:type="dxa"/>
+          </w:tcPr>
+          <w:p>
+            <w:pPr>
+              <w:pStyle w:val="NormalWeb"/>
+            </w:pPr>
+            <w:r>
+              <w:t>0x00000008</w:t>
+            </w:r>
+          </w:p>
+        </w:tc>
+        <w:tc>
+          <w:tcPr>
+            <w:tcW w:w="1983" w:type="dxa"/>
+          </w:tcPr>
+          <w:p>
+            <w:pPr>
+              <w:pStyle w:val="NormalWeb"/>
+            </w:pPr>
+            <w:proofErr w:type="spellStart"/>
+            <w:r>
+              <w:t>Reg</w:t>
+            </w:r>
+            <w:proofErr w:type="spellEnd"/>
+            <w:r>
+              <w:t xml:space="preserve"> 17</w:t>
+            </w:r>
+          </w:p>
+        </w:tc>
+        <w:tc>
+          <w:tcPr>
+            <w:tcW w:w="1536" w:type="dxa"/>
+          </w:tcPr>
+          <w:p>
+            <w:pPr>
+              <w:pStyle w:val="NormalWeb"/>
+            </w:pPr>
+            <w:r>
+              <w:t>0x00000017</w:t>
+            </w:r>
+          </w:p>
+        </w:tc>
+      </w:tr>
+      <w:tr>
+        <w:trPr>
+          <w:jc w:val="center"/>
+        </w:trPr>
+        <w:tc>
+          <w:tcPr>
+            <w:tcW w:w="1983" w:type="dxa"/>
+          </w:tcPr>
+          <w:p>
+            <w:pPr>
+              <w:pStyle w:val="NormalWeb"/>
+            </w:pPr>
+            <w:proofErr w:type="spellStart"/>
+            <w:r>
+              <w:t>Reg</w:t>
+            </w:r>
+            <w:proofErr w:type="spellEnd"/>
+            <w:r>
+              <w:t xml:space="preserve"> 9</w:t>
+            </w:r>
+          </w:p>
+        </w:tc>
+        <w:tc>
+          <w:tcPr>
+            <w:tcW w:w="1536" w:type="dxa"/>
+          </w:tcPr>
+          <w:p>
+            <w:pPr>
+              <w:pStyle w:val="NormalWeb"/>
+            </w:pPr>
+            <w:r>
+              <w:t>0x00000009</w:t>
+            </w:r>
+          </w:p>
+        </w:tc>
+        <w:tc>
+          <w:tcPr>
+            <w:tcW w:w="1983" w:type="dxa"/>
+          </w:tcPr>
+          <w:p>
+            <w:pPr>
+              <w:pStyle w:val="NormalWeb"/>
+            </w:pPr>
+            <w:proofErr w:type="spellStart"/>
+            <w:r>
+              <w:t>Reg</w:t>
+            </w:r>
+            <w:proofErr w:type="spellEnd"/>
+            <w:r>
+              <w:t xml:space="preserve"> 18</w:t>
+            </w:r>
+          </w:p>
+        </w:tc>
+        <w:tc>
+          <w:tcPr>
+            <w:tcW w:w="1536" w:type="dxa"/>
+          </w:tcPr>
+          <w:p>
+            <w:pPr>
+              <w:pStyle w:val="NormalWeb"/>
+            </w:pPr>
+            <w:r>
+              <w:t>0x00000018</w:t>
+            </w:r>
+          </w:p>
+        </w:tc>
+      </w:tr>
+      <w:tr>
+        <w:trPr>
+          <w:jc w:val="center"/>
+        </w:trPr>
+        <w:tc>
+          <w:tcPr>
+            <w:tcW w:w="1983" w:type="dxa"/>
+          </w:tcPr>
+          <w:p>
+            <w:pPr>
+              <w:pStyle w:val="NormalWeb"/>
+            </w:pPr>
+            <w:proofErr w:type="spellStart"/>
+            <w:r>
+              <w:t>Reg</w:t>
+            </w:r>
+            <w:proofErr w:type="spellEnd"/>
+            <w:r>
+              <w:t xml:space="preserve"> 10</w:t>
+            </w:r>
+          </w:p>
+        </w:tc>
+        <w:tc>
+          <w:tcPr>
+            <w:tcW w:w="1536" w:type="dxa"/>
+          </w:tcPr>
+          <w:p>
+            <w:pPr>
+              <w:pStyle w:val="NormalWeb"/>
+            </w:pPr>
+            <w:r>
+              <w:t>0x00000010</w:t>
+            </w:r>
+          </w:p>
+        </w:tc>
+        <w:tc>
+          <w:tcPr>
+            <w:tcW w:w="1983" w:type="dxa"/>
+          </w:tcPr>
+          <w:p>
+            <w:pPr>
+              <w:pStyle w:val="NormalWeb"/>
+            </w:pPr>
+            <w:proofErr w:type="spellStart"/>
+            <w:r>
+              <w:t>Reg</w:t>
+            </w:r>
+            <w:proofErr w:type="spellEnd"/>
+            <w:r>
+              <w:t xml:space="preserve"> 19</w:t>
+            </w:r>
+          </w:p>
+        </w:tc>
+        <w:tc>
+          <w:tcPr>
+            <w:tcW w:w="1536" w:type="dxa"/>
+          </w:tcPr>
+          <w:p>
+            <w:pPr>
+              <w:pStyle w:val="NormalWeb"/>
+            </w:pPr>
+            <w:r>
+              <w:t>0x00000019</w:t>
+            </w:r>
+          </w:p>
+        </w:tc>
+      </w:tr>
+      <w:tr>
+        <w:trPr>
+          <w:jc w:val="center"/>
+        </w:trPr>
+        <w:tc>
+          <w:tcPr>
+            <w:tcW w:w="1983" w:type="dxa"/>
+          </w:tcPr>
+          <w:p>
+            <w:pPr>
+              <w:pStyle w:val="NormalWeb"/>
+            </w:pPr>
+            <w:proofErr w:type="spellStart"/>
+            <w:r>
+              <w:t>Reg</w:t>
+            </w:r>
+            <w:proofErr w:type="spellEnd"/>
+            <w:r>
+              <w:t xml:space="preserve"> 11</w:t>
+            </w:r>
+          </w:p>
+        </w:tc>
+        <w:tc>
+          <w:tcPr>
+            <w:tcW w:w="1536" w:type="dxa"/>
+          </w:tcPr>
+          <w:p>
+            <w:pPr>
+              <w:pStyle w:val="NormalWeb"/>
+            </w:pPr>
+            <w:r>
+              <w:t>0x00000011</w:t>
+            </w:r>
+          </w:p>
+        </w:tc>
+        <w:tc>
+          <w:tcPr>
+            <w:tcW w:w="1983" w:type="dxa"/>
+          </w:tcPr>
+          <w:p>
+            <w:pPr>
+              <w:pStyle w:val="NormalWeb"/>
+            </w:pPr>
+            <w:proofErr w:type="spellStart"/>
+            <w:r>
+              <w:t>Reg</w:t>
+            </w:r>
+            <w:proofErr w:type="spellEnd"/>
+            <w:r>
+              <w:t xml:space="preserve"> 20</w:t>
+            </w:r>
+          </w:p>
+        </w:tc>
+        <w:tc>
+          <w:tcPr>
+            <w:tcW w:w="1536" w:type="dxa"/>
+          </w:tcPr>
+          <w:p>
+            <w:pPr>
+              <w:pStyle w:val="NormalWeb"/>
+            </w:pPr>
+            <w:r>
+              <w:t>0x00000020</w:t>
+            </w:r>
+          </w:p>
+        </w:tc>
+      </w:tr>
+      <w:tr>
+        <w:trPr>
+          <w:jc w:val="center"/>
+        </w:trPr>
+        <w:tc>
+          <w:tcPr>
+            <w:tcW w:w="1983" w:type="dxa"/>
+          </w:tcPr>
+          <w:p>
+            <w:pPr>
+              <w:pStyle w:val="NormalWeb"/>
+            </w:pPr>
+            <w:proofErr w:type="spellStart"/>
+            <w:r>
+              <w:t>Reg</w:t>
+            </w:r>
+            <w:proofErr w:type="spellEnd"/>
+            <w:r>
+              <w:t xml:space="preserve"> 12</w:t>
+            </w:r>
+          </w:p>
+        </w:tc>
+        <w:tc>
+          <w:tcPr>
+            <w:tcW w:w="1536" w:type="dxa"/>
+          </w:tcPr>
+          <w:p>
+            <w:pPr>
+              <w:pStyle w:val="NormalWeb"/>
+            </w:pPr>
+            <w:r>
+              <w:t>0x00000012</w:t>
+            </w:r>
+          </w:p>
+        </w:tc>
+        <w:tc>
+          <w:tcPr>
+            <w:tcW w:w="1983" w:type="dxa"/>
+          </w:tcPr>
+          <w:p>
+            <w:pPr>
+              <w:pStyle w:val="NormalWeb"/>
+            </w:pPr>
+            <w:proofErr w:type="spellStart"/>
+            <w:r>
+              <w:t>Reg</w:t>
+            </w:r>
+            <w:proofErr w:type="spellEnd"/>
+            <w:r>
+              <w:t xml:space="preserve"> 21</w:t>
+            </w:r>
+          </w:p>
+        </w:tc>
+        <w:tc>
+          <w:tcPr>
+            <w:tcW w:w="1536" w:type="dxa"/>
+          </w:tcPr>
+          <w:p>
+            <w:pPr>
+              <w:pStyle w:val="NormalWeb"/>
+            </w:pPr>
+            <w:r>
+              <w:t>0x00000021</w:t>
+            </w:r>
+          </w:p>
+        </w:tc>
+      </w:tr>
+      <w:tr>
+        <w:trPr>
+          <w:jc w:val="center"/>
+        </w:trPr>
+        <w:tc>
+          <w:tcPr>
+            <w:tcW w:w="1983" w:type="dxa"/>
+          </w:tcPr>
+          <w:p>
+            <w:pPr>
+              <w:pStyle w:val="NormalWeb"/>
+            </w:pPr>
+            <w:proofErr w:type="spellStart"/>
+            <w:r>
+              <w:t>Reg</w:t>
+            </w:r>
+            <w:proofErr w:type="spellEnd"/>
+            <w:r>
+              <w:t xml:space="preserve"> 13</w:t>
+            </w:r>
+          </w:p>
+        </w:tc>
+        <w:tc>
+          <w:tcPr>
+            <w:tcW w:w="1536" w:type="dxa"/>
+          </w:tcPr>
+          <w:p>
+            <w:pPr>
+              <w:pStyle w:val="NormalWeb"/>
+            </w:pPr>
+            <w:r>
+              <w:t>0x00000013</w:t>
+            </w:r>
+          </w:p>
+        </w:tc>
+        <w:tc>
+          <w:tcPr>
+            <w:tcW w:w="1983" w:type="dxa"/>
+          </w:tcPr>
+          <w:p>
+            <w:pPr>
+              <w:pStyle w:val="NormalWeb"/>
+            </w:pPr>
+            <w:proofErr w:type="spellStart"/>
+            <w:r>
+              <w:t>Reg</w:t>
+            </w:r>
+            <w:proofErr w:type="spellEnd"/>
+            <w:r>
+              <w:t xml:space="preserve"> 22</w:t>
+            </w:r>
+          </w:p>
+        </w:tc>
+        <w:tc>
+          <w:tcPr>
+            <w:tcW w:w="1536" w:type="dxa"/>
+          </w:tcPr>
+          <w:p>
+            <w:pPr>
+              <w:pStyle w:val="NormalWeb"/>
+            </w:pPr>
+            <w:r>
+              <w:t>0x00000022</w:t>
+            </w:r>
+          </w:p>
+        </w:tc>
+      </w:tr>
+      <w:tr>
+        <w:trPr>
+          <w:jc w:val="center"/>
+        </w:trPr>
+        <w:tc>
+          <w:tcPr>
+            <w:tcW w:w="1983" w:type="dxa"/>
+          </w:tcPr>
+          <w:p>
+            <w:pPr>
+              <w:pStyle w:val="NormalWeb"/>
+            </w:pPr>
+            <w:proofErr w:type="spellStart"/>
+            <w:r>
+              <w:t>Reg</w:t>
+            </w:r>
+            <w:proofErr w:type="spellEnd"/>
+            <w:r>
+              <w:t xml:space="preserve"> 14</w:t>
+            </w:r>
+          </w:p>
+        </w:tc>
+        <w:tc>
+          <w:tcPr>
+            <w:tcW w:w="1536" w:type="dxa"/>
+          </w:tcPr>
+          <w:p>
+            <w:pPr>
+              <w:pStyle w:val="NormalWeb"/>
+            </w:pPr>
+            <w:r>
+              <w:t>0x00000014</w:t>
+            </w:r>
+          </w:p>
+        </w:tc>
+        <w:tc>
+          <w:tcPr>
+            <w:tcW w:w="1983" w:type="dxa"/>
+          </w:tcPr>
+          <w:p>
+            <w:pPr>
+              <w:pStyle w:val="NormalWeb"/>
+            </w:pPr>
+            <w:proofErr w:type="spellStart"/>
+            <w:r>
+              <w:t>Reg</w:t>
+            </w:r>
+            <w:proofErr w:type="spellEnd"/>
+            <w:r>
+              <w:t xml:space="preserve"> 23</w:t>
+            </w:r>
+          </w:p>
+        </w:tc>
+        <w:tc>
+          <w:tcPr>
+            <w:tcW w:w="1536" w:type="dxa"/>
+          </w:tcPr>
+          <w:p>
+            <w:pPr>
+              <w:pStyle w:val="NormalWeb"/>
+            </w:pPr>
+            <w:r>
+              <w:t>0x00000023</w:t>
+            </w:r>
+          </w:p>
+        </w:tc>
+      </w:tr>
+      <w:tr>
+        <w:trPr>
+          <w:jc w:val="center"/>
+        </w:trPr>
+        <w:tc>
+          <w:tcPr>
+            <w:tcW w:w="1983" w:type="dxa"/>
+          </w:tcPr>
+          <w:p>
+            <w:pPr>
+              <w:pStyle w:val="NormalWeb"/>
+            </w:pPr>
+            <w:proofErr w:type="spellStart"/>
+            <w:r>
+              <w:t>Reg</w:t>
+            </w:r>
+            <w:proofErr w:type="spellEnd"/>
+            <w:r>
+              <w:t xml:space="preserve"> 15</w:t>
+            </w:r>
+          </w:p>
+        </w:tc>
+        <w:tc>
+          <w:tcPr>
+            <w:tcW w:w="1536" w:type="dxa"/>
+          </w:tcPr>
+          <w:p>
+            <w:pPr>
+              <w:pStyle w:val="NormalWeb"/>
+            </w:pPr>
+            <w:r>
+              <w:t>0x00000015</w:t>
+            </w:r>
+          </w:p>
+        </w:tc>
+        <w:tc>
+          <w:tcPr>
+            <w:tcW w:w="1983" w:type="dxa"/>
+          </w:tcPr>
+          <w:p>
+            <w:pPr>
+              <w:pStyle w:val="NormalWeb"/>
+            </w:pPr>
+            <w:proofErr w:type="spellStart"/>
+            <w:r>
+              <w:t>Reg</w:t>
+            </w:r>
+            <w:proofErr w:type="spellEnd"/>
+            <w:r>
+              <w:t xml:space="preserve"> 24</w:t>
+            </w:r>
+          </w:p>
+        </w:tc>
+        <w:tc>
+          <w:tcPr>
+            <w:tcW w:w="1536" w:type="dxa"/>
+          </w:tcPr>
+          <w:p>
+            <w:pPr>
+              <w:pStyle w:val="NormalWeb"/>
+            </w:pPr>
+            <w:r>
+              <w:t>0x00000024</w:t>
+            </w:r>
+          </w:p>
+        </w:tc>
+      </w:tr>
+      <w:tr>
+        <w:trPr>
+          <w:jc w:val="center"/>
+        </w:trPr>
+        <w:tc>
+          <w:tcPr>
+            <w:tcW w:w="1983" w:type="dxa"/>
+          </w:tcPr>
+          <w:p>
+            <w:pPr>
+              <w:pStyle w:val="NormalWeb"/>
+            </w:pPr>
+            <w:proofErr w:type="spellStart"/>
+            <w:r>
+              <w:t>Reg</w:t>
+            </w:r>
+            <w:proofErr w:type="spellEnd"/>
+            <w:r>
+              <w:t xml:space="preserve"> 16</w:t>
+            </w:r>
+          </w:p>
+        </w:tc>
+        <w:tc>
+          <w:tcPr>
+            <w:tcW w:w="1536" w:type="dxa"/>
+          </w:tcPr>
+          <w:p>
+            <w:pPr>
+              <w:pStyle w:val="NormalWeb"/>
+            </w:pPr>
+            <w:r>
+              <w:t>0x00000016</w:t>
+            </w:r>
+          </w:p>
+        </w:tc>
+        <w:tc>
+          <w:tcPr>
+            <w:tcW w:w="1983" w:type="dxa"/>
+          </w:tcPr>
+          <w:p>
+            <w:pPr>
+              <w:pStyle w:val="NormalWeb"/>
+            </w:pPr>
+            <w:proofErr w:type="spellStart"/>
+            <w:r>
+              <w:t>Reg</w:t>
+            </w:r>
+            <w:proofErr w:type="spellEnd"/>
+            <w:r>
+              <w:t xml:space="preserve"> 25</w:t>
+            </w:r>
+          </w:p>
+        </w:tc>
+        <w:tc>
+          <w:tcPr>
+            <w:tcW w:w="1536" w:type="dxa"/>
+          </w:tcPr>
+          <w:p>
+            <w:pPr>
+              <w:pStyle w:val="NormalWeb"/>
+            </w:pPr>
+            <w:r>
+              <w:t>0x00000025</w:t>
+            </w:r>
+          </w:p>
+        </w:tc>
+      </w:tr>
+    </w:tbl>
+    <w:p>
+      <w:pPr>
+        <w:pStyle w:val="NormalWeb"/>
+        <w:ind w:firstLine="720"/>
+      </w:pPr>
+      <w:r>
+        <w:t>This will give the following results for the Add and LUI.</w:t>
+      </w:r>
+    </w:p>
+    <w:tbl>
+      <w:tblPr>
+        <w:tblStyle w:val="TableGrid"/>
+        <w:tblW w:w="0" w:type="auto"/>
+        <w:jc w:val="center"/>
+        <w:tblInd w:w="1728" w:type="dxa"/>
+        <w:tblLook w:val="04A0" w:firstRow="1" w:lastRow="0" w:firstColumn="1" w:lastColumn="0" w:noHBand="0" w:noVBand="1"/>
+      </w:tblPr>
+      <w:tblGrid>
+        <w:gridCol w:w="2374"/>
+        <w:gridCol w:w="2374"/>
+      </w:tblGrid>
+      <w:tr>
+        <w:trPr>
+          <w:jc w:val="center"/>
+        </w:trPr>
+        <w:tc>
+          <w:tcPr>
+            <w:tcW w:w="2374" w:type="dxa"/>
+          </w:tcPr>
+          <w:p>
+            <w:pPr>
+              <w:pStyle w:val="NormalWeb"/>
+              <w:jc w:val="center"/>
+            </w:pPr>
+            <w:r>
+              <w:t>Register Names</w:t>
+            </w:r>
+          </w:p>
+        </w:tc>
+        <w:tc>
+          <w:tcPr>
+            <w:tcW w:w="2374" w:type="dxa"/>
+          </w:tcPr>
+          <w:p>
+            <w:pPr>
+              <w:pStyle w:val="NormalWeb"/>
+              <w:jc w:val="center"/>
+            </w:pPr>
+            <w:r>
+              <w:t>Results</w:t>
+            </w:r>
+          </w:p>
+        </w:tc>
+      </w:tr>
+      <w:tr>
+        <w:trPr>
+          <w:jc w:val="center"/>
+        </w:trPr>
+        <w:tc>
+          <w:tcPr>
+            <w:tcW w:w="2374" w:type="dxa"/>
+            <w:vAlign w:val="bottom"/>
+          </w:tcPr>
+          <w:p>
+            <w:pPr>
+              <w:jc w:val="center"/>
+              <w:rPr>
+                <w:rFonts w:ascii="Calibri" w:hAnsi="Calibri"/>
+                <w:color w:val="000000"/>
+              </w:rPr>
+            </w:pPr>
+            <w:r>
+              <w:rPr>
+                <w:rFonts w:ascii="Calibri" w:hAnsi="Calibri"/>
+                <w:color w:val="000000"/>
+              </w:rPr>
+              <w:t>add R19,R11,R10</w:t>
+            </w:r>
+          </w:p>
+        </w:tc>
+        <w:tc>
+          <w:tcPr>
+            <w:tcW w:w="2374" w:type="dxa"/>
+          </w:tcPr>
+          <w:p>
+            <w:pPr>
+              <w:jc w:val="center"/>
+              <w:rPr>
+                <w:rFonts w:ascii="Calibri" w:hAnsi="Calibri"/>
+                <w:color w:val="000000"/>
+              </w:rPr>
+            </w:pPr>
+            <w:r>
+              <w:rPr>
+                <w:rFonts w:ascii="Calibri" w:hAnsi="Calibri"/>
+                <w:color w:val="000000"/>
+              </w:rPr>
+              <w:t>R19 &lt;= 0x00000021</w:t>
+            </w:r>
+          </w:p>
+        </w:tc>
+      </w:tr>
+      <w:tr>
+        <w:trPr>
+          <w:trHeight w:val="269"/>
+          <w:jc w:val="center"/>
+        </w:trPr>
+        <w:tc>
+          <w:tcPr>
+            <w:tcW w:w="2374" w:type="dxa"/>
+            <w:vAlign w:val="bottom"/>
+          </w:tcPr>
+          <w:p>
+            <w:pPr>
+              <w:jc w:val="center"/>
+              <w:rPr>
+                <w:rFonts w:ascii="Calibri" w:hAnsi="Calibri"/>
+                <w:color w:val="000000"/>
+              </w:rPr>
+            </w:pPr>
+            <w:proofErr w:type="spellStart"/>
+            <w:r>
+              <w:rPr>
+                <w:rFonts w:ascii="Calibri" w:hAnsi="Calibri"/>
+                <w:color w:val="000000"/>
+              </w:rPr>
+              <w:t>lui</w:t>
+            </w:r>
+            <w:proofErr w:type="spellEnd"/>
+            <w:r>
+              <w:rPr>
+                <w:rFonts w:ascii="Calibri" w:hAnsi="Calibri"/>
+                <w:color w:val="000000"/>
+              </w:rPr>
+              <w:t xml:space="preserve"> R22,40</w:t>
+            </w:r>
+          </w:p>
+        </w:tc>
+        <w:tc>
+          <w:tcPr>
+            <w:tcW w:w="2374" w:type="dxa"/>
+          </w:tcPr>
+          <w:p>
+            <w:pPr>
+              <w:jc w:val="center"/>
+              <w:rPr>
+                <w:rFonts w:ascii="Calibri" w:hAnsi="Calibri"/>
+                <w:color w:val="000000"/>
+              </w:rPr>
+            </w:pPr>
+            <w:r>
+              <w:rPr>
+                <w:rFonts w:ascii="Calibri" w:hAnsi="Calibri"/>
+                <w:color w:val="000000"/>
+              </w:rPr>
+              <w:t>R22&lt;= 0x00280022</w:t>
+            </w:r>
+          </w:p>
+        </w:tc>
+      </w:tr>
+    </w:tbl>
+    <w:p>
+      <w:pPr>
+        <w:pStyle w:val="NormalWeb"/>
+        <w:ind w:firstLine="720"/>
+      </w:pPr>
+      <w:r>
+        <w:t xml:space="preserve">These two instructions, like the branch instructions will output the ALU_DONE flag to signal that </w:t>
+      </w:r>
+      <w:r>
+        <w:t xml:space="preserve">this branch is complete. For Load Word the ALU calculates the Data Address, sets the R_W flag to 1 to signal a read, </w:t>
+      </w:r>
+      <w:proofErr w:type="spellStart"/>
+      <w:r>
+        <w:t>D_Type</w:t>
+      </w:r>
+      <w:proofErr w:type="spellEnd"/>
+      <w:r>
+        <w:t xml:space="preserve"> flag to signal for the data memory access, and finally the Register number where the data in the memory will be loaded into the register. </w:t>
+      </w:r>
+      <w:r>
+        <w:t xml:space="preserve">For Store Word the ALU calculates the Data Address, sets the R_W </w:t>
+      </w:r>
+      <w:proofErr w:type="spellStart"/>
+      <w:r>
+        <w:t>falg</w:t>
+      </w:r>
+      <w:proofErr w:type="spellEnd"/>
+      <w:r>
+        <w:t xml:space="preserve"> to 0 to signal a write, </w:t>
+      </w:r>
+      <w:proofErr w:type="spellStart"/>
+      <w:r>
+        <w:t>D_Type</w:t>
+      </w:r>
+      <w:proofErr w:type="spellEnd"/>
+      <w:r>
+        <w:t xml:space="preserve"> flag to signal for the data memory access, and the data in Register 19 (which is initially 0x19). </w:t>
+      </w:r>
+      <w:r>
+        <w:t xml:space="preserve"> </w:t>
+      </w:r>
+    </w:p>
+    <w:p>
+      <w:pPr>
+        <w:pStyle w:val="NormalWeb"/>
+        <w:ind w:firstLine="720"/>
+      </w:pPr>
+      <w:r>
+        <w:t xml:space="preserve">The DCache </w:t>
+      </w:r>
+      <w:proofErr w:type="spellStart"/>
+      <w:r>
+        <w:t>datapath</w:t>
+      </w:r>
+      <w:proofErr w:type="spellEnd"/>
+      <w:r>
+        <w:t xml:space="preserve"> will only be run through when there is a data memory access. This is only for the instructions</w:t>
+      </w:r>
+      <w:r>
+        <w:t xml:space="preserve"> Load word and Store Word, and signaled from the CPU as the </w:t>
+      </w:r>
+      <w:proofErr w:type="spellStart"/>
+      <w:r>
+        <w:t>D_Type</w:t>
+      </w:r>
+      <w:proofErr w:type="spellEnd"/>
+      <w:r>
+        <w:t xml:space="preserve"> signal. </w:t>
+      </w:r>
+      <w:r>
+        <w:t xml:space="preserve">The DCache </w:t>
+      </w:r>
+      <w:r>
+        <w:t xml:space="preserve">block is </w:t>
+      </w:r>
+      <w:r>
+        <w:t>128-Byte word-addressable cache (</w:t>
+      </w:r>
+      <w:r>
+        <w:t>implemented</w:t>
+      </w:r>
+      <w:r>
+        <w:t xml:space="preserve"> as a 32x32 array). The cache is directly mapped from memory so the following formula was used to calculate the index of the cache.</w:t>
+      </w:r>
+    </w:p>
+    <w:p>
+      <w:pPr>
+        <w:pStyle w:val="NormalWeb"/>
+        <w:ind w:firstLine="720"/>
+        <w:jc w:val="center"/>
+      </w:pPr>
+      <m:oMath>
+        <m:r>
+          <w:rPr>
+            <w:rFonts w:ascii="Cambria Math" w:hAnsi="Cambria Math"/>
+          </w:rPr>
+          <m:t>index=IAddr mod</m:t>
+        </m:r>
+        <m:r>
+          <w:rPr>
+            <w:rFonts w:ascii="Cambria Math" w:hAnsi="Cambria Math"/>
+          </w:rPr>
+          <m:t xml:space="preserve"> 32</m:t>
+        </m:r>
+      </m:oMath>
+      <w:r>
+        <w:tab/>
+        <w:t>(2)</w:t>
+      </w:r>
+    </w:p>
+    <w:p>
+      <w:pPr>
+        <w:pStyle w:val="NormalWeb"/>
+        <w:ind w:firstLine="720"/>
+      </w:pPr>
+      <w:r>
+        <w:t xml:space="preserve">Once the correct value of the block is reached </w:t>
+      </w:r>
+      <w:r>
+        <w:t>on a read hit (DCache Hit</w:t>
+      </w:r>
+      <w:r>
+        <w:t xml:space="preserve"> and Load Word</w:t>
+      </w:r>
+      <w:r>
+        <w:t>), it will update the word i</w:t>
+      </w:r>
+      <w:r>
+        <w:t>n memory and output that data at the memory address, finally updating the value in the register file. On a read miss (</w:t>
+      </w:r>
+      <w:r>
+        <w:t xml:space="preserve">DCache </w:t>
+      </w:r>
+      <w:r>
+        <w:t xml:space="preserve">Miss and Load word), it will find the correct value in memory, and write allocate a memory block back to the DCache, updating 8 words in the DCache. </w:t>
+      </w:r>
+      <w:r>
+        <w:t>On a write hit</w:t>
+      </w:r>
+      <w:r>
+        <w:t xml:space="preserve"> </w:t>
+      </w:r>
+      <w:r>
+        <w:t xml:space="preserve">(DCache Hit and Store Word), the DCache will write Data value output from the ALU to the DCache, then it will be updated in memory. On a write </w:t>
+      </w:r>
+      <w:r>
+        <w:t xml:space="preserve">miss (DCache Miss and Store Word), the DCache will store the correct value in memory, and then write allocate a block of memory back to the DCache. </w:t>
+      </w:r>
+      <w:bookmarkStart w:id="0" w:name="_GoBack"/>
+      <w:bookmarkEnd w:id="0"/>
+    </w:p>
+    <w:p>
+      <w:pPr>
+        <w:pStyle w:val="NormalWeb"/>
+        <w:jc w:val="center"/>
+        <w:rPr>
+          <w:b/>
+        </w:rPr>
+      </w:pPr>
+      <w:r>
+        <w:rPr>
+          <w:b/>
+        </w:rPr>
+        <w:t>V. Implementation</w:t>
+      </w:r>
+    </w:p>
+    <w:p>
+      <w:pPr>
+        <w:pStyle w:val="NormalWeb"/>
+      </w:pPr>
+      <w:r>
+        <w:tab/>
+      </w:r>
+      <w:r>
+        <w:t xml:space="preserve"> </w:t>
+      </w:r>
+    </w:p>
+    <w:p>
+      <w:pPr>
         <w:spacing w:line="240" w:lineRule="auto"/>
         <w:jc w:val="center"/>
         <w:rPr>
@@ -595,6 +2440,56 @@
           <w:szCs w:val="24"/>
         </w:rPr>
       </w:pPr>
+    </w:p>
+    <w:p>
+      <w:pPr>
+        <w:spacing w:line="240" w:lineRule="auto"/>
+        <w:jc w:val="center"/>
+        <w:rPr>
+          <w:rFonts w:ascii="Times New Roman" w:hAnsi="Times New Roman" w:cs="Times New Roman"/>
+          <w:sz w:val="24"/>
+          <w:szCs w:val="24"/>
+        </w:rPr>
+      </w:pPr>
+    </w:p>
+    <w:p>
+      <w:pPr>
+        <w:spacing w:line="240" w:lineRule="auto"/>
+        <w:jc w:val="center"/>
+        <w:rPr>
+          <w:rFonts w:ascii="Times New Roman" w:hAnsi="Times New Roman" w:cs="Times New Roman"/>
+          <w:b/>
+          <w:sz w:val="24"/>
+          <w:szCs w:val="24"/>
+        </w:rPr>
+      </w:pPr>
+      <w:r>
+        <w:rPr>
+          <w:rFonts w:ascii="Times New Roman" w:hAnsi="Times New Roman" w:cs="Times New Roman"/>
+          <w:b/>
+          <w:sz w:val="24"/>
+          <w:szCs w:val="24"/>
+        </w:rPr>
+        <w:t>V</w:t>
+      </w:r>
+      <w:r>
+        <w:rPr>
+          <w:rFonts w:ascii="Times New Roman" w:hAnsi="Times New Roman" w:cs="Times New Roman"/>
+          <w:b/>
+          <w:sz w:val="24"/>
+          <w:szCs w:val="24"/>
+        </w:rPr>
+        <w:t xml:space="preserve">I. </w:t>
+      </w:r>
+      <w:r>
+        <w:rPr>
+          <w:rFonts w:ascii="Times New Roman" w:hAnsi="Times New Roman" w:cs="Times New Roman"/>
+          <w:b/>
+          <w:sz w:val="24"/>
+          <w:szCs w:val="24"/>
+        </w:rPr>
+        <w:t>Discussion</w:t>
+      </w:r>
     </w:p>
     <w:p>
       <w:pPr>
@@ -750,8 +2645,6 @@
           <w:szCs w:val="24"/>
         </w:rPr>
       </w:pPr>
-      <w:bookmarkStart w:id="0" w:name="_GoBack"/>
-      <w:bookmarkEnd w:id="0"/>
     </w:p>
     <w:sectPr>
       <w:pgSz w:w="12240" w:h="15840"/>
@@ -764,7 +2657,7 @@
 </file>
 
 <file path=word/endnotes.xml><?xml version="1.0" encoding="utf-8"?>
-<w:endnotes xmlns:ve="http://schemas.openxmlformats.org/markup-compatibility/2006" xmlns:o="urn:schemas-microsoft-com:office:office" xmlns:r="http://schemas.openxmlformats.org/officeDocument/2006/relationships" xmlns:m="http://schemas.openxmlformats.org/officeDocument/2006/math" xmlns:v="urn:schemas-microsoft-com:vml" xmlns:wp="http://schemas.openxmlformats.org/drawingml/2006/wordprocessingDrawing" xmlns:w10="urn:schemas-microsoft-com:office:word" xmlns:w="http://schemas.openxmlformats.org/wordprocessingml/2006/main" xmlns:wne="http://schemas.microsoft.com/office/word/2006/wordml">
+<w:endnotes xmlns:wpc="http://schemas.microsoft.com/office/word/2010/wordprocessingCanvas" xmlns:mc="http://schemas.openxmlformats.org/markup-compatibility/2006" xmlns:o="urn:schemas-microsoft-com:office:office" xmlns:r="http://schemas.openxmlformats.org/officeDocument/2006/relationships" xmlns:m="http://schemas.openxmlformats.org/officeDocument/2006/math" xmlns:v="urn:schemas-microsoft-com:vml" xmlns:wp14="http://schemas.microsoft.com/office/word/2010/wordprocessingDrawing" xmlns:wp="http://schemas.openxmlformats.org/drawingml/2006/wordprocessingDrawing" xmlns:w10="urn:schemas-microsoft-com:office:word" xmlns:w="http://schemas.openxmlformats.org/wordprocessingml/2006/main" xmlns:w14="http://schemas.microsoft.com/office/word/2010/wordml" xmlns:wpg="http://schemas.microsoft.com/office/word/2010/wordprocessingGroup" xmlns:wpi="http://schemas.microsoft.com/office/word/2010/wordprocessingInk" xmlns:wne="http://schemas.microsoft.com/office/word/2006/wordml" xmlns:wps="http://schemas.microsoft.com/office/word/2010/wordprocessingShape" mc:Ignorable="w14 wp14">
   <w:endnote w:type="separator" w:id="-1">
     <w:p>
       <w:pPr>
@@ -789,7 +2682,7 @@
 </file>
 
 <file path=word/footnotes.xml><?xml version="1.0" encoding="utf-8"?>
-<w:footnotes xmlns:ve="http://schemas.openxmlformats.org/markup-compatibility/2006" xmlns:o="urn:schemas-microsoft-com:office:office" xmlns:r="http://schemas.openxmlformats.org/officeDocument/2006/relationships" xmlns:m="http://schemas.openxmlformats.org/officeDocument/2006/math" xmlns:v="urn:schemas-microsoft-com:vml" xmlns:wp="http://schemas.openxmlformats.org/drawingml/2006/wordprocessingDrawing" xmlns:w10="urn:schemas-microsoft-com:office:word" xmlns:w="http://schemas.openxmlformats.org/wordprocessingml/2006/main" xmlns:wne="http://schemas.microsoft.com/office/word/2006/wordml">
+<w:footnotes xmlns:wpc="http://schemas.microsoft.com/office/word/2010/wordprocessingCanvas" xmlns:mc="http://schemas.openxmlformats.org/markup-compatibility/2006" xmlns:o="urn:schemas-microsoft-com:office:office" xmlns:r="http://schemas.openxmlformats.org/officeDocument/2006/relationships" xmlns:m="http://schemas.openxmlformats.org/officeDocument/2006/math" xmlns:v="urn:schemas-microsoft-com:vml" xmlns:wp14="http://schemas.microsoft.com/office/word/2010/wordprocessingDrawing" xmlns:wp="http://schemas.openxmlformats.org/drawingml/2006/wordprocessingDrawing" xmlns:w10="urn:schemas-microsoft-com:office:word" xmlns:w="http://schemas.openxmlformats.org/wordprocessingml/2006/main" xmlns:w14="http://schemas.microsoft.com/office/word/2010/wordml" xmlns:wpg="http://schemas.microsoft.com/office/word/2010/wordprocessingGroup" xmlns:wpi="http://schemas.microsoft.com/office/word/2010/wordprocessingInk" xmlns:wne="http://schemas.microsoft.com/office/word/2006/wordml" xmlns:wps="http://schemas.microsoft.com/office/word/2010/wordprocessingShape" mc:Ignorable="w14 wp14">
   <w:footnote w:type="separator" w:id="-1">
     <w:p>
       <w:pPr>
@@ -814,7 +2707,7 @@
 </file>
 
 <file path=word/numbering.xml><?xml version="1.0" encoding="utf-8"?>
-<w:numbering xmlns:ve="http://schemas.openxmlformats.org/markup-compatibility/2006" xmlns:o="urn:schemas-microsoft-com:office:office" xmlns:r="http://schemas.openxmlformats.org/officeDocument/2006/relationships" xmlns:m="http://schemas.openxmlformats.org/officeDocument/2006/math" xmlns:v="urn:schemas-microsoft-com:vml" xmlns:wp="http://schemas.openxmlformats.org/drawingml/2006/wordprocessingDrawing" xmlns:w10="urn:schemas-microsoft-com:office:word" xmlns:w="http://schemas.openxmlformats.org/wordprocessingml/2006/main" xmlns:wne="http://schemas.microsoft.com/office/word/2006/wordml">
+<w:numbering xmlns:wpc="http://schemas.microsoft.com/office/word/2010/wordprocessingCanvas" xmlns:mc="http://schemas.openxmlformats.org/markup-compatibility/2006" xmlns:o="urn:schemas-microsoft-com:office:office" xmlns:r="http://schemas.openxmlformats.org/officeDocument/2006/relationships" xmlns:m="http://schemas.openxmlformats.org/officeDocument/2006/math" xmlns:v="urn:schemas-microsoft-com:vml" xmlns:wp14="http://schemas.microsoft.com/office/word/2010/wordprocessingDrawing" xmlns:wp="http://schemas.openxmlformats.org/drawingml/2006/wordprocessingDrawing" xmlns:w10="urn:schemas-microsoft-com:office:word" xmlns:w="http://schemas.openxmlformats.org/wordprocessingml/2006/main" xmlns:w14="http://schemas.microsoft.com/office/word/2010/wordml" xmlns:wpg="http://schemas.microsoft.com/office/word/2010/wordprocessingGroup" xmlns:wpi="http://schemas.microsoft.com/office/word/2010/wordprocessingInk" xmlns:wne="http://schemas.microsoft.com/office/word/2006/wordml" xmlns:wps="http://schemas.microsoft.com/office/word/2010/wordprocessingShape" mc:Ignorable="w14 wp14">
   <w:abstractNum w:abstractNumId="0">
     <w:nsid w:val="10F6603A"/>
     <w:multiLevelType w:val="hybridMultilevel"/>
@@ -2914,7 +4807,7 @@
 </file>
 
 <file path=word/styles.xml><?xml version="1.0" encoding="utf-8"?>
-<w:styles xmlns:r="http://schemas.openxmlformats.org/officeDocument/2006/relationships" xmlns:w="http://schemas.openxmlformats.org/wordprocessingml/2006/main">
+<w:styles xmlns:mc="http://schemas.openxmlformats.org/markup-compatibility/2006" xmlns:r="http://schemas.openxmlformats.org/officeDocument/2006/relationships" xmlns:w="http://schemas.openxmlformats.org/wordprocessingml/2006/main" xmlns:w14="http://schemas.microsoft.com/office/word/2010/wordml" mc:Ignorable="w14">
   <w:docDefaults>
     <w:rPrDefault>
       <w:rPr>
@@ -3085,7 +4978,6 @@
     <w:uiPriority w:val="99"/>
     <w:semiHidden/>
     <w:unhideWhenUsed/>
-    <w:qFormat/>
     <w:tblPr>
       <w:tblInd w:w="0" w:type="dxa"/>
       <w:tblCellMar>
@@ -3439,6 +5331,16 @@
     <w:uiPriority w:val="99"/>
     <w:semiHidden/>
     <w:rsid w:val="00C66A2D"/>
+  </w:style>
+  <w:style w:type="character" w:styleId="PlaceholderText">
+    <w:name w:val="Placeholder Text"/>
+    <w:basedOn w:val="DefaultParagraphFont"/>
+    <w:uiPriority w:val="99"/>
+    <w:semiHidden/>
+    <w:rsid w:val="00F12EAD"/>
+    <w:rPr>
+      <w:color w:val="808080"/>
+    </w:rPr>
   </w:style>
 </w:styles>
 </file>
@@ -4214,7 +6116,7 @@
 </file>
 
 <file path=customXml/itemProps1.xml><?xml version="1.0" encoding="utf-8"?>
-<ds:datastoreItem xmlns:ds="http://schemas.openxmlformats.org/officeDocument/2006/customXml" ds:itemID="{754AD403-0575-47F7-B469-56C03135D53A}">
+<ds:datastoreItem xmlns:ds="http://schemas.openxmlformats.org/officeDocument/2006/customXml" ds:itemID="{CAD90025-4BC8-41C6-94EB-E4B78A67E899}">
   <ds:schemaRefs>
     <ds:schemaRef ds:uri="http://schemas.openxmlformats.org/officeDocument/2006/bibliography"/>
   </ds:schemaRefs>

</xml_diff>

<commit_message>
Update to project 2 report
started implmentation section
</commit_message>
<xml_diff>
--- a/Project #2.docx
+++ b/Project #2.docx
@@ -1,6 +1,6 @@
 
 <file path=word/document.xml><?xml version="1.0" encoding="utf-8"?>
-<w:document xmlns:wpc="http://schemas.microsoft.com/office/word/2010/wordprocessingCanvas" xmlns:mc="http://schemas.openxmlformats.org/markup-compatibility/2006" xmlns:o="urn:schemas-microsoft-com:office:office" xmlns:r="http://schemas.openxmlformats.org/officeDocument/2006/relationships" xmlns:m="http://schemas.openxmlformats.org/officeDocument/2006/math" xmlns:v="urn:schemas-microsoft-com:vml" xmlns:wp14="http://schemas.microsoft.com/office/word/2010/wordprocessingDrawing" xmlns:wp="http://schemas.openxmlformats.org/drawingml/2006/wordprocessingDrawing" xmlns:w10="urn:schemas-microsoft-com:office:word" xmlns:w="http://schemas.openxmlformats.org/wordprocessingml/2006/main" xmlns:w14="http://schemas.microsoft.com/office/word/2010/wordml" xmlns:wpg="http://schemas.microsoft.com/office/word/2010/wordprocessingGroup" xmlns:wpi="http://schemas.microsoft.com/office/word/2010/wordprocessingInk" xmlns:wne="http://schemas.microsoft.com/office/word/2006/wordml" xmlns:wps="http://schemas.microsoft.com/office/word/2010/wordprocessingShape" mc:Ignorable="w14 wp14">
+<w:document xmlns:ve="http://schemas.openxmlformats.org/markup-compatibility/2006" xmlns:o="urn:schemas-microsoft-com:office:office" xmlns:r="http://schemas.openxmlformats.org/officeDocument/2006/relationships" xmlns:m="http://schemas.openxmlformats.org/officeDocument/2006/math" xmlns:v="urn:schemas-microsoft-com:vml" xmlns:wp="http://schemas.openxmlformats.org/drawingml/2006/wordprocessingDrawing" xmlns:w10="urn:schemas-microsoft-com:office:word" xmlns:w="http://schemas.openxmlformats.org/wordprocessingml/2006/main" xmlns:wne="http://schemas.microsoft.com/office/word/2006/wordml">
   <w:body>
     <w:p>
       <w:pPr>
@@ -501,9 +501,9 @@
             <o:lock v:ext="edit" aspectratio="t"/>
           </v:shapetype>
           <v:shape id="_x0000_i1025" type="#_x0000_t75" style="width:540pt;height:328.2pt" o:ole="">
-            <v:imagedata r:id="rId9" o:title=""/>
+            <v:imagedata r:id="rId8" o:title=""/>
           </v:shape>
-          <o:OLEObject Type="Embed" ProgID="Visio.Drawing.11" ShapeID="_x0000_i1025" DrawAspect="Content" ObjectID="_1427055864" r:id="rId10"/>
+          <o:OLEObject Type="Embed" ProgID="Visio.Drawing.11" ShapeID="_x0000_i1025" DrawAspect="Content" ObjectID="_1427094954" r:id="rId9"/>
         </w:object>
       </w:r>
     </w:p>
@@ -673,12 +673,10 @@
       <w:r>
         <w:t xml:space="preserve">Upon </w:t>
       </w:r>
-      <w:proofErr w:type="spellStart"/>
       <w:proofErr w:type="gramStart"/>
       <w:r>
         <w:t>a</w:t>
       </w:r>
-      <w:proofErr w:type="spellEnd"/>
       <w:proofErr w:type="gramEnd"/>
       <w:r>
         <w:t xml:space="preserve"> instruction miss in cache, the data will be fetched from memory. Since the Write Allocate strategy was implemented, a block of memory was put back in the cache to update it.</w:t>
@@ -815,7 +813,7 @@
         <w:tblW w:w="0" w:type="auto"/>
         <w:jc w:val="center"/>
         <w:tblInd w:w="1728" w:type="dxa"/>
-        <w:tblLook w:val="04A0" w:firstRow="1" w:lastRow="0" w:firstColumn="1" w:lastColumn="0" w:noHBand="0" w:noVBand="1"/>
+        <w:tblLook w:val="04A0"/>
       </w:tblPr>
       <w:tblGrid>
         <w:gridCol w:w="1866"/>
@@ -1367,7 +1365,7 @@
         <w:tblStyle w:val="TableGrid"/>
         <w:tblW w:w="7038" w:type="dxa"/>
         <w:jc w:val="center"/>
-        <w:tblLook w:val="04A0" w:firstRow="1" w:lastRow="0" w:firstColumn="1" w:lastColumn="0" w:noHBand="0" w:noVBand="1"/>
+        <w:tblLook w:val="04A0"/>
       </w:tblPr>
       <w:tblGrid>
         <w:gridCol w:w="1983"/>
@@ -2052,7 +2050,7 @@
         <w:tblW w:w="0" w:type="auto"/>
         <w:jc w:val="center"/>
         <w:tblInd w:w="1728" w:type="dxa"/>
-        <w:tblLook w:val="04A0" w:firstRow="1" w:lastRow="0" w:firstColumn="1" w:lastColumn="0" w:noHBand="0" w:noVBand="1"/>
+        <w:tblLook w:val="04A0"/>
       </w:tblPr>
       <w:tblGrid>
         <w:gridCol w:w="2374"/>
@@ -2246,7 +2244,15 @@
         <w:ind w:firstLine="720"/>
       </w:pPr>
       <w:r>
-        <w:t xml:space="preserve">The DCache </w:t>
+        <w:t xml:space="preserve">The </w:t>
+      </w:r>
+      <w:proofErr w:type="spellStart"/>
+      <w:r>
+        <w:t>DCache</w:t>
+      </w:r>
+      <w:proofErr w:type="spellEnd"/>
+      <w:r>
+        <w:t xml:space="preserve"> </w:t>
       </w:r>
       <w:proofErr w:type="spellStart"/>
       <w:r>
@@ -2294,13 +2300,7 @@
           <w:rPr>
             <w:rFonts w:ascii="Cambria Math" w:hAnsi="Cambria Math"/>
           </w:rPr>
-          <m:t>index=IAddr mod</m:t>
-        </m:r>
-        <m:r>
-          <w:rPr>
-            <w:rFonts w:ascii="Cambria Math" w:hAnsi="Cambria Math"/>
-          </w:rPr>
-          <m:t xml:space="preserve"> 32</m:t>
+          <m:t>index=IAddr mod 32</m:t>
         </m:r>
       </m:oMath>
       <w:r>
@@ -2374,9 +2374,48 @@
       <w:r>
         <w:t xml:space="preserve"> </w:t>
       </w:r>
+      <w:r>
+        <w:t xml:space="preserve">To show the implementation of the cache/memory system, code snippets will be shown in respect to their programs. Most everything related specific values in the cache and memory were hardcoded; it made the process of debugging a lot </w:t>
+      </w:r>
+      <w:r>
+        <w:t>simpler</w:t>
+      </w:r>
+      <w:r>
+        <w:t>.</w:t>
+      </w:r>
+      <w:r>
+        <w:t xml:space="preserve"> In order to run through the entire memory sub systems the </w:t>
+      </w:r>
+      <w:proofErr w:type="spellStart"/>
+      <w:r>
+        <w:t>testbench</w:t>
+      </w:r>
+      <w:proofErr w:type="spellEnd"/>
+      <w:r>
+        <w:t xml:space="preserve"> was written to initialize the Instruction addresses and the Cache Hit types. </w:t>
+      </w:r>
     </w:p>
     <w:p>
       <w:pPr>
+        <w:pStyle w:val="NormalWeb"/>
+        <w:rPr>
+          <w:color w:val="FF0000"/>
+        </w:rPr>
+      </w:pPr>
+      <w:r>
+        <w:rPr>
+          <w:color w:val="FF0000"/>
+        </w:rPr>
+        <w:t>TEST BENCH IMPLMENTATION GOES HERE</w:t>
+      </w:r>
+    </w:p>
+    <w:p>
+      <w:pPr>
+        <w:pStyle w:val="NormalWeb"/>
+      </w:pPr>
+    </w:p>
+    <w:p>
+      <w:pPr>
         <w:spacing w:line="240" w:lineRule="auto"/>
         <w:jc w:val="center"/>
         <w:rPr>
@@ -2420,6 +2459,7 @@
           <w:sz w:val="24"/>
           <w:szCs w:val="24"/>
         </w:rPr>
+        <w:lastRenderedPageBreak/>
         <w:tab/>
       </w:r>
       <w:r>
@@ -2470,16 +2510,7 @@
           <w:sz w:val="24"/>
           <w:szCs w:val="24"/>
         </w:rPr>
-        <w:t>V</w:t>
-      </w:r>
-      <w:r>
-        <w:rPr>
-          <w:rFonts w:ascii="Times New Roman" w:hAnsi="Times New Roman" w:cs="Times New Roman"/>
-          <w:b/>
-          <w:sz w:val="24"/>
-          <w:szCs w:val="24"/>
-        </w:rPr>
-        <w:t xml:space="preserve">I. </w:t>
+        <w:t xml:space="preserve">VI. </w:t>
       </w:r>
       <w:r>
         <w:rPr>
@@ -2657,7 +2688,7 @@
 </file>
 
 <file path=word/endnotes.xml><?xml version="1.0" encoding="utf-8"?>
-<w:endnotes xmlns:wpc="http://schemas.microsoft.com/office/word/2010/wordprocessingCanvas" xmlns:mc="http://schemas.openxmlformats.org/markup-compatibility/2006" xmlns:o="urn:schemas-microsoft-com:office:office" xmlns:r="http://schemas.openxmlformats.org/officeDocument/2006/relationships" xmlns:m="http://schemas.openxmlformats.org/officeDocument/2006/math" xmlns:v="urn:schemas-microsoft-com:vml" xmlns:wp14="http://schemas.microsoft.com/office/word/2010/wordprocessingDrawing" xmlns:wp="http://schemas.openxmlformats.org/drawingml/2006/wordprocessingDrawing" xmlns:w10="urn:schemas-microsoft-com:office:word" xmlns:w="http://schemas.openxmlformats.org/wordprocessingml/2006/main" xmlns:w14="http://schemas.microsoft.com/office/word/2010/wordml" xmlns:wpg="http://schemas.microsoft.com/office/word/2010/wordprocessingGroup" xmlns:wpi="http://schemas.microsoft.com/office/word/2010/wordprocessingInk" xmlns:wne="http://schemas.microsoft.com/office/word/2006/wordml" xmlns:wps="http://schemas.microsoft.com/office/word/2010/wordprocessingShape" mc:Ignorable="w14 wp14">
+<w:endnotes xmlns:ve="http://schemas.openxmlformats.org/markup-compatibility/2006" xmlns:o="urn:schemas-microsoft-com:office:office" xmlns:r="http://schemas.openxmlformats.org/officeDocument/2006/relationships" xmlns:m="http://schemas.openxmlformats.org/officeDocument/2006/math" xmlns:v="urn:schemas-microsoft-com:vml" xmlns:wp="http://schemas.openxmlformats.org/drawingml/2006/wordprocessingDrawing" xmlns:w10="urn:schemas-microsoft-com:office:word" xmlns:w="http://schemas.openxmlformats.org/wordprocessingml/2006/main" xmlns:wne="http://schemas.microsoft.com/office/word/2006/wordml">
   <w:endnote w:type="separator" w:id="-1">
     <w:p>
       <w:pPr>
@@ -2682,7 +2713,7 @@
 </file>
 
 <file path=word/footnotes.xml><?xml version="1.0" encoding="utf-8"?>
-<w:footnotes xmlns:wpc="http://schemas.microsoft.com/office/word/2010/wordprocessingCanvas" xmlns:mc="http://schemas.openxmlformats.org/markup-compatibility/2006" xmlns:o="urn:schemas-microsoft-com:office:office" xmlns:r="http://schemas.openxmlformats.org/officeDocument/2006/relationships" xmlns:m="http://schemas.openxmlformats.org/officeDocument/2006/math" xmlns:v="urn:schemas-microsoft-com:vml" xmlns:wp14="http://schemas.microsoft.com/office/word/2010/wordprocessingDrawing" xmlns:wp="http://schemas.openxmlformats.org/drawingml/2006/wordprocessingDrawing" xmlns:w10="urn:schemas-microsoft-com:office:word" xmlns:w="http://schemas.openxmlformats.org/wordprocessingml/2006/main" xmlns:w14="http://schemas.microsoft.com/office/word/2010/wordml" xmlns:wpg="http://schemas.microsoft.com/office/word/2010/wordprocessingGroup" xmlns:wpi="http://schemas.microsoft.com/office/word/2010/wordprocessingInk" xmlns:wne="http://schemas.microsoft.com/office/word/2006/wordml" xmlns:wps="http://schemas.microsoft.com/office/word/2010/wordprocessingShape" mc:Ignorable="w14 wp14">
+<w:footnotes xmlns:ve="http://schemas.openxmlformats.org/markup-compatibility/2006" xmlns:o="urn:schemas-microsoft-com:office:office" xmlns:r="http://schemas.openxmlformats.org/officeDocument/2006/relationships" xmlns:m="http://schemas.openxmlformats.org/officeDocument/2006/math" xmlns:v="urn:schemas-microsoft-com:vml" xmlns:wp="http://schemas.openxmlformats.org/drawingml/2006/wordprocessingDrawing" xmlns:w10="urn:schemas-microsoft-com:office:word" xmlns:w="http://schemas.openxmlformats.org/wordprocessingml/2006/main" xmlns:wne="http://schemas.microsoft.com/office/word/2006/wordml">
   <w:footnote w:type="separator" w:id="-1">
     <w:p>
       <w:pPr>
@@ -2707,7 +2738,7 @@
 </file>
 
 <file path=word/numbering.xml><?xml version="1.0" encoding="utf-8"?>
-<w:numbering xmlns:wpc="http://schemas.microsoft.com/office/word/2010/wordprocessingCanvas" xmlns:mc="http://schemas.openxmlformats.org/markup-compatibility/2006" xmlns:o="urn:schemas-microsoft-com:office:office" xmlns:r="http://schemas.openxmlformats.org/officeDocument/2006/relationships" xmlns:m="http://schemas.openxmlformats.org/officeDocument/2006/math" xmlns:v="urn:schemas-microsoft-com:vml" xmlns:wp14="http://schemas.microsoft.com/office/word/2010/wordprocessingDrawing" xmlns:wp="http://schemas.openxmlformats.org/drawingml/2006/wordprocessingDrawing" xmlns:w10="urn:schemas-microsoft-com:office:word" xmlns:w="http://schemas.openxmlformats.org/wordprocessingml/2006/main" xmlns:w14="http://schemas.microsoft.com/office/word/2010/wordml" xmlns:wpg="http://schemas.microsoft.com/office/word/2010/wordprocessingGroup" xmlns:wpi="http://schemas.microsoft.com/office/word/2010/wordprocessingInk" xmlns:wne="http://schemas.microsoft.com/office/word/2006/wordml" xmlns:wps="http://schemas.microsoft.com/office/word/2010/wordprocessingShape" mc:Ignorable="w14 wp14">
+<w:numbering xmlns:ve="http://schemas.openxmlformats.org/markup-compatibility/2006" xmlns:o="urn:schemas-microsoft-com:office:office" xmlns:r="http://schemas.openxmlformats.org/officeDocument/2006/relationships" xmlns:m="http://schemas.openxmlformats.org/officeDocument/2006/math" xmlns:v="urn:schemas-microsoft-com:vml" xmlns:wp="http://schemas.openxmlformats.org/drawingml/2006/wordprocessingDrawing" xmlns:w10="urn:schemas-microsoft-com:office:word" xmlns:w="http://schemas.openxmlformats.org/wordprocessingml/2006/main" xmlns:wne="http://schemas.microsoft.com/office/word/2006/wordml">
   <w:abstractNum w:abstractNumId="0">
     <w:nsid w:val="10F6603A"/>
     <w:multiLevelType w:val="hybridMultilevel"/>
@@ -4807,7 +4838,7 @@
 </file>
 
 <file path=word/styles.xml><?xml version="1.0" encoding="utf-8"?>
-<w:styles xmlns:mc="http://schemas.openxmlformats.org/markup-compatibility/2006" xmlns:r="http://schemas.openxmlformats.org/officeDocument/2006/relationships" xmlns:w="http://schemas.openxmlformats.org/wordprocessingml/2006/main" xmlns:w14="http://schemas.microsoft.com/office/word/2010/wordml" mc:Ignorable="w14">
+<w:styles xmlns:r="http://schemas.openxmlformats.org/officeDocument/2006/relationships" xmlns:w="http://schemas.openxmlformats.org/wordprocessingml/2006/main">
   <w:docDefaults>
     <w:rPrDefault>
       <w:rPr>
@@ -4978,6 +5009,7 @@
     <w:uiPriority w:val="99"/>
     <w:semiHidden/>
     <w:unhideWhenUsed/>
+    <w:qFormat/>
     <w:tblPr>
       <w:tblInd w:w="0" w:type="dxa"/>
       <w:tblCellMar>
@@ -6116,7 +6148,7 @@
 </file>
 
 <file path=customXml/itemProps1.xml><?xml version="1.0" encoding="utf-8"?>
-<ds:datastoreItem xmlns:ds="http://schemas.openxmlformats.org/officeDocument/2006/customXml" ds:itemID="{CAD90025-4BC8-41C6-94EB-E4B78A67E899}">
+<ds:datastoreItem xmlns:ds="http://schemas.openxmlformats.org/officeDocument/2006/customXml" ds:itemID="{0F0DB34D-5E12-4515-9EE7-3F59291DC2FA}">
   <ds:schemaRefs>
     <ds:schemaRef ds:uri="http://schemas.openxmlformats.org/officeDocument/2006/bibliography"/>
   </ds:schemaRefs>

</xml_diff>

<commit_message>
Added outline for results for the different instructions --still under construction
</commit_message>
<xml_diff>
--- a/Project #2.docx
+++ b/Project #2.docx
@@ -637,7 +637,6 @@
         <w:t>Theoretical Background</w:t>
       </w:r>
     </w:p>
-    <w:p/>
     <w:p>
       <w:pPr>
         <w:autoSpaceDE w:val="0"/>
@@ -1314,33 +1313,15 @@
           <w:sz w:val="24"/>
           <w:szCs w:val="24"/>
         </w:rPr>
-        <w:t xml:space="preserve"> to the </w:t>
-      </w:r>
-      <w:proofErr w:type="spellStart"/>
+        <w:t xml:space="preserve"> to the iC</w:t>
+      </w:r>
       <w:r>
         <w:rPr>
           <w:rFonts w:cs="Calibri"/>
           <w:sz w:val="24"/>
           <w:szCs w:val="24"/>
         </w:rPr>
-        <w:t>iC</w:t>
-      </w:r>
-      <w:r>
-        <w:rPr>
-          <w:rFonts w:cs="Calibri"/>
-          <w:sz w:val="24"/>
-          <w:szCs w:val="24"/>
-        </w:rPr>
-        <w:t>ache</w:t>
-      </w:r>
-      <w:proofErr w:type="spellEnd"/>
-      <w:r>
-        <w:rPr>
-          <w:rFonts w:cs="Calibri"/>
-          <w:sz w:val="24"/>
-          <w:szCs w:val="24"/>
-        </w:rPr>
-        <w:t xml:space="preserve"> and cannot be modified. So when the I-cache is full and a block of instructions is to be placed into the cache, it </w:t>
+        <w:t xml:space="preserve">ache and cannot be modified. So when the I-cache is full and a block of instructions is to be placed into the cache, it </w:t>
       </w:r>
       <w:proofErr w:type="gramStart"/>
       <w:r>
@@ -1776,7 +1757,6 @@
           <w:sz w:val="24"/>
           <w:szCs w:val="24"/>
         </w:rPr>
-        <w:lastRenderedPageBreak/>
         <w:t xml:space="preserve">Group Specific </w:t>
       </w:r>
       <w:r>
@@ -1821,6 +1801,7 @@
           <w:sz w:val="24"/>
           <w:szCs w:val="24"/>
         </w:rPr>
+        <w:lastRenderedPageBreak/>
         <w:t>Instructions</w:t>
       </w:r>
     </w:p>
@@ -1859,8 +1840,6 @@
           <w:szCs w:val="24"/>
         </w:rPr>
       </w:pPr>
-      <w:bookmarkStart w:id="0" w:name="_GoBack"/>
-      <w:bookmarkEnd w:id="0"/>
     </w:p>
     <w:p>
       <w:pPr>
@@ -2146,7 +2125,7 @@
           <v:shape id="_x0000_i1025" type="#_x0000_t75" style="width:495.65pt;height:310.6pt" o:ole="">
             <v:imagedata r:id="rId10" o:title=""/>
           </v:shape>
-          <o:OLEObject Type="Embed" ProgID="Visio.Drawing.11" ShapeID="_x0000_i1025" DrawAspect="Content" ObjectID="_1427150789" r:id="rId11"/>
+          <o:OLEObject Type="Embed" ProgID="Visio.Drawing.11" ShapeID="_x0000_i1025" DrawAspect="Content" ObjectID="_1427162066" r:id="rId11"/>
         </w:object>
       </w:r>
     </w:p>
@@ -2557,7 +2536,33 @@
         <w:rPr>
           <w:rFonts w:asciiTheme="minorHAnsi" w:hAnsiTheme="minorHAnsi"/>
         </w:rPr>
-        <w:t xml:space="preserve">then has addresses from 0x0 0x3FF. </w:t>
+        <w:t xml:space="preserve">then has addresses from </w:t>
+      </w:r>
+      <w:proofErr w:type="gramStart"/>
+      <w:r>
+        <w:rPr>
+          <w:rFonts w:asciiTheme="minorHAnsi" w:hAnsiTheme="minorHAnsi"/>
+        </w:rPr>
+        <w:t xml:space="preserve">0x0 </w:t>
+      </w:r>
+      <w:r>
+        <w:rPr>
+          <w:rFonts w:asciiTheme="minorHAnsi" w:hAnsiTheme="minorHAnsi"/>
+        </w:rPr>
+        <w:t xml:space="preserve"> to</w:t>
+      </w:r>
+      <w:proofErr w:type="gramEnd"/>
+      <w:r>
+        <w:rPr>
+          <w:rFonts w:asciiTheme="minorHAnsi" w:hAnsiTheme="minorHAnsi"/>
+        </w:rPr>
+        <w:t xml:space="preserve"> </w:t>
+      </w:r>
+      <w:r>
+        <w:rPr>
+          <w:rFonts w:asciiTheme="minorHAnsi" w:hAnsiTheme="minorHAnsi"/>
+        </w:rPr>
+        <w:t xml:space="preserve">0x3FF. </w:t>
       </w:r>
       <w:r>
         <w:rPr>
@@ -4485,21 +4490,7 @@
         <w:rPr>
           <w:rFonts w:asciiTheme="minorHAnsi" w:hAnsiTheme="minorHAnsi"/>
         </w:rPr>
-        <w:t xml:space="preserve">The </w:t>
-      </w:r>
-      <w:proofErr w:type="spellStart"/>
-      <w:r>
-        <w:rPr>
-          <w:rFonts w:asciiTheme="minorHAnsi" w:hAnsiTheme="minorHAnsi"/>
-        </w:rPr>
-        <w:t>DCache</w:t>
-      </w:r>
-      <w:proofErr w:type="spellEnd"/>
-      <w:r>
-        <w:rPr>
-          <w:rFonts w:asciiTheme="minorHAnsi" w:hAnsiTheme="minorHAnsi"/>
-        </w:rPr>
-        <w:t xml:space="preserve"> </w:t>
+        <w:t xml:space="preserve">The DCache </w:t>
       </w:r>
       <w:proofErr w:type="spellStart"/>
       <w:r>
@@ -4775,6 +4766,24 @@
         <w:pStyle w:val="NormalWeb"/>
         <w:rPr>
           <w:rFonts w:asciiTheme="minorHAnsi" w:hAnsiTheme="minorHAnsi"/>
+          <w:color w:val="FF0000"/>
+        </w:rPr>
+      </w:pPr>
+    </w:p>
+    <w:p>
+      <w:pPr>
+        <w:pStyle w:val="NormalWeb"/>
+        <w:rPr>
+          <w:rFonts w:asciiTheme="minorHAnsi" w:hAnsiTheme="minorHAnsi"/>
+          <w:color w:val="FF0000"/>
+        </w:rPr>
+      </w:pPr>
+    </w:p>
+    <w:p>
+      <w:pPr>
+        <w:pStyle w:val="NormalWeb"/>
+        <w:rPr>
+          <w:rFonts w:asciiTheme="minorHAnsi" w:hAnsiTheme="minorHAnsi"/>
         </w:rPr>
       </w:pPr>
     </w:p>
@@ -4811,8 +4820,10 @@
     <w:p>
       <w:pPr>
         <w:spacing w:line="240" w:lineRule="auto"/>
+        <w:jc w:val="center"/>
         <w:rPr>
           <w:rFonts w:cs="Times New Roman"/>
+          <w:b/>
           <w:sz w:val="24"/>
           <w:szCs w:val="24"/>
         </w:rPr>
@@ -4820,29 +4831,3336 @@
       <w:r>
         <w:rPr>
           <w:rFonts w:cs="Times New Roman"/>
+          <w:b/>
+          <w:sz w:val="24"/>
+          <w:szCs w:val="24"/>
+        </w:rPr>
+        <w:t>Load</w:t>
+      </w:r>
+    </w:p>
+    <w:tbl>
+      <w:tblPr>
+        <w:tblW w:w="5775" w:type="dxa"/>
+        <w:jc w:val="center"/>
+        <w:tblInd w:w="93" w:type="dxa"/>
+        <w:tblLook w:val="04A0" w:firstRow="1" w:lastRow="0" w:firstColumn="1" w:lastColumn="0" w:noHBand="0" w:noVBand="1"/>
+      </w:tblPr>
+      <w:tblGrid>
+        <w:gridCol w:w="2085"/>
+        <w:gridCol w:w="2070"/>
+        <w:gridCol w:w="1620"/>
+      </w:tblGrid>
+      <w:tr>
+        <w:trPr>
+          <w:trHeight w:val="300"/>
+          <w:jc w:val="center"/>
+        </w:trPr>
+        <w:tc>
+          <w:tcPr>
+            <w:tcW w:w="2085" w:type="dxa"/>
+            <w:tcBorders>
+              <w:top w:val="single" w:sz="4" w:space="0" w:color="auto"/>
+              <w:left w:val="single" w:sz="8" w:space="0" w:color="auto"/>
+              <w:bottom w:val="single" w:sz="4" w:space="0" w:color="auto"/>
+              <w:right w:val="single" w:sz="4" w:space="0" w:color="auto"/>
+            </w:tcBorders>
+            <w:shd w:val="clear" w:color="auto" w:fill="auto"/>
+            <w:noWrap/>
+            <w:vAlign w:val="bottom"/>
+            <w:hideMark/>
+          </w:tcPr>
+          <w:p>
+            <w:pPr>
+              <w:spacing w:after="0" w:line="240" w:lineRule="auto"/>
+              <w:rPr>
+                <w:rFonts w:ascii="Calibri" w:eastAsia="Times New Roman" w:hAnsi="Calibri" w:cs="Times New Roman"/>
+                <w:color w:val="000000"/>
+              </w:rPr>
+            </w:pPr>
+            <w:r>
+              <w:rPr>
+                <w:rFonts w:ascii="Calibri" w:eastAsia="Times New Roman" w:hAnsi="Calibri" w:cs="Times New Roman"/>
+                <w:color w:val="000000"/>
+              </w:rPr>
+              <w:t>Instruction Address</w:t>
+            </w:r>
+          </w:p>
+        </w:tc>
+        <w:tc>
+          <w:tcPr>
+            <w:tcW w:w="2070" w:type="dxa"/>
+            <w:tcBorders>
+              <w:top w:val="single" w:sz="4" w:space="0" w:color="auto"/>
+              <w:left w:val="single" w:sz="8" w:space="0" w:color="auto"/>
+              <w:bottom w:val="single" w:sz="4" w:space="0" w:color="auto"/>
+              <w:right w:val="single" w:sz="4" w:space="0" w:color="auto"/>
+            </w:tcBorders>
+            <w:shd w:val="clear" w:color="auto" w:fill="auto"/>
+            <w:noWrap/>
+            <w:vAlign w:val="bottom"/>
+            <w:hideMark/>
+          </w:tcPr>
+          <w:p>
+            <w:pPr>
+              <w:spacing w:after="0" w:line="240" w:lineRule="auto"/>
+              <w:rPr>
+                <w:rFonts w:ascii="Calibri" w:eastAsia="Times New Roman" w:hAnsi="Calibri" w:cs="Times New Roman"/>
+                <w:color w:val="000000"/>
+              </w:rPr>
+            </w:pPr>
+            <w:r>
+              <w:rPr>
+                <w:rFonts w:ascii="Calibri" w:eastAsia="Times New Roman" w:hAnsi="Calibri" w:cs="Times New Roman"/>
+                <w:color w:val="000000"/>
+              </w:rPr>
+              <w:t>Instruction</w:t>
+            </w:r>
+            <w:r>
+              <w:rPr>
+                <w:rFonts w:ascii="Calibri" w:eastAsia="Times New Roman" w:hAnsi="Calibri" w:cs="Times New Roman"/>
+                <w:color w:val="000000"/>
+              </w:rPr>
+              <w:t xml:space="preserve"> stored</w:t>
+            </w:r>
+          </w:p>
+        </w:tc>
+        <w:tc>
+          <w:tcPr>
+            <w:tcW w:w="1620" w:type="dxa"/>
+            <w:tcBorders>
+              <w:top w:val="single" w:sz="4" w:space="0" w:color="auto"/>
+              <w:left w:val="nil"/>
+              <w:bottom w:val="single" w:sz="4" w:space="0" w:color="auto"/>
+              <w:right w:val="single" w:sz="8" w:space="0" w:color="auto"/>
+            </w:tcBorders>
+            <w:shd w:val="clear" w:color="auto" w:fill="auto"/>
+            <w:noWrap/>
+            <w:vAlign w:val="bottom"/>
+            <w:hideMark/>
+          </w:tcPr>
+          <w:p>
+            <w:pPr>
+              <w:spacing w:after="0" w:line="240" w:lineRule="auto"/>
+              <w:jc w:val="center"/>
+              <w:rPr>
+                <w:rFonts w:ascii="Calibri" w:eastAsia="Times New Roman" w:hAnsi="Calibri" w:cs="Times New Roman"/>
+                <w:color w:val="000000"/>
+              </w:rPr>
+            </w:pPr>
+            <w:proofErr w:type="spellStart"/>
+            <w:r>
+              <w:rPr>
+                <w:rFonts w:ascii="Calibri" w:eastAsia="Times New Roman" w:hAnsi="Calibri" w:cs="Times New Roman"/>
+                <w:color w:val="000000"/>
+              </w:rPr>
+              <w:t>O</w:t>
+            </w:r>
+            <w:r>
+              <w:rPr>
+                <w:rFonts w:ascii="Calibri" w:eastAsia="Times New Roman" w:hAnsi="Calibri" w:cs="Times New Roman"/>
+                <w:color w:val="000000"/>
+              </w:rPr>
+              <w:t>pcode</w:t>
+            </w:r>
+            <w:proofErr w:type="spellEnd"/>
+          </w:p>
+        </w:tc>
+      </w:tr>
+      <w:tr>
+        <w:trPr>
+          <w:trHeight w:val="300"/>
+          <w:jc w:val="center"/>
+        </w:trPr>
+        <w:tc>
+          <w:tcPr>
+            <w:tcW w:w="2085" w:type="dxa"/>
+            <w:tcBorders>
+              <w:top w:val="nil"/>
+              <w:left w:val="single" w:sz="8" w:space="0" w:color="auto"/>
+              <w:bottom w:val="single" w:sz="4" w:space="0" w:color="auto"/>
+              <w:right w:val="single" w:sz="4" w:space="0" w:color="auto"/>
+            </w:tcBorders>
+            <w:shd w:val="clear" w:color="auto" w:fill="auto"/>
+            <w:noWrap/>
+            <w:vAlign w:val="bottom"/>
+            <w:hideMark/>
+          </w:tcPr>
+          <w:p>
+            <w:pPr>
+              <w:spacing w:after="0" w:line="240" w:lineRule="auto"/>
+              <w:rPr>
+                <w:rFonts w:ascii="Calibri" w:eastAsia="Times New Roman" w:hAnsi="Calibri" w:cs="Times New Roman"/>
+                <w:color w:val="000000"/>
+              </w:rPr>
+            </w:pPr>
+            <w:r>
+              <w:rPr>
+                <w:rFonts w:ascii="Calibri" w:eastAsia="Times New Roman" w:hAnsi="Calibri" w:cs="Times New Roman"/>
+                <w:color w:val="000000"/>
+              </w:rPr>
+              <w:t>0x200</w:t>
+            </w:r>
+          </w:p>
+        </w:tc>
+        <w:tc>
+          <w:tcPr>
+            <w:tcW w:w="2070" w:type="dxa"/>
+            <w:tcBorders>
+              <w:top w:val="nil"/>
+              <w:left w:val="single" w:sz="8" w:space="0" w:color="auto"/>
+              <w:bottom w:val="single" w:sz="4" w:space="0" w:color="auto"/>
+              <w:right w:val="single" w:sz="4" w:space="0" w:color="auto"/>
+            </w:tcBorders>
+            <w:shd w:val="clear" w:color="auto" w:fill="auto"/>
+            <w:noWrap/>
+            <w:vAlign w:val="bottom"/>
+            <w:hideMark/>
+          </w:tcPr>
+          <w:p>
+            <w:pPr>
+              <w:spacing w:after="0" w:line="240" w:lineRule="auto"/>
+              <w:rPr>
+                <w:rFonts w:ascii="Calibri" w:eastAsia="Times New Roman" w:hAnsi="Calibri" w:cs="Times New Roman"/>
+                <w:color w:val="000000"/>
+              </w:rPr>
+            </w:pPr>
+            <w:proofErr w:type="spellStart"/>
+            <w:r>
+              <w:rPr>
+                <w:rFonts w:ascii="Calibri" w:eastAsia="Times New Roman" w:hAnsi="Calibri" w:cs="Times New Roman"/>
+                <w:color w:val="000000"/>
+              </w:rPr>
+              <w:t>lw</w:t>
+            </w:r>
+            <w:proofErr w:type="spellEnd"/>
+            <w:r>
+              <w:rPr>
+                <w:rFonts w:ascii="Calibri" w:eastAsia="Times New Roman" w:hAnsi="Calibri" w:cs="Times New Roman"/>
+                <w:color w:val="000000"/>
+              </w:rPr>
+              <w:t xml:space="preserve"> $s1, 200 ($t3)</w:t>
+            </w:r>
+          </w:p>
+        </w:tc>
+        <w:tc>
+          <w:tcPr>
+            <w:tcW w:w="1620" w:type="dxa"/>
+            <w:tcBorders>
+              <w:top w:val="nil"/>
+              <w:left w:val="nil"/>
+              <w:bottom w:val="single" w:sz="4" w:space="0" w:color="auto"/>
+              <w:right w:val="single" w:sz="8" w:space="0" w:color="auto"/>
+            </w:tcBorders>
+            <w:shd w:val="clear" w:color="auto" w:fill="auto"/>
+            <w:noWrap/>
+            <w:vAlign w:val="bottom"/>
+            <w:hideMark/>
+          </w:tcPr>
+          <w:p>
+            <w:pPr>
+              <w:spacing w:after="0" w:line="240" w:lineRule="auto"/>
+              <w:jc w:val="center"/>
+              <w:rPr>
+                <w:rFonts w:ascii="Calibri" w:eastAsia="Times New Roman" w:hAnsi="Calibri" w:cs="Times New Roman"/>
+                <w:color w:val="000000"/>
+              </w:rPr>
+            </w:pPr>
+            <w:r>
+              <w:rPr>
+                <w:rFonts w:ascii="Calibri" w:eastAsia="Times New Roman" w:hAnsi="Calibri" w:cs="Times New Roman"/>
+                <w:color w:val="000000"/>
+              </w:rPr>
+              <w:t>0x8D7100C8</w:t>
+            </w:r>
+          </w:p>
+        </w:tc>
+      </w:tr>
+    </w:tbl>
+    <w:p>
+      <w:pPr>
+        <w:spacing w:after="0" w:line="240" w:lineRule="auto"/>
+        <w:rPr>
+          <w:rFonts w:ascii="Calibri" w:eastAsia="Times New Roman" w:hAnsi="Calibri" w:cs="Times New Roman"/>
+          <w:b/>
+          <w:color w:val="000000"/>
+          <w:sz w:val="24"/>
+          <w:szCs w:val="24"/>
+          <w:u w:val="single"/>
+        </w:rPr>
+      </w:pPr>
+    </w:p>
+    <w:p>
+      <w:pPr>
+        <w:spacing w:after="0" w:line="240" w:lineRule="auto"/>
+        <w:rPr>
+          <w:rFonts w:ascii="Calibri" w:eastAsia="Times New Roman" w:hAnsi="Calibri" w:cs="Times New Roman"/>
+          <w:color w:val="000000"/>
+          <w:sz w:val="24"/>
+          <w:szCs w:val="24"/>
+        </w:rPr>
+      </w:pPr>
+      <w:r>
+        <w:rPr>
+          <w:rFonts w:ascii="Calibri" w:eastAsia="Times New Roman" w:hAnsi="Calibri" w:cs="Times New Roman"/>
+          <w:color w:val="000000"/>
+          <w:sz w:val="24"/>
+          <w:szCs w:val="24"/>
+        </w:rPr>
+        <w:t>The instruction load word is meant to</w:t>
+      </w:r>
+      <w:r>
+        <w:rPr>
+          <w:rFonts w:ascii="Calibri" w:eastAsia="Times New Roman" w:hAnsi="Calibri" w:cs="Times New Roman"/>
+          <w:color w:val="000000"/>
+          <w:sz w:val="24"/>
+          <w:szCs w:val="24"/>
+        </w:rPr>
+        <w:t xml:space="preserve"> load the word stored at 200($11</w:t>
+      </w:r>
+      <w:r>
+        <w:rPr>
+          <w:rFonts w:ascii="Calibri" w:eastAsia="Times New Roman" w:hAnsi="Calibri" w:cs="Times New Roman"/>
+          <w:color w:val="000000"/>
+          <w:sz w:val="24"/>
+          <w:szCs w:val="24"/>
+        </w:rPr>
+        <w:t>)</w:t>
+      </w:r>
+      <w:r>
+        <w:rPr>
+          <w:rFonts w:ascii="Calibri" w:eastAsia="Times New Roman" w:hAnsi="Calibri" w:cs="Times New Roman"/>
+          <w:color w:val="000000"/>
+          <w:sz w:val="24"/>
+          <w:szCs w:val="24"/>
+        </w:rPr>
+        <w:t xml:space="preserve"> and store it in </w:t>
+      </w:r>
+      <w:proofErr w:type="spellStart"/>
+      <w:r>
+        <w:rPr>
+          <w:rFonts w:ascii="Calibri" w:eastAsia="Times New Roman" w:hAnsi="Calibri" w:cs="Times New Roman"/>
+          <w:color w:val="000000"/>
+          <w:sz w:val="24"/>
+          <w:szCs w:val="24"/>
+        </w:rPr>
+        <w:t>Reg</w:t>
+      </w:r>
+      <w:proofErr w:type="spellEnd"/>
+      <w:r>
+        <w:rPr>
+          <w:rFonts w:ascii="Calibri" w:eastAsia="Times New Roman" w:hAnsi="Calibri" w:cs="Times New Roman"/>
+          <w:color w:val="000000"/>
+          <w:sz w:val="24"/>
+          <w:szCs w:val="24"/>
+        </w:rPr>
+        <w:t xml:space="preserve"> 17</w:t>
+      </w:r>
+      <w:r>
+        <w:rPr>
+          <w:rFonts w:ascii="Calibri" w:eastAsia="Times New Roman" w:hAnsi="Calibri" w:cs="Times New Roman"/>
+          <w:color w:val="000000"/>
+          <w:sz w:val="24"/>
+          <w:szCs w:val="24"/>
+        </w:rPr>
+        <w:t>.</w:t>
+      </w:r>
+    </w:p>
+    <w:p>
+      <w:pPr>
+        <w:spacing w:after="0" w:line="240" w:lineRule="auto"/>
+        <w:rPr>
+          <w:rFonts w:ascii="Calibri" w:eastAsia="Times New Roman" w:hAnsi="Calibri" w:cs="Times New Roman"/>
+          <w:color w:val="000000"/>
+          <w:sz w:val="24"/>
+          <w:szCs w:val="24"/>
+        </w:rPr>
+      </w:pPr>
+    </w:p>
+    <w:p>
+      <w:pPr>
+        <w:spacing w:after="0" w:line="240" w:lineRule="auto"/>
+        <w:rPr>
+          <w:rFonts w:ascii="Calibri" w:eastAsia="Times New Roman" w:hAnsi="Calibri" w:cs="Times New Roman"/>
+          <w:b/>
+          <w:color w:val="000000"/>
+          <w:sz w:val="24"/>
+          <w:szCs w:val="24"/>
+        </w:rPr>
+      </w:pPr>
+      <w:r>
+        <w:rPr>
+          <w:rFonts w:ascii="Calibri" w:eastAsia="Times New Roman" w:hAnsi="Calibri" w:cs="Times New Roman"/>
+          <w:b/>
+          <w:color w:val="000000"/>
+          <w:sz w:val="24"/>
+          <w:szCs w:val="24"/>
+        </w:rPr>
+        <w:t>Test when iCache miss and dCache miss</w:t>
+      </w:r>
+    </w:p>
+    <w:p>
+      <w:pPr>
+        <w:spacing w:after="0" w:line="240" w:lineRule="auto"/>
+        <w:rPr>
+          <w:rFonts w:ascii="Calibri" w:eastAsia="Times New Roman" w:hAnsi="Calibri" w:cs="Times New Roman"/>
+          <w:b/>
+          <w:color w:val="000000"/>
+          <w:sz w:val="24"/>
+          <w:szCs w:val="24"/>
+        </w:rPr>
+      </w:pPr>
+    </w:p>
+    <w:p>
+      <w:pPr>
+        <w:spacing w:after="0" w:line="240" w:lineRule="auto"/>
+        <w:rPr>
+          <w:rFonts w:ascii="Calibri" w:eastAsia="Times New Roman" w:hAnsi="Calibri" w:cs="Times New Roman"/>
+          <w:b/>
+          <w:color w:val="000000"/>
+          <w:sz w:val="24"/>
+          <w:szCs w:val="24"/>
+        </w:rPr>
+      </w:pPr>
+      <w:r>
+        <w:rPr>
+          <w:rFonts w:ascii="Calibri" w:eastAsia="Times New Roman" w:hAnsi="Calibri" w:cs="Times New Roman"/>
+          <w:b/>
+          <w:color w:val="000000"/>
+          <w:sz w:val="24"/>
+          <w:szCs w:val="24"/>
+        </w:rPr>
+        <w:t xml:space="preserve">Test when iCache miss and dCache </w:t>
+      </w:r>
+      <w:r>
+        <w:rPr>
+          <w:rFonts w:ascii="Calibri" w:eastAsia="Times New Roman" w:hAnsi="Calibri" w:cs="Times New Roman"/>
+          <w:b/>
+          <w:color w:val="000000"/>
+          <w:sz w:val="24"/>
+          <w:szCs w:val="24"/>
+        </w:rPr>
+        <w:t>hit</w:t>
+      </w:r>
+    </w:p>
+    <w:p>
+      <w:pPr>
+        <w:spacing w:after="0" w:line="240" w:lineRule="auto"/>
+        <w:rPr>
+          <w:rFonts w:ascii="Calibri" w:eastAsia="Times New Roman" w:hAnsi="Calibri" w:cs="Times New Roman"/>
+          <w:b/>
+          <w:color w:val="000000"/>
+          <w:sz w:val="24"/>
+          <w:szCs w:val="24"/>
+        </w:rPr>
+      </w:pPr>
+    </w:p>
+    <w:p>
+      <w:pPr>
+        <w:spacing w:after="0" w:line="240" w:lineRule="auto"/>
+        <w:rPr>
+          <w:rFonts w:ascii="Calibri" w:eastAsia="Times New Roman" w:hAnsi="Calibri" w:cs="Times New Roman"/>
+          <w:b/>
+          <w:color w:val="000000"/>
+          <w:sz w:val="24"/>
+          <w:szCs w:val="24"/>
+        </w:rPr>
+      </w:pPr>
+      <w:r>
+        <w:rPr>
+          <w:rFonts w:ascii="Calibri" w:eastAsia="Times New Roman" w:hAnsi="Calibri" w:cs="Times New Roman"/>
+          <w:b/>
+          <w:color w:val="000000"/>
+          <w:sz w:val="24"/>
+          <w:szCs w:val="24"/>
+        </w:rPr>
+        <w:t xml:space="preserve">Test when iCache </w:t>
+      </w:r>
+      <w:r>
+        <w:rPr>
+          <w:rFonts w:ascii="Calibri" w:eastAsia="Times New Roman" w:hAnsi="Calibri" w:cs="Times New Roman"/>
+          <w:b/>
+          <w:color w:val="000000"/>
+          <w:sz w:val="24"/>
+          <w:szCs w:val="24"/>
+        </w:rPr>
+        <w:t>hit</w:t>
+      </w:r>
+      <w:r>
+        <w:rPr>
+          <w:rFonts w:ascii="Calibri" w:eastAsia="Times New Roman" w:hAnsi="Calibri" w:cs="Times New Roman"/>
+          <w:b/>
+          <w:color w:val="000000"/>
+          <w:sz w:val="24"/>
+          <w:szCs w:val="24"/>
+        </w:rPr>
+        <w:t xml:space="preserve"> and dCache miss</w:t>
+      </w:r>
+    </w:p>
+    <w:p>
+      <w:pPr>
+        <w:spacing w:after="0" w:line="240" w:lineRule="auto"/>
+        <w:rPr>
+          <w:rFonts w:ascii="Calibri" w:eastAsia="Times New Roman" w:hAnsi="Calibri" w:cs="Times New Roman"/>
+          <w:b/>
+          <w:color w:val="000000"/>
+          <w:sz w:val="24"/>
+          <w:szCs w:val="24"/>
+        </w:rPr>
+      </w:pPr>
+    </w:p>
+    <w:p>
+      <w:pPr>
+        <w:spacing w:after="0" w:line="240" w:lineRule="auto"/>
+        <w:rPr>
+          <w:rFonts w:ascii="Calibri" w:eastAsia="Times New Roman" w:hAnsi="Calibri" w:cs="Times New Roman"/>
+          <w:b/>
+          <w:color w:val="000000"/>
+          <w:sz w:val="24"/>
+          <w:szCs w:val="24"/>
+        </w:rPr>
+      </w:pPr>
+      <w:r>
+        <w:rPr>
+          <w:rFonts w:ascii="Calibri" w:eastAsia="Times New Roman" w:hAnsi="Calibri" w:cs="Times New Roman"/>
+          <w:b/>
+          <w:color w:val="000000"/>
+          <w:sz w:val="24"/>
+          <w:szCs w:val="24"/>
+        </w:rPr>
+        <w:t xml:space="preserve">Test when iCache </w:t>
+      </w:r>
+      <w:r>
+        <w:rPr>
+          <w:rFonts w:ascii="Calibri" w:eastAsia="Times New Roman" w:hAnsi="Calibri" w:cs="Times New Roman"/>
+          <w:b/>
+          <w:color w:val="000000"/>
+          <w:sz w:val="24"/>
+          <w:szCs w:val="24"/>
+        </w:rPr>
+        <w:t>hit</w:t>
+      </w:r>
+      <w:r>
+        <w:rPr>
+          <w:rFonts w:ascii="Calibri" w:eastAsia="Times New Roman" w:hAnsi="Calibri" w:cs="Times New Roman"/>
+          <w:b/>
+          <w:color w:val="000000"/>
+          <w:sz w:val="24"/>
+          <w:szCs w:val="24"/>
+        </w:rPr>
+        <w:t xml:space="preserve"> and dCache </w:t>
+      </w:r>
+      <w:r>
+        <w:rPr>
+          <w:rFonts w:ascii="Calibri" w:eastAsia="Times New Roman" w:hAnsi="Calibri" w:cs="Times New Roman"/>
+          <w:b/>
+          <w:color w:val="000000"/>
+          <w:sz w:val="24"/>
+          <w:szCs w:val="24"/>
+        </w:rPr>
+        <w:t>hit</w:t>
+      </w:r>
+    </w:p>
+    <w:p>
+      <w:pPr>
+        <w:spacing w:after="0" w:line="240" w:lineRule="auto"/>
+        <w:rPr>
+          <w:rFonts w:ascii="Calibri" w:eastAsia="Times New Roman" w:hAnsi="Calibri" w:cs="Times New Roman"/>
+          <w:color w:val="000000"/>
+          <w:sz w:val="24"/>
+          <w:szCs w:val="24"/>
+          <w:u w:val="single"/>
+        </w:rPr>
+      </w:pPr>
+    </w:p>
+    <w:p>
+      <w:pPr>
+        <w:spacing w:after="0" w:line="240" w:lineRule="auto"/>
+        <w:rPr>
+          <w:rFonts w:ascii="Calibri" w:eastAsia="Times New Roman" w:hAnsi="Calibri" w:cs="Times New Roman"/>
+          <w:color w:val="000000"/>
+          <w:sz w:val="24"/>
+          <w:szCs w:val="24"/>
+        </w:rPr>
+      </w:pPr>
+    </w:p>
+    <w:p>
+      <w:pPr>
+        <w:spacing w:after="0" w:line="240" w:lineRule="auto"/>
+        <w:rPr>
+          <w:rFonts w:ascii="Calibri" w:eastAsia="Times New Roman" w:hAnsi="Calibri" w:cs="Times New Roman"/>
+          <w:color w:val="000000"/>
+          <w:sz w:val="24"/>
+          <w:szCs w:val="24"/>
+        </w:rPr>
+      </w:pPr>
+    </w:p>
+    <w:p>
+      <w:pPr>
+        <w:spacing w:after="0" w:line="240" w:lineRule="auto"/>
+        <w:rPr>
+          <w:rFonts w:ascii="Calibri" w:eastAsia="Times New Roman" w:hAnsi="Calibri" w:cs="Times New Roman"/>
+          <w:color w:val="000000"/>
+          <w:sz w:val="24"/>
+          <w:szCs w:val="24"/>
+        </w:rPr>
+      </w:pPr>
+    </w:p>
+    <w:p>
+      <w:pPr>
+        <w:pBdr>
+          <w:bottom w:val="single" w:sz="12" w:space="1" w:color="auto"/>
+        </w:pBdr>
+        <w:spacing w:after="0" w:line="240" w:lineRule="auto"/>
+        <w:rPr>
+          <w:rFonts w:ascii="Calibri" w:eastAsia="Times New Roman" w:hAnsi="Calibri" w:cs="Times New Roman"/>
+          <w:b/>
+          <w:color w:val="000000"/>
+          <w:sz w:val="24"/>
+          <w:szCs w:val="24"/>
+        </w:rPr>
+      </w:pPr>
+    </w:p>
+    <w:p>
+      <w:pPr>
+        <w:spacing w:after="0" w:line="240" w:lineRule="auto"/>
+        <w:rPr>
+          <w:rFonts w:ascii="Calibri" w:eastAsia="Times New Roman" w:hAnsi="Calibri" w:cs="Times New Roman"/>
+          <w:b/>
+          <w:color w:val="000000"/>
+          <w:sz w:val="24"/>
+          <w:szCs w:val="24"/>
+          <w:u w:val="single"/>
+        </w:rPr>
+      </w:pPr>
+    </w:p>
+    <w:p>
+      <w:pPr>
+        <w:jc w:val="center"/>
+        <w:rPr>
+          <w:rFonts w:ascii="Calibri" w:eastAsia="Times New Roman" w:hAnsi="Calibri" w:cs="Times New Roman"/>
+          <w:b/>
+          <w:color w:val="000000"/>
+          <w:sz w:val="24"/>
+          <w:szCs w:val="24"/>
+          <w:u w:val="single"/>
+        </w:rPr>
+      </w:pPr>
+    </w:p>
+    <w:p>
+      <w:pPr>
+        <w:jc w:val="center"/>
+        <w:rPr>
+          <w:rFonts w:ascii="Calibri" w:eastAsia="Times New Roman" w:hAnsi="Calibri" w:cs="Times New Roman"/>
+          <w:b/>
+          <w:color w:val="000000"/>
+          <w:sz w:val="24"/>
+          <w:szCs w:val="24"/>
+          <w:u w:val="single"/>
+        </w:rPr>
+      </w:pPr>
+    </w:p>
+    <w:p>
+      <w:pPr>
+        <w:jc w:val="center"/>
+        <w:rPr>
+          <w:rFonts w:ascii="Calibri" w:eastAsia="Times New Roman" w:hAnsi="Calibri" w:cs="Times New Roman"/>
+          <w:b/>
+          <w:color w:val="000000"/>
+          <w:sz w:val="24"/>
+          <w:szCs w:val="24"/>
+          <w:u w:val="single"/>
+        </w:rPr>
+      </w:pPr>
+      <w:r>
+        <w:rPr>
+          <w:rFonts w:ascii="Calibri" w:eastAsia="Times New Roman" w:hAnsi="Calibri" w:cs="Times New Roman"/>
+          <w:b/>
+          <w:color w:val="000000"/>
+          <w:sz w:val="24"/>
+          <w:szCs w:val="24"/>
+          <w:u w:val="single"/>
+        </w:rPr>
+        <w:t>Store</w:t>
+      </w:r>
+    </w:p>
+    <w:tbl>
+      <w:tblPr>
+        <w:tblW w:w="5775" w:type="dxa"/>
+        <w:jc w:val="center"/>
+        <w:tblInd w:w="93" w:type="dxa"/>
+        <w:tblLook w:val="04A0" w:firstRow="1" w:lastRow="0" w:firstColumn="1" w:lastColumn="0" w:noHBand="0" w:noVBand="1"/>
+      </w:tblPr>
+      <w:tblGrid>
+        <w:gridCol w:w="2085"/>
+        <w:gridCol w:w="2070"/>
+        <w:gridCol w:w="1620"/>
+      </w:tblGrid>
+      <w:tr>
+        <w:trPr>
+          <w:trHeight w:val="300"/>
+          <w:jc w:val="center"/>
+        </w:trPr>
+        <w:tc>
+          <w:tcPr>
+            <w:tcW w:w="2085" w:type="dxa"/>
+            <w:tcBorders>
+              <w:top w:val="single" w:sz="4" w:space="0" w:color="auto"/>
+              <w:left w:val="single" w:sz="8" w:space="0" w:color="auto"/>
+              <w:bottom w:val="single" w:sz="4" w:space="0" w:color="auto"/>
+              <w:right w:val="single" w:sz="4" w:space="0" w:color="auto"/>
+            </w:tcBorders>
+            <w:shd w:val="clear" w:color="auto" w:fill="auto"/>
+            <w:noWrap/>
+            <w:vAlign w:val="bottom"/>
+            <w:hideMark/>
+          </w:tcPr>
+          <w:p>
+            <w:pPr>
+              <w:spacing w:after="0" w:line="240" w:lineRule="auto"/>
+              <w:rPr>
+                <w:rFonts w:ascii="Calibri" w:eastAsia="Times New Roman" w:hAnsi="Calibri" w:cs="Times New Roman"/>
+                <w:color w:val="000000"/>
+              </w:rPr>
+            </w:pPr>
+            <w:r>
+              <w:rPr>
+                <w:rFonts w:ascii="Calibri" w:eastAsia="Times New Roman" w:hAnsi="Calibri" w:cs="Times New Roman"/>
+                <w:color w:val="000000"/>
+              </w:rPr>
+              <w:t>Instruction Address</w:t>
+            </w:r>
+          </w:p>
+        </w:tc>
+        <w:tc>
+          <w:tcPr>
+            <w:tcW w:w="2070" w:type="dxa"/>
+            <w:tcBorders>
+              <w:top w:val="single" w:sz="4" w:space="0" w:color="auto"/>
+              <w:left w:val="single" w:sz="8" w:space="0" w:color="auto"/>
+              <w:bottom w:val="single" w:sz="4" w:space="0" w:color="auto"/>
+              <w:right w:val="single" w:sz="4" w:space="0" w:color="auto"/>
+            </w:tcBorders>
+            <w:shd w:val="clear" w:color="auto" w:fill="auto"/>
+            <w:noWrap/>
+            <w:vAlign w:val="bottom"/>
+            <w:hideMark/>
+          </w:tcPr>
+          <w:p>
+            <w:pPr>
+              <w:spacing w:after="0" w:line="240" w:lineRule="auto"/>
+              <w:rPr>
+                <w:rFonts w:ascii="Calibri" w:eastAsia="Times New Roman" w:hAnsi="Calibri" w:cs="Times New Roman"/>
+                <w:color w:val="000000"/>
+              </w:rPr>
+            </w:pPr>
+            <w:r>
+              <w:rPr>
+                <w:rFonts w:ascii="Calibri" w:eastAsia="Times New Roman" w:hAnsi="Calibri" w:cs="Times New Roman"/>
+                <w:color w:val="000000"/>
+              </w:rPr>
+              <w:t>Instruction</w:t>
+            </w:r>
+            <w:r>
+              <w:rPr>
+                <w:rFonts w:ascii="Calibri" w:eastAsia="Times New Roman" w:hAnsi="Calibri" w:cs="Times New Roman"/>
+                <w:color w:val="000000"/>
+              </w:rPr>
+              <w:t xml:space="preserve"> stored</w:t>
+            </w:r>
+          </w:p>
+        </w:tc>
+        <w:tc>
+          <w:tcPr>
+            <w:tcW w:w="1620" w:type="dxa"/>
+            <w:tcBorders>
+              <w:top w:val="single" w:sz="4" w:space="0" w:color="auto"/>
+              <w:left w:val="nil"/>
+              <w:bottom w:val="single" w:sz="4" w:space="0" w:color="auto"/>
+              <w:right w:val="single" w:sz="8" w:space="0" w:color="auto"/>
+            </w:tcBorders>
+            <w:shd w:val="clear" w:color="auto" w:fill="auto"/>
+            <w:noWrap/>
+            <w:vAlign w:val="bottom"/>
+            <w:hideMark/>
+          </w:tcPr>
+          <w:p>
+            <w:pPr>
+              <w:spacing w:after="0" w:line="240" w:lineRule="auto"/>
+              <w:jc w:val="center"/>
+              <w:rPr>
+                <w:rFonts w:ascii="Calibri" w:eastAsia="Times New Roman" w:hAnsi="Calibri" w:cs="Times New Roman"/>
+                <w:color w:val="000000"/>
+              </w:rPr>
+            </w:pPr>
+            <w:proofErr w:type="spellStart"/>
+            <w:r>
+              <w:rPr>
+                <w:rFonts w:ascii="Calibri" w:eastAsia="Times New Roman" w:hAnsi="Calibri" w:cs="Times New Roman"/>
+                <w:color w:val="000000"/>
+              </w:rPr>
+              <w:t>O</w:t>
+            </w:r>
+            <w:r>
+              <w:rPr>
+                <w:rFonts w:ascii="Calibri" w:eastAsia="Times New Roman" w:hAnsi="Calibri" w:cs="Times New Roman"/>
+                <w:color w:val="000000"/>
+              </w:rPr>
+              <w:t>pcode</w:t>
+            </w:r>
+            <w:proofErr w:type="spellEnd"/>
+          </w:p>
+        </w:tc>
+      </w:tr>
+      <w:tr>
+        <w:trPr>
+          <w:trHeight w:val="300"/>
+          <w:jc w:val="center"/>
+        </w:trPr>
+        <w:tc>
+          <w:tcPr>
+            <w:tcW w:w="2085" w:type="dxa"/>
+            <w:tcBorders>
+              <w:top w:val="nil"/>
+              <w:left w:val="single" w:sz="8" w:space="0" w:color="auto"/>
+              <w:bottom w:val="single" w:sz="4" w:space="0" w:color="auto"/>
+              <w:right w:val="single" w:sz="4" w:space="0" w:color="auto"/>
+            </w:tcBorders>
+            <w:shd w:val="clear" w:color="auto" w:fill="auto"/>
+            <w:noWrap/>
+            <w:vAlign w:val="bottom"/>
+            <w:hideMark/>
+          </w:tcPr>
+          <w:p>
+            <w:pPr>
+              <w:spacing w:after="0" w:line="240" w:lineRule="auto"/>
+              <w:rPr>
+                <w:rFonts w:ascii="Calibri" w:eastAsia="Times New Roman" w:hAnsi="Calibri" w:cs="Times New Roman"/>
+                <w:color w:val="000000"/>
+              </w:rPr>
+            </w:pPr>
+            <w:r>
+              <w:rPr>
+                <w:rFonts w:ascii="Calibri" w:eastAsia="Times New Roman" w:hAnsi="Calibri" w:cs="Times New Roman"/>
+                <w:color w:val="000000"/>
+              </w:rPr>
+              <w:t>0x288</w:t>
+            </w:r>
+          </w:p>
+        </w:tc>
+        <w:tc>
+          <w:tcPr>
+            <w:tcW w:w="2070" w:type="dxa"/>
+            <w:tcBorders>
+              <w:top w:val="nil"/>
+              <w:left w:val="single" w:sz="8" w:space="0" w:color="auto"/>
+              <w:bottom w:val="single" w:sz="4" w:space="0" w:color="auto"/>
+              <w:right w:val="single" w:sz="4" w:space="0" w:color="auto"/>
+            </w:tcBorders>
+            <w:shd w:val="clear" w:color="auto" w:fill="auto"/>
+            <w:noWrap/>
+            <w:vAlign w:val="bottom"/>
+            <w:hideMark/>
+          </w:tcPr>
+          <w:p>
+            <w:pPr>
+              <w:spacing w:after="0" w:line="240" w:lineRule="auto"/>
+              <w:rPr>
+                <w:rFonts w:ascii="Calibri" w:eastAsia="Times New Roman" w:hAnsi="Calibri" w:cs="Times New Roman"/>
+                <w:color w:val="000000"/>
+              </w:rPr>
+            </w:pPr>
+            <w:proofErr w:type="spellStart"/>
+            <w:r>
+              <w:rPr>
+                <w:rFonts w:ascii="Calibri" w:eastAsia="Times New Roman" w:hAnsi="Calibri" w:cs="Times New Roman"/>
+                <w:color w:val="000000"/>
+              </w:rPr>
+              <w:t>lw</w:t>
+            </w:r>
+            <w:proofErr w:type="spellEnd"/>
+            <w:r>
+              <w:rPr>
+                <w:rFonts w:ascii="Calibri" w:eastAsia="Times New Roman" w:hAnsi="Calibri" w:cs="Times New Roman"/>
+                <w:color w:val="000000"/>
+              </w:rPr>
+              <w:t xml:space="preserve"> $s1, 200 ($t3)</w:t>
+            </w:r>
+          </w:p>
+        </w:tc>
+        <w:tc>
+          <w:tcPr>
+            <w:tcW w:w="1620" w:type="dxa"/>
+            <w:tcBorders>
+              <w:top w:val="nil"/>
+              <w:left w:val="nil"/>
+              <w:bottom w:val="single" w:sz="4" w:space="0" w:color="auto"/>
+              <w:right w:val="single" w:sz="8" w:space="0" w:color="auto"/>
+            </w:tcBorders>
+            <w:shd w:val="clear" w:color="auto" w:fill="auto"/>
+            <w:noWrap/>
+            <w:vAlign w:val="bottom"/>
+            <w:hideMark/>
+          </w:tcPr>
+          <w:p>
+            <w:pPr>
+              <w:spacing w:after="0" w:line="240" w:lineRule="auto"/>
+              <w:jc w:val="center"/>
+              <w:rPr>
+                <w:rFonts w:ascii="Calibri" w:eastAsia="Times New Roman" w:hAnsi="Calibri" w:cs="Times New Roman"/>
+                <w:color w:val="000000"/>
+              </w:rPr>
+            </w:pPr>
+            <w:r>
+              <w:rPr>
+                <w:rFonts w:ascii="Calibri" w:eastAsia="Times New Roman" w:hAnsi="Calibri" w:cs="Times New Roman"/>
+                <w:color w:val="000000"/>
+              </w:rPr>
+              <w:t>0x</w:t>
+            </w:r>
+            <w:r>
+              <w:rPr>
+                <w:rFonts w:ascii="Calibri" w:eastAsia="Times New Roman" w:hAnsi="Calibri" w:cs="Times New Roman"/>
+                <w:color w:val="000000"/>
+              </w:rPr>
+              <w:t>AD930064</w:t>
+            </w:r>
+          </w:p>
+        </w:tc>
+      </w:tr>
+    </w:tbl>
+    <w:p>
+      <w:pPr>
+        <w:rPr>
+          <w:rFonts w:ascii="Calibri" w:eastAsia="Times New Roman" w:hAnsi="Calibri" w:cs="Times New Roman"/>
+          <w:color w:val="000000"/>
+          <w:u w:val="single"/>
+        </w:rPr>
+      </w:pPr>
+    </w:p>
+    <w:p>
+      <w:pPr>
+        <w:spacing w:after="0" w:line="240" w:lineRule="auto"/>
+        <w:rPr>
+          <w:sz w:val="23"/>
+          <w:szCs w:val="23"/>
+        </w:rPr>
+      </w:pPr>
+      <w:r>
+        <w:rPr>
+          <w:sz w:val="23"/>
+          <w:szCs w:val="23"/>
+        </w:rPr>
+        <w:t xml:space="preserve">The instruction Store word is meant to store the word at </w:t>
+      </w:r>
+      <w:proofErr w:type="spellStart"/>
+      <w:r>
+        <w:rPr>
+          <w:sz w:val="23"/>
+          <w:szCs w:val="23"/>
+        </w:rPr>
+        <w:t>Reg</w:t>
+      </w:r>
+      <w:proofErr w:type="spellEnd"/>
+      <w:r>
+        <w:rPr>
+          <w:sz w:val="23"/>
+          <w:szCs w:val="23"/>
+        </w:rPr>
+        <w:t xml:space="preserve"> </w:t>
+      </w:r>
+      <w:r>
+        <w:rPr>
+          <w:sz w:val="23"/>
+          <w:szCs w:val="23"/>
+        </w:rPr>
+        <w:t>S1</w:t>
+      </w:r>
+      <w:r>
+        <w:rPr>
+          <w:sz w:val="23"/>
+          <w:szCs w:val="23"/>
+        </w:rPr>
+        <w:t xml:space="preserve"> in the memory location designated by </w:t>
+      </w:r>
+      <w:r>
+        <w:rPr>
+          <w:sz w:val="23"/>
+          <w:szCs w:val="23"/>
+        </w:rPr>
+        <w:t>100($12</w:t>
+      </w:r>
+      <w:proofErr w:type="gramStart"/>
+      <w:r>
+        <w:rPr>
+          <w:sz w:val="23"/>
+          <w:szCs w:val="23"/>
+        </w:rPr>
+        <w:t>) .</w:t>
+      </w:r>
+      <w:proofErr w:type="gramEnd"/>
+    </w:p>
+    <w:p>
+      <w:pPr>
+        <w:spacing w:after="0" w:line="240" w:lineRule="auto"/>
+        <w:rPr>
+          <w:sz w:val="23"/>
+          <w:szCs w:val="23"/>
+        </w:rPr>
+      </w:pPr>
+    </w:p>
+    <w:p>
+      <w:pPr>
+        <w:spacing w:after="0" w:line="240" w:lineRule="auto"/>
+        <w:rPr>
+          <w:rFonts w:ascii="Calibri" w:eastAsia="Times New Roman" w:hAnsi="Calibri" w:cs="Times New Roman"/>
+          <w:b/>
+          <w:color w:val="000000"/>
+          <w:sz w:val="24"/>
+          <w:szCs w:val="24"/>
+        </w:rPr>
+      </w:pPr>
+      <w:r>
+        <w:rPr>
+          <w:rFonts w:ascii="Calibri" w:eastAsia="Times New Roman" w:hAnsi="Calibri" w:cs="Times New Roman"/>
+          <w:b/>
+          <w:color w:val="000000"/>
+          <w:sz w:val="24"/>
+          <w:szCs w:val="24"/>
+        </w:rPr>
+        <w:t>Test when iCache miss and dCache miss</w:t>
+      </w:r>
+    </w:p>
+    <w:p>
+      <w:pPr>
+        <w:spacing w:after="0" w:line="240" w:lineRule="auto"/>
+        <w:rPr>
+          <w:rFonts w:ascii="Calibri" w:eastAsia="Times New Roman" w:hAnsi="Calibri" w:cs="Times New Roman"/>
+          <w:b/>
+          <w:color w:val="000000"/>
+          <w:sz w:val="24"/>
+          <w:szCs w:val="24"/>
+        </w:rPr>
+      </w:pPr>
+    </w:p>
+    <w:p>
+      <w:pPr>
+        <w:spacing w:after="0" w:line="240" w:lineRule="auto"/>
+        <w:rPr>
+          <w:rFonts w:ascii="Calibri" w:eastAsia="Times New Roman" w:hAnsi="Calibri" w:cs="Times New Roman"/>
+          <w:b/>
+          <w:color w:val="000000"/>
+          <w:sz w:val="24"/>
+          <w:szCs w:val="24"/>
+        </w:rPr>
+      </w:pPr>
+      <w:r>
+        <w:rPr>
+          <w:rFonts w:ascii="Calibri" w:eastAsia="Times New Roman" w:hAnsi="Calibri" w:cs="Times New Roman"/>
+          <w:b/>
+          <w:color w:val="000000"/>
+          <w:sz w:val="24"/>
+          <w:szCs w:val="24"/>
+        </w:rPr>
+        <w:t>Test when iCache miss and dCache hit</w:t>
+      </w:r>
+    </w:p>
+    <w:p>
+      <w:pPr>
+        <w:spacing w:after="0" w:line="240" w:lineRule="auto"/>
+        <w:rPr>
+          <w:rFonts w:ascii="Calibri" w:eastAsia="Times New Roman" w:hAnsi="Calibri" w:cs="Times New Roman"/>
+          <w:b/>
+          <w:color w:val="000000"/>
+          <w:sz w:val="24"/>
+          <w:szCs w:val="24"/>
+        </w:rPr>
+      </w:pPr>
+    </w:p>
+    <w:p>
+      <w:pPr>
+        <w:spacing w:after="0" w:line="240" w:lineRule="auto"/>
+        <w:rPr>
+          <w:rFonts w:ascii="Calibri" w:eastAsia="Times New Roman" w:hAnsi="Calibri" w:cs="Times New Roman"/>
+          <w:b/>
+          <w:color w:val="000000"/>
+          <w:sz w:val="24"/>
+          <w:szCs w:val="24"/>
+        </w:rPr>
+      </w:pPr>
+      <w:r>
+        <w:rPr>
+          <w:rFonts w:ascii="Calibri" w:eastAsia="Times New Roman" w:hAnsi="Calibri" w:cs="Times New Roman"/>
+          <w:b/>
+          <w:color w:val="000000"/>
+          <w:sz w:val="24"/>
+          <w:szCs w:val="24"/>
+        </w:rPr>
+        <w:t>Test when iCache hit and dCache miss</w:t>
+      </w:r>
+    </w:p>
+    <w:p>
+      <w:pPr>
+        <w:spacing w:after="0" w:line="240" w:lineRule="auto"/>
+        <w:rPr>
+          <w:rFonts w:ascii="Calibri" w:eastAsia="Times New Roman" w:hAnsi="Calibri" w:cs="Times New Roman"/>
+          <w:b/>
+          <w:color w:val="000000"/>
+          <w:sz w:val="24"/>
+          <w:szCs w:val="24"/>
+        </w:rPr>
+      </w:pPr>
+    </w:p>
+    <w:p>
+      <w:pPr>
+        <w:spacing w:after="0" w:line="240" w:lineRule="auto"/>
+        <w:rPr>
+          <w:rFonts w:ascii="Calibri" w:eastAsia="Times New Roman" w:hAnsi="Calibri" w:cs="Times New Roman"/>
+          <w:b/>
+          <w:color w:val="000000"/>
+          <w:sz w:val="24"/>
+          <w:szCs w:val="24"/>
+        </w:rPr>
+      </w:pPr>
+      <w:r>
+        <w:rPr>
+          <w:rFonts w:ascii="Calibri" w:eastAsia="Times New Roman" w:hAnsi="Calibri" w:cs="Times New Roman"/>
+          <w:b/>
+          <w:color w:val="000000"/>
+          <w:sz w:val="24"/>
+          <w:szCs w:val="24"/>
+        </w:rPr>
+        <w:t>Test when iCache hit and dCache hit</w:t>
+      </w:r>
+    </w:p>
+    <w:p>
+      <w:pPr>
+        <w:pBdr>
+          <w:bottom w:val="single" w:sz="12" w:space="1" w:color="auto"/>
+        </w:pBdr>
+        <w:spacing w:after="0" w:line="240" w:lineRule="auto"/>
+        <w:rPr>
+          <w:sz w:val="23"/>
+          <w:szCs w:val="23"/>
+        </w:rPr>
+      </w:pPr>
+    </w:p>
+    <w:p>
+      <w:pPr>
+        <w:spacing w:after="0" w:line="240" w:lineRule="auto"/>
+        <w:rPr>
+          <w:rFonts w:ascii="Calibri" w:eastAsia="Times New Roman" w:hAnsi="Calibri" w:cs="Times New Roman"/>
+          <w:color w:val="000000"/>
+          <w:sz w:val="24"/>
+          <w:szCs w:val="24"/>
+          <w:u w:val="single"/>
+        </w:rPr>
+      </w:pPr>
+    </w:p>
+    <w:p>
+      <w:pPr>
+        <w:jc w:val="center"/>
+        <w:rPr>
+          <w:rFonts w:ascii="Calibri" w:eastAsia="Times New Roman" w:hAnsi="Calibri" w:cs="Times New Roman"/>
+          <w:b/>
+          <w:color w:val="000000"/>
+          <w:sz w:val="24"/>
+          <w:szCs w:val="24"/>
+          <w:u w:val="single"/>
+        </w:rPr>
+      </w:pPr>
+    </w:p>
+    <w:p>
+      <w:pPr>
+        <w:jc w:val="center"/>
+        <w:rPr>
+          <w:rFonts w:ascii="Calibri" w:eastAsia="Times New Roman" w:hAnsi="Calibri" w:cs="Times New Roman"/>
+          <w:b/>
+          <w:color w:val="000000"/>
+          <w:sz w:val="24"/>
+          <w:szCs w:val="24"/>
+          <w:u w:val="single"/>
+        </w:rPr>
+      </w:pPr>
+      <w:r>
+        <w:rPr>
+          <w:rFonts w:ascii="Calibri" w:eastAsia="Times New Roman" w:hAnsi="Calibri" w:cs="Times New Roman"/>
+          <w:b/>
+          <w:color w:val="000000"/>
+          <w:sz w:val="24"/>
+          <w:szCs w:val="24"/>
+          <w:u w:val="single"/>
+        </w:rPr>
+        <w:t>Add</w:t>
+      </w:r>
+    </w:p>
+    <w:tbl>
+      <w:tblPr>
+        <w:tblW w:w="5775" w:type="dxa"/>
+        <w:jc w:val="center"/>
+        <w:tblInd w:w="93" w:type="dxa"/>
+        <w:tblLook w:val="04A0" w:firstRow="1" w:lastRow="0" w:firstColumn="1" w:lastColumn="0" w:noHBand="0" w:noVBand="1"/>
+      </w:tblPr>
+      <w:tblGrid>
+        <w:gridCol w:w="2085"/>
+        <w:gridCol w:w="2070"/>
+        <w:gridCol w:w="1620"/>
+      </w:tblGrid>
+      <w:tr>
+        <w:trPr>
+          <w:trHeight w:val="300"/>
+          <w:jc w:val="center"/>
+        </w:trPr>
+        <w:tc>
+          <w:tcPr>
+            <w:tcW w:w="2085" w:type="dxa"/>
+            <w:tcBorders>
+              <w:top w:val="single" w:sz="4" w:space="0" w:color="auto"/>
+              <w:left w:val="single" w:sz="8" w:space="0" w:color="auto"/>
+              <w:bottom w:val="single" w:sz="4" w:space="0" w:color="auto"/>
+              <w:right w:val="single" w:sz="4" w:space="0" w:color="auto"/>
+            </w:tcBorders>
+            <w:shd w:val="clear" w:color="auto" w:fill="auto"/>
+            <w:noWrap/>
+            <w:vAlign w:val="bottom"/>
+            <w:hideMark/>
+          </w:tcPr>
+          <w:p>
+            <w:pPr>
+              <w:spacing w:after="0" w:line="240" w:lineRule="auto"/>
+              <w:rPr>
+                <w:rFonts w:ascii="Calibri" w:eastAsia="Times New Roman" w:hAnsi="Calibri" w:cs="Times New Roman"/>
+                <w:color w:val="000000"/>
+              </w:rPr>
+            </w:pPr>
+            <w:r>
+              <w:rPr>
+                <w:rFonts w:ascii="Calibri" w:eastAsia="Times New Roman" w:hAnsi="Calibri" w:cs="Times New Roman"/>
+                <w:color w:val="000000"/>
+              </w:rPr>
+              <w:t>Instruction Address</w:t>
+            </w:r>
+          </w:p>
+        </w:tc>
+        <w:tc>
+          <w:tcPr>
+            <w:tcW w:w="2070" w:type="dxa"/>
+            <w:tcBorders>
+              <w:top w:val="single" w:sz="4" w:space="0" w:color="auto"/>
+              <w:left w:val="single" w:sz="8" w:space="0" w:color="auto"/>
+              <w:bottom w:val="single" w:sz="4" w:space="0" w:color="auto"/>
+              <w:right w:val="single" w:sz="4" w:space="0" w:color="auto"/>
+            </w:tcBorders>
+            <w:shd w:val="clear" w:color="auto" w:fill="auto"/>
+            <w:noWrap/>
+            <w:vAlign w:val="bottom"/>
+            <w:hideMark/>
+          </w:tcPr>
+          <w:p>
+            <w:pPr>
+              <w:spacing w:after="0" w:line="240" w:lineRule="auto"/>
+              <w:rPr>
+                <w:rFonts w:ascii="Calibri" w:eastAsia="Times New Roman" w:hAnsi="Calibri" w:cs="Times New Roman"/>
+                <w:color w:val="000000"/>
+              </w:rPr>
+            </w:pPr>
+            <w:r>
+              <w:rPr>
+                <w:rFonts w:ascii="Calibri" w:eastAsia="Times New Roman" w:hAnsi="Calibri" w:cs="Times New Roman"/>
+                <w:color w:val="000000"/>
+              </w:rPr>
+              <w:t>Instruction</w:t>
+            </w:r>
+            <w:r>
+              <w:rPr>
+                <w:rFonts w:ascii="Calibri" w:eastAsia="Times New Roman" w:hAnsi="Calibri" w:cs="Times New Roman"/>
+                <w:color w:val="000000"/>
+              </w:rPr>
+              <w:t xml:space="preserve"> stored</w:t>
+            </w:r>
+          </w:p>
+        </w:tc>
+        <w:tc>
+          <w:tcPr>
+            <w:tcW w:w="1620" w:type="dxa"/>
+            <w:tcBorders>
+              <w:top w:val="single" w:sz="4" w:space="0" w:color="auto"/>
+              <w:left w:val="nil"/>
+              <w:bottom w:val="single" w:sz="4" w:space="0" w:color="auto"/>
+              <w:right w:val="single" w:sz="8" w:space="0" w:color="auto"/>
+            </w:tcBorders>
+            <w:shd w:val="clear" w:color="auto" w:fill="auto"/>
+            <w:noWrap/>
+            <w:vAlign w:val="bottom"/>
+            <w:hideMark/>
+          </w:tcPr>
+          <w:p>
+            <w:pPr>
+              <w:spacing w:after="0" w:line="240" w:lineRule="auto"/>
+              <w:jc w:val="center"/>
+              <w:rPr>
+                <w:rFonts w:ascii="Calibri" w:eastAsia="Times New Roman" w:hAnsi="Calibri" w:cs="Times New Roman"/>
+                <w:color w:val="000000"/>
+              </w:rPr>
+            </w:pPr>
+            <w:proofErr w:type="spellStart"/>
+            <w:r>
+              <w:rPr>
+                <w:rFonts w:ascii="Calibri" w:eastAsia="Times New Roman" w:hAnsi="Calibri" w:cs="Times New Roman"/>
+                <w:color w:val="000000"/>
+              </w:rPr>
+              <w:t>O</w:t>
+            </w:r>
+            <w:r>
+              <w:rPr>
+                <w:rFonts w:ascii="Calibri" w:eastAsia="Times New Roman" w:hAnsi="Calibri" w:cs="Times New Roman"/>
+                <w:color w:val="000000"/>
+              </w:rPr>
+              <w:t>pcode</w:t>
+            </w:r>
+            <w:proofErr w:type="spellEnd"/>
+          </w:p>
+        </w:tc>
+      </w:tr>
+      <w:tr>
+        <w:trPr>
+          <w:trHeight w:val="300"/>
+          <w:jc w:val="center"/>
+        </w:trPr>
+        <w:tc>
+          <w:tcPr>
+            <w:tcW w:w="2085" w:type="dxa"/>
+            <w:tcBorders>
+              <w:top w:val="nil"/>
+              <w:left w:val="single" w:sz="8" w:space="0" w:color="auto"/>
+              <w:bottom w:val="single" w:sz="4" w:space="0" w:color="auto"/>
+              <w:right w:val="single" w:sz="4" w:space="0" w:color="auto"/>
+            </w:tcBorders>
+            <w:shd w:val="clear" w:color="auto" w:fill="auto"/>
+            <w:noWrap/>
+            <w:vAlign w:val="bottom"/>
+            <w:hideMark/>
+          </w:tcPr>
+          <w:p>
+            <w:pPr>
+              <w:spacing w:after="0" w:line="240" w:lineRule="auto"/>
+              <w:rPr>
+                <w:rFonts w:ascii="Calibri" w:eastAsia="Times New Roman" w:hAnsi="Calibri" w:cs="Times New Roman"/>
+                <w:color w:val="000000"/>
+              </w:rPr>
+            </w:pPr>
+            <w:r>
+              <w:rPr>
+                <w:rFonts w:ascii="Calibri" w:eastAsia="Times New Roman" w:hAnsi="Calibri" w:cs="Times New Roman"/>
+                <w:color w:val="000000"/>
+              </w:rPr>
+              <w:t>0x010</w:t>
+            </w:r>
+          </w:p>
+        </w:tc>
+        <w:tc>
+          <w:tcPr>
+            <w:tcW w:w="2070" w:type="dxa"/>
+            <w:tcBorders>
+              <w:top w:val="nil"/>
+              <w:left w:val="single" w:sz="8" w:space="0" w:color="auto"/>
+              <w:bottom w:val="single" w:sz="4" w:space="0" w:color="auto"/>
+              <w:right w:val="single" w:sz="4" w:space="0" w:color="auto"/>
+            </w:tcBorders>
+            <w:shd w:val="clear" w:color="auto" w:fill="auto"/>
+            <w:noWrap/>
+            <w:vAlign w:val="bottom"/>
+            <w:hideMark/>
+          </w:tcPr>
+          <w:p>
+            <w:pPr>
+              <w:spacing w:after="0" w:line="240" w:lineRule="auto"/>
+              <w:rPr>
+                <w:rFonts w:ascii="Calibri" w:eastAsia="Times New Roman" w:hAnsi="Calibri" w:cs="Times New Roman"/>
+                <w:color w:val="000000"/>
+              </w:rPr>
+            </w:pPr>
+            <w:proofErr w:type="spellStart"/>
+            <w:r>
+              <w:rPr>
+                <w:rFonts w:ascii="Calibri" w:eastAsia="Times New Roman" w:hAnsi="Calibri" w:cs="Times New Roman"/>
+                <w:color w:val="000000"/>
+              </w:rPr>
+              <w:t>lw</w:t>
+            </w:r>
+            <w:proofErr w:type="spellEnd"/>
+            <w:r>
+              <w:rPr>
+                <w:rFonts w:ascii="Calibri" w:eastAsia="Times New Roman" w:hAnsi="Calibri" w:cs="Times New Roman"/>
+                <w:color w:val="000000"/>
+              </w:rPr>
+              <w:t xml:space="preserve"> $s1, 200 ($t3)</w:t>
+            </w:r>
+          </w:p>
+        </w:tc>
+        <w:tc>
+          <w:tcPr>
+            <w:tcW w:w="1620" w:type="dxa"/>
+            <w:tcBorders>
+              <w:top w:val="nil"/>
+              <w:left w:val="nil"/>
+              <w:bottom w:val="single" w:sz="4" w:space="0" w:color="auto"/>
+              <w:right w:val="single" w:sz="8" w:space="0" w:color="auto"/>
+            </w:tcBorders>
+            <w:shd w:val="clear" w:color="auto" w:fill="auto"/>
+            <w:noWrap/>
+            <w:vAlign w:val="bottom"/>
+            <w:hideMark/>
+          </w:tcPr>
+          <w:p>
+            <w:pPr>
+              <w:spacing w:after="0" w:line="240" w:lineRule="auto"/>
+              <w:jc w:val="center"/>
+              <w:rPr>
+                <w:rFonts w:ascii="Calibri" w:eastAsia="Times New Roman" w:hAnsi="Calibri" w:cs="Times New Roman"/>
+                <w:color w:val="000000"/>
+              </w:rPr>
+            </w:pPr>
+            <w:r>
+              <w:rPr>
+                <w:rFonts w:ascii="Calibri" w:eastAsia="Times New Roman" w:hAnsi="Calibri" w:cs="Times New Roman"/>
+                <w:color w:val="000000"/>
+              </w:rPr>
+              <w:t>0x</w:t>
+            </w:r>
+            <w:r>
+              <w:rPr>
+                <w:rFonts w:ascii="Calibri" w:eastAsia="Times New Roman" w:hAnsi="Calibri" w:cs="Times New Roman"/>
+                <w:color w:val="000000"/>
+              </w:rPr>
+              <w:t>016A9020</w:t>
+            </w:r>
+          </w:p>
+        </w:tc>
+      </w:tr>
+    </w:tbl>
+    <w:p>
+      <w:pPr>
+        <w:spacing w:after="0" w:line="240" w:lineRule="auto"/>
+        <w:rPr>
+          <w:color w:val="000000"/>
+          <w:sz w:val="25"/>
+          <w:szCs w:val="25"/>
+          <w:shd w:val="clear" w:color="auto" w:fill="FFFFFF"/>
+        </w:rPr>
+      </w:pPr>
+    </w:p>
+    <w:p>
+      <w:pPr>
+        <w:spacing w:after="0" w:line="240" w:lineRule="auto"/>
+        <w:rPr>
+          <w:color w:val="000000"/>
+          <w:sz w:val="25"/>
+          <w:szCs w:val="25"/>
+          <w:shd w:val="clear" w:color="auto" w:fill="FFFFFF"/>
+        </w:rPr>
+      </w:pPr>
+      <w:r>
+        <w:rPr>
+          <w:color w:val="000000"/>
+          <w:sz w:val="25"/>
+          <w:szCs w:val="25"/>
+          <w:shd w:val="clear" w:color="auto" w:fill="FFFFFF"/>
+        </w:rPr>
+        <w:t xml:space="preserve">Adds two </w:t>
+      </w:r>
+      <w:proofErr w:type="gramStart"/>
+      <w:r>
+        <w:rPr>
+          <w:color w:val="000000"/>
+          <w:sz w:val="25"/>
+          <w:szCs w:val="25"/>
+          <w:shd w:val="clear" w:color="auto" w:fill="FFFFFF"/>
+        </w:rPr>
+        <w:t>registers</w:t>
+      </w:r>
+      <w:r>
+        <w:rPr>
+          <w:color w:val="000000"/>
+          <w:sz w:val="25"/>
+          <w:szCs w:val="25"/>
+          <w:shd w:val="clear" w:color="auto" w:fill="FFFFFF"/>
+        </w:rPr>
+        <w:t>(</w:t>
+      </w:r>
+      <w:proofErr w:type="spellStart"/>
+      <w:proofErr w:type="gramEnd"/>
+      <w:r>
+        <w:rPr>
+          <w:color w:val="000000"/>
+          <w:sz w:val="25"/>
+          <w:szCs w:val="25"/>
+          <w:shd w:val="clear" w:color="auto" w:fill="FFFFFF"/>
+        </w:rPr>
+        <w:t>Reg</w:t>
+      </w:r>
+      <w:proofErr w:type="spellEnd"/>
+      <w:r>
+        <w:rPr>
+          <w:color w:val="000000"/>
+          <w:sz w:val="25"/>
+          <w:szCs w:val="25"/>
+          <w:shd w:val="clear" w:color="auto" w:fill="FFFFFF"/>
+        </w:rPr>
+        <w:t xml:space="preserve">[19] and </w:t>
+      </w:r>
+      <w:proofErr w:type="spellStart"/>
+      <w:r>
+        <w:rPr>
+          <w:color w:val="000000"/>
+          <w:sz w:val="25"/>
+          <w:szCs w:val="25"/>
+          <w:shd w:val="clear" w:color="auto" w:fill="FFFFFF"/>
+        </w:rPr>
+        <w:t>Reg</w:t>
+      </w:r>
+      <w:proofErr w:type="spellEnd"/>
+      <w:r>
+        <w:rPr>
+          <w:color w:val="000000"/>
+          <w:sz w:val="25"/>
+          <w:szCs w:val="25"/>
+          <w:shd w:val="clear" w:color="auto" w:fill="FFFFFF"/>
+        </w:rPr>
+        <w:t>[11])</w:t>
+      </w:r>
+      <w:r>
+        <w:rPr>
+          <w:color w:val="000000"/>
+          <w:sz w:val="25"/>
+          <w:szCs w:val="25"/>
+          <w:shd w:val="clear" w:color="auto" w:fill="FFFFFF"/>
+        </w:rPr>
+        <w:t xml:space="preserve"> and </w:t>
+      </w:r>
+      <w:r>
+        <w:rPr>
+          <w:color w:val="000000"/>
+          <w:sz w:val="25"/>
+          <w:szCs w:val="25"/>
+          <w:shd w:val="clear" w:color="auto" w:fill="FFFFFF"/>
+        </w:rPr>
+        <w:t>stores the value in 19. In our module this is an ALU operation and hence should assert the ALU_DONE signal.</w:t>
+      </w:r>
+    </w:p>
+    <w:p>
+      <w:pPr>
+        <w:spacing w:after="0" w:line="240" w:lineRule="auto"/>
+        <w:rPr>
+          <w:color w:val="000000"/>
+          <w:sz w:val="25"/>
+          <w:szCs w:val="25"/>
+          <w:shd w:val="clear" w:color="auto" w:fill="FFFFFF"/>
+        </w:rPr>
+      </w:pPr>
+    </w:p>
+    <w:p>
+      <w:pPr>
+        <w:spacing w:after="0" w:line="240" w:lineRule="auto"/>
+        <w:rPr>
+          <w:rFonts w:ascii="Calibri" w:eastAsia="Times New Roman" w:hAnsi="Calibri" w:cs="Times New Roman"/>
+          <w:b/>
+          <w:color w:val="000000"/>
+          <w:sz w:val="24"/>
+          <w:szCs w:val="24"/>
+        </w:rPr>
+      </w:pPr>
+      <w:r>
+        <w:rPr>
+          <w:rFonts w:ascii="Calibri" w:eastAsia="Times New Roman" w:hAnsi="Calibri" w:cs="Times New Roman"/>
+          <w:b/>
+          <w:color w:val="000000"/>
+          <w:sz w:val="24"/>
+          <w:szCs w:val="24"/>
+        </w:rPr>
+        <w:t>Test when iCache miss and dCache miss</w:t>
+      </w:r>
+    </w:p>
+    <w:p>
+      <w:pPr>
+        <w:spacing w:after="0" w:line="240" w:lineRule="auto"/>
+        <w:rPr>
+          <w:rFonts w:ascii="Calibri" w:eastAsia="Times New Roman" w:hAnsi="Calibri" w:cs="Times New Roman"/>
+          <w:b/>
+          <w:color w:val="000000"/>
+          <w:sz w:val="24"/>
+          <w:szCs w:val="24"/>
+        </w:rPr>
+      </w:pPr>
+    </w:p>
+    <w:p>
+      <w:pPr>
+        <w:spacing w:after="0" w:line="240" w:lineRule="auto"/>
+        <w:rPr>
+          <w:rFonts w:ascii="Calibri" w:eastAsia="Times New Roman" w:hAnsi="Calibri" w:cs="Times New Roman"/>
+          <w:b/>
+          <w:color w:val="000000"/>
+          <w:sz w:val="24"/>
+          <w:szCs w:val="24"/>
+        </w:rPr>
+      </w:pPr>
+      <w:r>
+        <w:rPr>
+          <w:rFonts w:ascii="Calibri" w:eastAsia="Times New Roman" w:hAnsi="Calibri" w:cs="Times New Roman"/>
+          <w:b/>
+          <w:color w:val="000000"/>
+          <w:sz w:val="24"/>
+          <w:szCs w:val="24"/>
+        </w:rPr>
+        <w:t>Test when iCache miss and dCache hit</w:t>
+      </w:r>
+    </w:p>
+    <w:p>
+      <w:pPr>
+        <w:spacing w:after="0" w:line="240" w:lineRule="auto"/>
+        <w:rPr>
+          <w:rFonts w:ascii="Calibri" w:eastAsia="Times New Roman" w:hAnsi="Calibri" w:cs="Times New Roman"/>
+          <w:b/>
+          <w:color w:val="000000"/>
+          <w:sz w:val="24"/>
+          <w:szCs w:val="24"/>
+        </w:rPr>
+      </w:pPr>
+    </w:p>
+    <w:p>
+      <w:pPr>
+        <w:spacing w:after="0" w:line="240" w:lineRule="auto"/>
+        <w:rPr>
+          <w:rFonts w:ascii="Calibri" w:eastAsia="Times New Roman" w:hAnsi="Calibri" w:cs="Times New Roman"/>
+          <w:b/>
+          <w:color w:val="000000"/>
+          <w:sz w:val="24"/>
+          <w:szCs w:val="24"/>
+        </w:rPr>
+      </w:pPr>
+      <w:r>
+        <w:rPr>
+          <w:rFonts w:ascii="Calibri" w:eastAsia="Times New Roman" w:hAnsi="Calibri" w:cs="Times New Roman"/>
+          <w:b/>
+          <w:color w:val="000000"/>
+          <w:sz w:val="24"/>
+          <w:szCs w:val="24"/>
+        </w:rPr>
+        <w:t>Test when iCache hit and dCache miss</w:t>
+      </w:r>
+    </w:p>
+    <w:p>
+      <w:pPr>
+        <w:spacing w:after="0" w:line="240" w:lineRule="auto"/>
+        <w:rPr>
+          <w:rFonts w:ascii="Calibri" w:eastAsia="Times New Roman" w:hAnsi="Calibri" w:cs="Times New Roman"/>
+          <w:b/>
+          <w:color w:val="000000"/>
+          <w:sz w:val="24"/>
+          <w:szCs w:val="24"/>
+        </w:rPr>
+      </w:pPr>
+    </w:p>
+    <w:p>
+      <w:pPr>
+        <w:spacing w:after="0" w:line="240" w:lineRule="auto"/>
+        <w:rPr>
+          <w:rFonts w:ascii="Calibri" w:eastAsia="Times New Roman" w:hAnsi="Calibri" w:cs="Times New Roman"/>
+          <w:b/>
+          <w:color w:val="000000"/>
+          <w:sz w:val="24"/>
+          <w:szCs w:val="24"/>
+        </w:rPr>
+      </w:pPr>
+      <w:r>
+        <w:rPr>
+          <w:rFonts w:ascii="Calibri" w:eastAsia="Times New Roman" w:hAnsi="Calibri" w:cs="Times New Roman"/>
+          <w:b/>
+          <w:color w:val="000000"/>
+          <w:sz w:val="24"/>
+          <w:szCs w:val="24"/>
+        </w:rPr>
+        <w:t>Test when iCache hit and dCache hit</w:t>
+      </w:r>
+    </w:p>
+    <w:p>
+      <w:pPr>
+        <w:spacing w:after="0" w:line="240" w:lineRule="auto"/>
+        <w:rPr>
+          <w:rFonts w:ascii="Calibri" w:eastAsia="Times New Roman" w:hAnsi="Calibri" w:cs="Times New Roman"/>
+          <w:b/>
+          <w:color w:val="000000"/>
+          <w:sz w:val="24"/>
+          <w:szCs w:val="24"/>
+        </w:rPr>
+      </w:pPr>
+    </w:p>
+    <w:p>
+      <w:pPr>
+        <w:pBdr>
+          <w:bottom w:val="single" w:sz="12" w:space="1" w:color="auto"/>
+        </w:pBdr>
+        <w:spacing w:after="0" w:line="240" w:lineRule="auto"/>
+        <w:rPr>
+          <w:rFonts w:ascii="Calibri" w:eastAsia="Times New Roman" w:hAnsi="Calibri" w:cs="Times New Roman"/>
+          <w:color w:val="000000"/>
+          <w:sz w:val="24"/>
+          <w:szCs w:val="24"/>
+          <w:u w:val="single"/>
+        </w:rPr>
+      </w:pPr>
+    </w:p>
+    <w:p>
+      <w:pPr>
+        <w:spacing w:after="0" w:line="240" w:lineRule="auto"/>
+        <w:rPr>
+          <w:rFonts w:ascii="Calibri" w:eastAsia="Times New Roman" w:hAnsi="Calibri" w:cs="Times New Roman"/>
+          <w:color w:val="000000"/>
+          <w:sz w:val="24"/>
+          <w:szCs w:val="24"/>
+          <w:u w:val="single"/>
+        </w:rPr>
+      </w:pPr>
+    </w:p>
+    <w:p>
+      <w:pPr>
+        <w:jc w:val="center"/>
+        <w:rPr>
+          <w:rFonts w:ascii="Calibri" w:eastAsia="Times New Roman" w:hAnsi="Calibri" w:cs="Times New Roman"/>
+          <w:b/>
+          <w:color w:val="000000"/>
+          <w:sz w:val="24"/>
+          <w:szCs w:val="24"/>
+        </w:rPr>
+      </w:pPr>
+      <w:r>
+        <w:rPr>
+          <w:rFonts w:ascii="Calibri" w:eastAsia="Times New Roman" w:hAnsi="Calibri" w:cs="Times New Roman"/>
+          <w:b/>
+          <w:color w:val="000000"/>
+          <w:sz w:val="24"/>
+          <w:szCs w:val="24"/>
+        </w:rPr>
+        <w:t>Branch if equal</w:t>
+      </w:r>
+    </w:p>
+    <w:tbl>
+      <w:tblPr>
+        <w:tblW w:w="5775" w:type="dxa"/>
+        <w:jc w:val="center"/>
+        <w:tblInd w:w="93" w:type="dxa"/>
+        <w:tblLook w:val="04A0" w:firstRow="1" w:lastRow="0" w:firstColumn="1" w:lastColumn="0" w:noHBand="0" w:noVBand="1"/>
+      </w:tblPr>
+      <w:tblGrid>
+        <w:gridCol w:w="2085"/>
+        <w:gridCol w:w="2070"/>
+        <w:gridCol w:w="1620"/>
+      </w:tblGrid>
+      <w:tr>
+        <w:trPr>
+          <w:trHeight w:val="300"/>
+          <w:jc w:val="center"/>
+        </w:trPr>
+        <w:tc>
+          <w:tcPr>
+            <w:tcW w:w="2085" w:type="dxa"/>
+            <w:tcBorders>
+              <w:top w:val="single" w:sz="4" w:space="0" w:color="auto"/>
+              <w:left w:val="single" w:sz="8" w:space="0" w:color="auto"/>
+              <w:bottom w:val="single" w:sz="4" w:space="0" w:color="auto"/>
+              <w:right w:val="single" w:sz="4" w:space="0" w:color="auto"/>
+            </w:tcBorders>
+            <w:shd w:val="clear" w:color="auto" w:fill="auto"/>
+            <w:noWrap/>
+            <w:vAlign w:val="bottom"/>
+            <w:hideMark/>
+          </w:tcPr>
+          <w:p>
+            <w:pPr>
+              <w:spacing w:after="0" w:line="240" w:lineRule="auto"/>
+              <w:rPr>
+                <w:rFonts w:ascii="Calibri" w:eastAsia="Times New Roman" w:hAnsi="Calibri" w:cs="Times New Roman"/>
+                <w:color w:val="000000"/>
+              </w:rPr>
+            </w:pPr>
+            <w:r>
+              <w:rPr>
+                <w:rFonts w:ascii="Calibri" w:eastAsia="Times New Roman" w:hAnsi="Calibri" w:cs="Times New Roman"/>
+                <w:color w:val="000000"/>
+              </w:rPr>
+              <w:t>Instruction Address</w:t>
+            </w:r>
+          </w:p>
+        </w:tc>
+        <w:tc>
+          <w:tcPr>
+            <w:tcW w:w="2070" w:type="dxa"/>
+            <w:tcBorders>
+              <w:top w:val="single" w:sz="4" w:space="0" w:color="auto"/>
+              <w:left w:val="single" w:sz="8" w:space="0" w:color="auto"/>
+              <w:bottom w:val="single" w:sz="4" w:space="0" w:color="auto"/>
+              <w:right w:val="single" w:sz="4" w:space="0" w:color="auto"/>
+            </w:tcBorders>
+            <w:shd w:val="clear" w:color="auto" w:fill="auto"/>
+            <w:noWrap/>
+            <w:vAlign w:val="bottom"/>
+            <w:hideMark/>
+          </w:tcPr>
+          <w:p>
+            <w:pPr>
+              <w:spacing w:after="0" w:line="240" w:lineRule="auto"/>
+              <w:rPr>
+                <w:rFonts w:ascii="Calibri" w:eastAsia="Times New Roman" w:hAnsi="Calibri" w:cs="Times New Roman"/>
+                <w:color w:val="000000"/>
+              </w:rPr>
+            </w:pPr>
+            <w:r>
+              <w:rPr>
+                <w:rFonts w:ascii="Calibri" w:eastAsia="Times New Roman" w:hAnsi="Calibri" w:cs="Times New Roman"/>
+                <w:color w:val="000000"/>
+              </w:rPr>
+              <w:t>Instruction</w:t>
+            </w:r>
+            <w:r>
+              <w:rPr>
+                <w:rFonts w:ascii="Calibri" w:eastAsia="Times New Roman" w:hAnsi="Calibri" w:cs="Times New Roman"/>
+                <w:color w:val="000000"/>
+              </w:rPr>
+              <w:t xml:space="preserve"> stored</w:t>
+            </w:r>
+          </w:p>
+        </w:tc>
+        <w:tc>
+          <w:tcPr>
+            <w:tcW w:w="1620" w:type="dxa"/>
+            <w:tcBorders>
+              <w:top w:val="single" w:sz="4" w:space="0" w:color="auto"/>
+              <w:left w:val="nil"/>
+              <w:bottom w:val="single" w:sz="4" w:space="0" w:color="auto"/>
+              <w:right w:val="single" w:sz="8" w:space="0" w:color="auto"/>
+            </w:tcBorders>
+            <w:shd w:val="clear" w:color="auto" w:fill="auto"/>
+            <w:noWrap/>
+            <w:vAlign w:val="bottom"/>
+            <w:hideMark/>
+          </w:tcPr>
+          <w:p>
+            <w:pPr>
+              <w:spacing w:after="0" w:line="240" w:lineRule="auto"/>
+              <w:jc w:val="center"/>
+              <w:rPr>
+                <w:rFonts w:ascii="Calibri" w:eastAsia="Times New Roman" w:hAnsi="Calibri" w:cs="Times New Roman"/>
+                <w:color w:val="000000"/>
+              </w:rPr>
+            </w:pPr>
+            <w:proofErr w:type="spellStart"/>
+            <w:r>
+              <w:rPr>
+                <w:rFonts w:ascii="Calibri" w:eastAsia="Times New Roman" w:hAnsi="Calibri" w:cs="Times New Roman"/>
+                <w:color w:val="000000"/>
+              </w:rPr>
+              <w:t>O</w:t>
+            </w:r>
+            <w:r>
+              <w:rPr>
+                <w:rFonts w:ascii="Calibri" w:eastAsia="Times New Roman" w:hAnsi="Calibri" w:cs="Times New Roman"/>
+                <w:color w:val="000000"/>
+              </w:rPr>
+              <w:t>pcode</w:t>
+            </w:r>
+            <w:proofErr w:type="spellEnd"/>
+          </w:p>
+        </w:tc>
+      </w:tr>
+      <w:tr>
+        <w:trPr>
+          <w:trHeight w:val="300"/>
+          <w:jc w:val="center"/>
+        </w:trPr>
+        <w:tc>
+          <w:tcPr>
+            <w:tcW w:w="2085" w:type="dxa"/>
+            <w:tcBorders>
+              <w:top w:val="nil"/>
+              <w:left w:val="single" w:sz="8" w:space="0" w:color="auto"/>
+              <w:bottom w:val="single" w:sz="4" w:space="0" w:color="auto"/>
+              <w:right w:val="single" w:sz="4" w:space="0" w:color="auto"/>
+            </w:tcBorders>
+            <w:shd w:val="clear" w:color="auto" w:fill="auto"/>
+            <w:noWrap/>
+            <w:vAlign w:val="bottom"/>
+            <w:hideMark/>
+          </w:tcPr>
+          <w:p>
+            <w:pPr>
+              <w:spacing w:after="0" w:line="240" w:lineRule="auto"/>
+              <w:rPr>
+                <w:rFonts w:ascii="Calibri" w:eastAsia="Times New Roman" w:hAnsi="Calibri" w:cs="Times New Roman"/>
+                <w:color w:val="000000"/>
+              </w:rPr>
+            </w:pPr>
+            <w:r>
+              <w:rPr>
+                <w:rFonts w:ascii="Calibri" w:eastAsia="Times New Roman" w:hAnsi="Calibri" w:cs="Times New Roman"/>
+                <w:color w:val="000000"/>
+              </w:rPr>
+              <w:t>0x018</w:t>
+            </w:r>
+          </w:p>
+        </w:tc>
+        <w:tc>
+          <w:tcPr>
+            <w:tcW w:w="2070" w:type="dxa"/>
+            <w:tcBorders>
+              <w:top w:val="nil"/>
+              <w:left w:val="single" w:sz="8" w:space="0" w:color="auto"/>
+              <w:bottom w:val="single" w:sz="4" w:space="0" w:color="auto"/>
+              <w:right w:val="single" w:sz="4" w:space="0" w:color="auto"/>
+            </w:tcBorders>
+            <w:shd w:val="clear" w:color="auto" w:fill="auto"/>
+            <w:noWrap/>
+            <w:vAlign w:val="bottom"/>
+            <w:hideMark/>
+          </w:tcPr>
+          <w:p>
+            <w:pPr>
+              <w:spacing w:after="0" w:line="240" w:lineRule="auto"/>
+              <w:rPr>
+                <w:rFonts w:ascii="Calibri" w:eastAsia="Times New Roman" w:hAnsi="Calibri" w:cs="Times New Roman"/>
+                <w:color w:val="000000"/>
+              </w:rPr>
+            </w:pPr>
+            <w:proofErr w:type="spellStart"/>
+            <w:r>
+              <w:rPr>
+                <w:rFonts w:ascii="Calibri" w:eastAsia="Times New Roman" w:hAnsi="Calibri" w:cs="Times New Roman"/>
+                <w:b/>
+                <w:color w:val="000000"/>
+                <w:sz w:val="24"/>
+                <w:szCs w:val="24"/>
+                <w:u w:val="single"/>
+              </w:rPr>
+              <w:t>beq</w:t>
+            </w:r>
+            <w:proofErr w:type="spellEnd"/>
+            <w:r>
+              <w:rPr>
+                <w:rFonts w:ascii="Calibri" w:eastAsia="Times New Roman" w:hAnsi="Calibri" w:cs="Times New Roman"/>
+                <w:b/>
+                <w:color w:val="000000"/>
+                <w:sz w:val="24"/>
+                <w:szCs w:val="24"/>
+                <w:u w:val="single"/>
+              </w:rPr>
+              <w:t xml:space="preserve"> $s5, $t6, 400</w:t>
+            </w:r>
+          </w:p>
+        </w:tc>
+        <w:tc>
+          <w:tcPr>
+            <w:tcW w:w="1620" w:type="dxa"/>
+            <w:tcBorders>
+              <w:top w:val="nil"/>
+              <w:left w:val="nil"/>
+              <w:bottom w:val="single" w:sz="4" w:space="0" w:color="auto"/>
+              <w:right w:val="single" w:sz="8" w:space="0" w:color="auto"/>
+            </w:tcBorders>
+            <w:shd w:val="clear" w:color="auto" w:fill="auto"/>
+            <w:noWrap/>
+            <w:vAlign w:val="bottom"/>
+            <w:hideMark/>
+          </w:tcPr>
+          <w:p>
+            <w:pPr>
+              <w:spacing w:after="0" w:line="240" w:lineRule="auto"/>
+              <w:jc w:val="center"/>
+              <w:rPr>
+                <w:rFonts w:ascii="Calibri" w:eastAsia="Times New Roman" w:hAnsi="Calibri" w:cs="Times New Roman"/>
+                <w:color w:val="000000"/>
+              </w:rPr>
+            </w:pPr>
+            <w:r>
+              <w:rPr>
+                <w:rFonts w:ascii="Calibri" w:eastAsia="Times New Roman" w:hAnsi="Calibri" w:cs="Times New Roman"/>
+                <w:color w:val="000000"/>
+              </w:rPr>
+              <w:t>0x</w:t>
+            </w:r>
+            <w:r>
+              <w:rPr>
+                <w:rFonts w:ascii="Calibri" w:eastAsia="Times New Roman" w:hAnsi="Calibri" w:cs="Times New Roman"/>
+                <w:color w:val="000000"/>
+              </w:rPr>
+              <w:t>12AE0178</w:t>
+            </w:r>
+          </w:p>
+        </w:tc>
+      </w:tr>
+    </w:tbl>
+    <w:p>
+      <w:pPr>
+        <w:rPr>
+          <w:rFonts w:ascii="Calibri" w:eastAsia="Times New Roman" w:hAnsi="Calibri" w:cs="Times New Roman"/>
+          <w:color w:val="000000"/>
+          <w:sz w:val="24"/>
+          <w:szCs w:val="24"/>
+        </w:rPr>
+      </w:pPr>
+      <w:r>
+        <w:rPr>
+          <w:rFonts w:ascii="Calibri" w:eastAsia="Times New Roman" w:hAnsi="Calibri" w:cs="Times New Roman"/>
+          <w:color w:val="000000"/>
+          <w:sz w:val="24"/>
+          <w:szCs w:val="24"/>
+        </w:rPr>
+        <w:t xml:space="preserve">The instruction branch if equal will branch to the branch address if the value in </w:t>
+      </w:r>
+      <w:proofErr w:type="spellStart"/>
+      <w:r>
+        <w:rPr>
+          <w:rFonts w:ascii="Calibri" w:eastAsia="Times New Roman" w:hAnsi="Calibri" w:cs="Times New Roman"/>
+          <w:color w:val="000000"/>
+          <w:sz w:val="24"/>
+          <w:szCs w:val="24"/>
+        </w:rPr>
+        <w:t>Reg</w:t>
+      </w:r>
+      <w:proofErr w:type="spellEnd"/>
+      <w:r>
+        <w:rPr>
+          <w:rFonts w:ascii="Calibri" w:eastAsia="Times New Roman" w:hAnsi="Calibri" w:cs="Times New Roman"/>
+          <w:color w:val="000000"/>
+          <w:sz w:val="24"/>
+          <w:szCs w:val="24"/>
+        </w:rPr>
+        <w:t xml:space="preserve"> </w:t>
+      </w:r>
+      <w:r>
+        <w:rPr>
+          <w:rFonts w:ascii="Calibri" w:eastAsia="Times New Roman" w:hAnsi="Calibri" w:cs="Times New Roman"/>
+          <w:color w:val="000000"/>
+          <w:sz w:val="24"/>
+          <w:szCs w:val="24"/>
+        </w:rPr>
+        <w:t xml:space="preserve">21 </w:t>
+      </w:r>
+      <w:r>
+        <w:rPr>
+          <w:rFonts w:ascii="Calibri" w:eastAsia="Times New Roman" w:hAnsi="Calibri" w:cs="Times New Roman"/>
+          <w:color w:val="000000"/>
+          <w:sz w:val="24"/>
+          <w:szCs w:val="24"/>
+        </w:rPr>
+        <w:t xml:space="preserve">and </w:t>
+      </w:r>
+      <w:proofErr w:type="spellStart"/>
+      <w:r>
+        <w:rPr>
+          <w:rFonts w:ascii="Calibri" w:eastAsia="Times New Roman" w:hAnsi="Calibri" w:cs="Times New Roman"/>
+          <w:color w:val="000000"/>
+          <w:sz w:val="24"/>
+          <w:szCs w:val="24"/>
+        </w:rPr>
+        <w:t>Reg</w:t>
+      </w:r>
+      <w:proofErr w:type="spellEnd"/>
+      <w:r>
+        <w:rPr>
+          <w:rFonts w:ascii="Calibri" w:eastAsia="Times New Roman" w:hAnsi="Calibri" w:cs="Times New Roman"/>
+          <w:color w:val="000000"/>
+          <w:sz w:val="24"/>
+          <w:szCs w:val="24"/>
+        </w:rPr>
+        <w:t xml:space="preserve"> </w:t>
+      </w:r>
+      <w:r>
+        <w:rPr>
+          <w:rFonts w:ascii="Calibri" w:eastAsia="Times New Roman" w:hAnsi="Calibri" w:cs="Times New Roman"/>
+          <w:color w:val="000000"/>
+          <w:sz w:val="24"/>
+          <w:szCs w:val="24"/>
+        </w:rPr>
+        <w:t>14</w:t>
+      </w:r>
+      <w:r>
+        <w:rPr>
+          <w:rFonts w:ascii="Calibri" w:eastAsia="Times New Roman" w:hAnsi="Calibri" w:cs="Times New Roman"/>
+          <w:color w:val="000000"/>
+          <w:sz w:val="24"/>
+          <w:szCs w:val="24"/>
+        </w:rPr>
+        <w:t xml:space="preserve"> are equal</w:t>
+      </w:r>
+      <w:r>
+        <w:rPr>
+          <w:rFonts w:ascii="Calibri" w:eastAsia="Times New Roman" w:hAnsi="Calibri" w:cs="Times New Roman"/>
+          <w:color w:val="000000"/>
+          <w:sz w:val="24"/>
+          <w:szCs w:val="24"/>
+        </w:rPr>
+        <w:t xml:space="preserve">. In our simulation this instruction does not entail accessing the data cache </w:t>
+      </w:r>
+    </w:p>
+    <w:p>
+      <w:pPr>
+        <w:tabs>
+          <w:tab w:val="left" w:pos="4722"/>
+        </w:tabs>
+        <w:spacing w:after="0" w:line="240" w:lineRule="auto"/>
+        <w:rPr>
+          <w:rFonts w:ascii="Calibri" w:eastAsia="Times New Roman" w:hAnsi="Calibri" w:cs="Times New Roman"/>
+          <w:b/>
+          <w:color w:val="000000"/>
+          <w:sz w:val="24"/>
+          <w:szCs w:val="24"/>
+        </w:rPr>
+      </w:pPr>
+      <w:r>
+        <w:rPr>
+          <w:rFonts w:ascii="Calibri" w:eastAsia="Times New Roman" w:hAnsi="Calibri" w:cs="Times New Roman"/>
+          <w:b/>
+          <w:color w:val="000000"/>
+          <w:sz w:val="24"/>
+          <w:szCs w:val="24"/>
+        </w:rPr>
+        <w:lastRenderedPageBreak/>
+        <w:t>Test when iCache miss and dCache miss</w:t>
+      </w:r>
+      <w:r>
+        <w:rPr>
+          <w:rFonts w:ascii="Calibri" w:eastAsia="Times New Roman" w:hAnsi="Calibri" w:cs="Times New Roman"/>
+          <w:b/>
+          <w:color w:val="000000"/>
           <w:sz w:val="24"/>
           <w:szCs w:val="24"/>
         </w:rPr>
         <w:tab/>
       </w:r>
-      <w:r>
+    </w:p>
+    <w:p>
+      <w:pPr>
+        <w:tabs>
+          <w:tab w:val="left" w:pos="4722"/>
+        </w:tabs>
+        <w:spacing w:after="0" w:line="240" w:lineRule="auto"/>
+        <w:rPr>
+          <w:rFonts w:ascii="Calibri" w:eastAsia="Times New Roman" w:hAnsi="Calibri" w:cs="Times New Roman"/>
+          <w:b/>
+          <w:color w:val="000000"/>
+          <w:sz w:val="24"/>
+          <w:szCs w:val="24"/>
+        </w:rPr>
+      </w:pPr>
+    </w:p>
+    <w:p>
+      <w:pPr>
+        <w:spacing w:after="0" w:line="240" w:lineRule="auto"/>
+        <w:rPr>
+          <w:rFonts w:ascii="Calibri" w:eastAsia="Times New Roman" w:hAnsi="Calibri" w:cs="Times New Roman"/>
+          <w:b/>
+          <w:color w:val="000000"/>
+          <w:sz w:val="24"/>
+          <w:szCs w:val="24"/>
+        </w:rPr>
+      </w:pPr>
+      <w:r>
+        <w:rPr>
+          <w:rFonts w:ascii="Calibri" w:eastAsia="Times New Roman" w:hAnsi="Calibri" w:cs="Times New Roman"/>
+          <w:b/>
+          <w:color w:val="000000"/>
+          <w:sz w:val="24"/>
+          <w:szCs w:val="24"/>
+        </w:rPr>
+        <w:t>Test when iCache miss and dCache hit</w:t>
+      </w:r>
+    </w:p>
+    <w:p>
+      <w:pPr>
+        <w:spacing w:after="0" w:line="240" w:lineRule="auto"/>
+        <w:rPr>
+          <w:rFonts w:ascii="Calibri" w:eastAsia="Times New Roman" w:hAnsi="Calibri" w:cs="Times New Roman"/>
+          <w:b/>
+          <w:color w:val="000000"/>
+          <w:sz w:val="24"/>
+          <w:szCs w:val="24"/>
+        </w:rPr>
+      </w:pPr>
+    </w:p>
+    <w:p>
+      <w:pPr>
+        <w:spacing w:after="0" w:line="240" w:lineRule="auto"/>
+        <w:rPr>
+          <w:rFonts w:ascii="Calibri" w:eastAsia="Times New Roman" w:hAnsi="Calibri" w:cs="Times New Roman"/>
+          <w:b/>
+          <w:color w:val="000000"/>
+          <w:sz w:val="24"/>
+          <w:szCs w:val="24"/>
+        </w:rPr>
+      </w:pPr>
+      <w:r>
+        <w:rPr>
+          <w:rFonts w:ascii="Calibri" w:eastAsia="Times New Roman" w:hAnsi="Calibri" w:cs="Times New Roman"/>
+          <w:b/>
+          <w:color w:val="000000"/>
+          <w:sz w:val="24"/>
+          <w:szCs w:val="24"/>
+        </w:rPr>
+        <w:t>Test when iCache hit and dCache miss</w:t>
+      </w:r>
+    </w:p>
+    <w:p>
+      <w:pPr>
+        <w:spacing w:after="0" w:line="240" w:lineRule="auto"/>
+        <w:rPr>
+          <w:rFonts w:ascii="Calibri" w:eastAsia="Times New Roman" w:hAnsi="Calibri" w:cs="Times New Roman"/>
+          <w:b/>
+          <w:color w:val="000000"/>
+          <w:sz w:val="24"/>
+          <w:szCs w:val="24"/>
+        </w:rPr>
+      </w:pPr>
+      <w:bookmarkStart w:id="0" w:name="_GoBack"/>
+      <w:bookmarkEnd w:id="0"/>
+    </w:p>
+    <w:p>
+      <w:pPr>
+        <w:spacing w:after="0" w:line="240" w:lineRule="auto"/>
+        <w:rPr>
+          <w:rFonts w:ascii="Calibri" w:eastAsia="Times New Roman" w:hAnsi="Calibri" w:cs="Times New Roman"/>
+          <w:b/>
+          <w:color w:val="000000"/>
+          <w:sz w:val="24"/>
+          <w:szCs w:val="24"/>
+        </w:rPr>
+      </w:pPr>
+      <w:r>
+        <w:rPr>
+          <w:rFonts w:ascii="Calibri" w:eastAsia="Times New Roman" w:hAnsi="Calibri" w:cs="Times New Roman"/>
+          <w:b/>
+          <w:color w:val="000000"/>
+          <w:sz w:val="24"/>
+          <w:szCs w:val="24"/>
+        </w:rPr>
+        <w:t>Test when iCache hit and dCache hit</w:t>
+      </w:r>
+    </w:p>
+    <w:p>
+      <w:pPr>
+        <w:spacing w:after="0" w:line="240" w:lineRule="auto"/>
+        <w:rPr>
+          <w:rFonts w:ascii="Calibri" w:eastAsia="Times New Roman" w:hAnsi="Calibri" w:cs="Times New Roman"/>
+          <w:color w:val="FF0000"/>
+          <w:sz w:val="24"/>
+          <w:szCs w:val="24"/>
+        </w:rPr>
+      </w:pPr>
+      <w:r>
+        <w:rPr>
+          <w:rFonts w:ascii="Calibri" w:eastAsia="Times New Roman" w:hAnsi="Calibri" w:cs="Times New Roman"/>
+          <w:color w:val="000000"/>
+          <w:sz w:val="24"/>
+          <w:szCs w:val="24"/>
+        </w:rPr>
+        <w:t>From the waveform</w:t>
+      </w:r>
+      <w:r>
+        <w:rPr>
+          <w:rFonts w:ascii="Calibri" w:eastAsia="Times New Roman" w:hAnsi="Calibri" w:cs="Times New Roman"/>
+          <w:color w:val="000000"/>
+          <w:sz w:val="24"/>
+          <w:szCs w:val="24"/>
+        </w:rPr>
+        <w:t xml:space="preserve"> above,</w:t>
+      </w:r>
+      <w:r>
+        <w:rPr>
+          <w:rFonts w:ascii="Calibri" w:eastAsia="Times New Roman" w:hAnsi="Calibri" w:cs="Times New Roman"/>
+          <w:color w:val="000000"/>
+          <w:sz w:val="24"/>
+          <w:szCs w:val="24"/>
+        </w:rPr>
+        <w:t xml:space="preserve"> </w:t>
+      </w:r>
+      <w:proofErr w:type="gramStart"/>
+      <w:r>
+        <w:rPr>
+          <w:rFonts w:ascii="Calibri" w:eastAsia="Times New Roman" w:hAnsi="Calibri" w:cs="Times New Roman"/>
+          <w:color w:val="000000"/>
+          <w:sz w:val="24"/>
+          <w:szCs w:val="24"/>
+        </w:rPr>
+        <w:t>It</w:t>
+      </w:r>
+      <w:proofErr w:type="gramEnd"/>
+      <w:r>
+        <w:rPr>
+          <w:rFonts w:ascii="Calibri" w:eastAsia="Times New Roman" w:hAnsi="Calibri" w:cs="Times New Roman"/>
+          <w:color w:val="000000"/>
+          <w:sz w:val="24"/>
+          <w:szCs w:val="24"/>
+        </w:rPr>
+        <w:t xml:space="preserve"> can be noted that LW_DONE signal is asserted when the instruction is done running at 170ns</w:t>
+      </w:r>
+      <w:r>
+        <w:rPr>
+          <w:rFonts w:ascii="Calibri" w:eastAsia="Times New Roman" w:hAnsi="Calibri" w:cs="Times New Roman"/>
+          <w:color w:val="000000"/>
+          <w:sz w:val="24"/>
+          <w:szCs w:val="24"/>
+        </w:rPr>
+        <w:t xml:space="preserve">. </w:t>
+      </w:r>
+      <w:r>
+        <w:rPr>
+          <w:rFonts w:ascii="Calibri" w:eastAsia="Times New Roman" w:hAnsi="Calibri" w:cs="Times New Roman"/>
+          <w:color w:val="FF0000"/>
+          <w:sz w:val="24"/>
+          <w:szCs w:val="24"/>
+        </w:rPr>
+        <w:t xml:space="preserve">Since </w:t>
+      </w:r>
+      <w:r>
+        <w:rPr>
+          <w:rFonts w:ascii="Calibri" w:eastAsia="Times New Roman" w:hAnsi="Calibri" w:cs="Times New Roman"/>
+          <w:color w:val="FF0000"/>
+          <w:sz w:val="24"/>
+          <w:szCs w:val="24"/>
+        </w:rPr>
+        <w:t xml:space="preserve">the iCache was a miss it can be noted that no block was brought back from the memory to </w:t>
+      </w:r>
+      <w:proofErr w:type="spellStart"/>
+      <w:r>
+        <w:rPr>
+          <w:rFonts w:ascii="Calibri" w:eastAsia="Times New Roman" w:hAnsi="Calibri" w:cs="Times New Roman"/>
+          <w:color w:val="FF0000"/>
+          <w:sz w:val="24"/>
+          <w:szCs w:val="24"/>
+        </w:rPr>
+        <w:t>chace</w:t>
+      </w:r>
+      <w:proofErr w:type="spellEnd"/>
+      <w:r>
+        <w:rPr>
+          <w:rFonts w:ascii="Calibri" w:eastAsia="Times New Roman" w:hAnsi="Calibri" w:cs="Times New Roman"/>
+          <w:color w:val="FF0000"/>
+          <w:sz w:val="24"/>
+          <w:szCs w:val="24"/>
+        </w:rPr>
+        <w:t xml:space="preserve"> and the output went straight to the mux and inputted to the CPU</w:t>
+      </w:r>
+    </w:p>
+    <w:p>
+      <w:pPr>
+        <w:pBdr>
+          <w:bottom w:val="single" w:sz="12" w:space="1" w:color="auto"/>
+        </w:pBdr>
+        <w:spacing w:after="0" w:line="240" w:lineRule="auto"/>
+        <w:rPr>
+          <w:rFonts w:ascii="Calibri" w:eastAsia="Times New Roman" w:hAnsi="Calibri" w:cs="Times New Roman"/>
+          <w:b/>
+          <w:color w:val="000000"/>
+          <w:sz w:val="24"/>
+          <w:szCs w:val="24"/>
+        </w:rPr>
+      </w:pPr>
+    </w:p>
+    <w:p>
+      <w:pPr>
+        <w:rPr>
+          <w:rFonts w:ascii="Calibri" w:eastAsia="Times New Roman" w:hAnsi="Calibri" w:cs="Times New Roman"/>
+          <w:color w:val="000000"/>
+          <w:u w:val="single"/>
+        </w:rPr>
+      </w:pPr>
+    </w:p>
+    <w:p>
+      <w:pPr>
+        <w:jc w:val="center"/>
+        <w:rPr>
+          <w:rFonts w:ascii="Calibri" w:eastAsia="Times New Roman" w:hAnsi="Calibri" w:cs="Times New Roman"/>
+          <w:b/>
+          <w:color w:val="000000"/>
+          <w:sz w:val="24"/>
+          <w:szCs w:val="24"/>
+        </w:rPr>
+      </w:pPr>
+      <w:r>
+        <w:rPr>
+          <w:rFonts w:ascii="Calibri" w:eastAsia="Times New Roman" w:hAnsi="Calibri" w:cs="Times New Roman"/>
+          <w:b/>
+          <w:color w:val="000000"/>
+          <w:sz w:val="24"/>
+          <w:szCs w:val="24"/>
+        </w:rPr>
+        <w:t xml:space="preserve">Branch if </w:t>
+      </w:r>
+      <w:r>
+        <w:rPr>
+          <w:rFonts w:ascii="Calibri" w:eastAsia="Times New Roman" w:hAnsi="Calibri" w:cs="Times New Roman"/>
+          <w:b/>
+          <w:color w:val="000000"/>
+          <w:sz w:val="24"/>
+          <w:szCs w:val="24"/>
+        </w:rPr>
+        <w:t xml:space="preserve">not </w:t>
+      </w:r>
+      <w:r>
+        <w:rPr>
+          <w:rFonts w:ascii="Calibri" w:eastAsia="Times New Roman" w:hAnsi="Calibri" w:cs="Times New Roman"/>
+          <w:b/>
+          <w:color w:val="000000"/>
+          <w:sz w:val="24"/>
+          <w:szCs w:val="24"/>
+        </w:rPr>
+        <w:t>equal</w:t>
+      </w:r>
+    </w:p>
+    <w:tbl>
+      <w:tblPr>
+        <w:tblW w:w="5775" w:type="dxa"/>
+        <w:jc w:val="center"/>
+        <w:tblInd w:w="93" w:type="dxa"/>
+        <w:tblLook w:val="04A0" w:firstRow="1" w:lastRow="0" w:firstColumn="1" w:lastColumn="0" w:noHBand="0" w:noVBand="1"/>
+      </w:tblPr>
+      <w:tblGrid>
+        <w:gridCol w:w="2085"/>
+        <w:gridCol w:w="2070"/>
+        <w:gridCol w:w="1620"/>
+      </w:tblGrid>
+      <w:tr>
+        <w:trPr>
+          <w:trHeight w:val="300"/>
+          <w:jc w:val="center"/>
+        </w:trPr>
+        <w:tc>
+          <w:tcPr>
+            <w:tcW w:w="2085" w:type="dxa"/>
+            <w:tcBorders>
+              <w:top w:val="single" w:sz="4" w:space="0" w:color="auto"/>
+              <w:left w:val="single" w:sz="8" w:space="0" w:color="auto"/>
+              <w:bottom w:val="single" w:sz="4" w:space="0" w:color="auto"/>
+              <w:right w:val="single" w:sz="4" w:space="0" w:color="auto"/>
+            </w:tcBorders>
+            <w:shd w:val="clear" w:color="auto" w:fill="auto"/>
+            <w:noWrap/>
+            <w:vAlign w:val="bottom"/>
+            <w:hideMark/>
+          </w:tcPr>
+          <w:p>
+            <w:pPr>
+              <w:spacing w:after="0" w:line="240" w:lineRule="auto"/>
+              <w:rPr>
+                <w:rFonts w:ascii="Calibri" w:eastAsia="Times New Roman" w:hAnsi="Calibri" w:cs="Times New Roman"/>
+                <w:color w:val="000000"/>
+              </w:rPr>
+            </w:pPr>
+            <w:r>
+              <w:rPr>
+                <w:rFonts w:ascii="Calibri" w:eastAsia="Times New Roman" w:hAnsi="Calibri" w:cs="Times New Roman"/>
+                <w:color w:val="000000"/>
+              </w:rPr>
+              <w:t>Instruction Address</w:t>
+            </w:r>
+          </w:p>
+        </w:tc>
+        <w:tc>
+          <w:tcPr>
+            <w:tcW w:w="2070" w:type="dxa"/>
+            <w:tcBorders>
+              <w:top w:val="single" w:sz="4" w:space="0" w:color="auto"/>
+              <w:left w:val="single" w:sz="8" w:space="0" w:color="auto"/>
+              <w:bottom w:val="single" w:sz="4" w:space="0" w:color="auto"/>
+              <w:right w:val="single" w:sz="4" w:space="0" w:color="auto"/>
+            </w:tcBorders>
+            <w:shd w:val="clear" w:color="auto" w:fill="auto"/>
+            <w:noWrap/>
+            <w:vAlign w:val="bottom"/>
+            <w:hideMark/>
+          </w:tcPr>
+          <w:p>
+            <w:pPr>
+              <w:spacing w:after="0" w:line="240" w:lineRule="auto"/>
+              <w:rPr>
+                <w:rFonts w:ascii="Calibri" w:eastAsia="Times New Roman" w:hAnsi="Calibri" w:cs="Times New Roman"/>
+                <w:color w:val="000000"/>
+              </w:rPr>
+            </w:pPr>
+            <w:r>
+              <w:rPr>
+                <w:rFonts w:ascii="Calibri" w:eastAsia="Times New Roman" w:hAnsi="Calibri" w:cs="Times New Roman"/>
+                <w:color w:val="000000"/>
+              </w:rPr>
+              <w:t>Instruction</w:t>
+            </w:r>
+            <w:r>
+              <w:rPr>
+                <w:rFonts w:ascii="Calibri" w:eastAsia="Times New Roman" w:hAnsi="Calibri" w:cs="Times New Roman"/>
+                <w:color w:val="000000"/>
+              </w:rPr>
+              <w:t xml:space="preserve"> stored</w:t>
+            </w:r>
+          </w:p>
+        </w:tc>
+        <w:tc>
+          <w:tcPr>
+            <w:tcW w:w="1620" w:type="dxa"/>
+            <w:tcBorders>
+              <w:top w:val="single" w:sz="4" w:space="0" w:color="auto"/>
+              <w:left w:val="nil"/>
+              <w:bottom w:val="single" w:sz="4" w:space="0" w:color="auto"/>
+              <w:right w:val="single" w:sz="8" w:space="0" w:color="auto"/>
+            </w:tcBorders>
+            <w:shd w:val="clear" w:color="auto" w:fill="auto"/>
+            <w:noWrap/>
+            <w:vAlign w:val="bottom"/>
+            <w:hideMark/>
+          </w:tcPr>
+          <w:p>
+            <w:pPr>
+              <w:spacing w:after="0" w:line="240" w:lineRule="auto"/>
+              <w:jc w:val="center"/>
+              <w:rPr>
+                <w:rFonts w:ascii="Calibri" w:eastAsia="Times New Roman" w:hAnsi="Calibri" w:cs="Times New Roman"/>
+                <w:color w:val="000000"/>
+              </w:rPr>
+            </w:pPr>
+            <w:r>
+              <w:rPr>
+                <w:rFonts w:ascii="Calibri" w:eastAsia="Times New Roman" w:hAnsi="Calibri" w:cs="Times New Roman"/>
+                <w:color w:val="000000"/>
+              </w:rPr>
+              <w:t>0x</w:t>
+            </w:r>
+            <w:r>
+              <w:rPr>
+                <w:rFonts w:ascii="Calibri" w:eastAsia="Times New Roman" w:hAnsi="Calibri" w:cs="Times New Roman"/>
+                <w:color w:val="000000"/>
+              </w:rPr>
+              <w:t>O</w:t>
+            </w:r>
+            <w:r>
+              <w:rPr>
+                <w:rFonts w:ascii="Calibri" w:eastAsia="Times New Roman" w:hAnsi="Calibri" w:cs="Times New Roman"/>
+                <w:color w:val="000000"/>
+              </w:rPr>
+              <w:t>pcode</w:t>
+            </w:r>
+          </w:p>
+        </w:tc>
+      </w:tr>
+      <w:tr>
+        <w:trPr>
+          <w:trHeight w:val="300"/>
+          <w:jc w:val="center"/>
+        </w:trPr>
+        <w:tc>
+          <w:tcPr>
+            <w:tcW w:w="2085" w:type="dxa"/>
+            <w:tcBorders>
+              <w:top w:val="nil"/>
+              <w:left w:val="single" w:sz="8" w:space="0" w:color="auto"/>
+              <w:bottom w:val="single" w:sz="4" w:space="0" w:color="auto"/>
+              <w:right w:val="single" w:sz="4" w:space="0" w:color="auto"/>
+            </w:tcBorders>
+            <w:shd w:val="clear" w:color="auto" w:fill="auto"/>
+            <w:noWrap/>
+            <w:vAlign w:val="bottom"/>
+            <w:hideMark/>
+          </w:tcPr>
+          <w:p>
+            <w:pPr>
+              <w:spacing w:after="0" w:line="240" w:lineRule="auto"/>
+              <w:rPr>
+                <w:rFonts w:ascii="Calibri" w:eastAsia="Times New Roman" w:hAnsi="Calibri" w:cs="Times New Roman"/>
+                <w:color w:val="000000"/>
+              </w:rPr>
+            </w:pPr>
+            <w:r>
+              <w:rPr>
+                <w:rFonts w:ascii="Calibri" w:eastAsia="Times New Roman" w:hAnsi="Calibri" w:cs="Times New Roman"/>
+                <w:color w:val="000000"/>
+              </w:rPr>
+              <w:t>0x020</w:t>
+            </w:r>
+          </w:p>
+        </w:tc>
+        <w:tc>
+          <w:tcPr>
+            <w:tcW w:w="2070" w:type="dxa"/>
+            <w:tcBorders>
+              <w:top w:val="nil"/>
+              <w:left w:val="single" w:sz="8" w:space="0" w:color="auto"/>
+              <w:bottom w:val="single" w:sz="4" w:space="0" w:color="auto"/>
+              <w:right w:val="single" w:sz="4" w:space="0" w:color="auto"/>
+            </w:tcBorders>
+            <w:shd w:val="clear" w:color="auto" w:fill="auto"/>
+            <w:noWrap/>
+            <w:vAlign w:val="bottom"/>
+            <w:hideMark/>
+          </w:tcPr>
+          <w:p>
+            <w:pPr>
+              <w:spacing w:after="0" w:line="240" w:lineRule="auto"/>
+              <w:rPr>
+                <w:rFonts w:ascii="Calibri" w:eastAsia="Times New Roman" w:hAnsi="Calibri" w:cs="Times New Roman"/>
+                <w:color w:val="000000"/>
+              </w:rPr>
+            </w:pPr>
+            <w:proofErr w:type="spellStart"/>
+            <w:r>
+              <w:rPr>
+                <w:rFonts w:ascii="Calibri" w:eastAsia="Times New Roman" w:hAnsi="Calibri" w:cs="Times New Roman"/>
+                <w:b/>
+                <w:color w:val="000000"/>
+                <w:sz w:val="24"/>
+                <w:szCs w:val="24"/>
+                <w:u w:val="single"/>
+              </w:rPr>
+              <w:t>bne</w:t>
+            </w:r>
+            <w:proofErr w:type="spellEnd"/>
+            <w:r>
+              <w:rPr>
+                <w:rFonts w:ascii="Calibri" w:eastAsia="Times New Roman" w:hAnsi="Calibri" w:cs="Times New Roman"/>
+                <w:b/>
+                <w:color w:val="000000"/>
+                <w:sz w:val="24"/>
+                <w:szCs w:val="24"/>
+                <w:u w:val="single"/>
+              </w:rPr>
+              <w:t xml:space="preserve"> $s5, $t6, 500</w:t>
+            </w:r>
+          </w:p>
+        </w:tc>
+        <w:tc>
+          <w:tcPr>
+            <w:tcW w:w="1620" w:type="dxa"/>
+            <w:tcBorders>
+              <w:top w:val="nil"/>
+              <w:left w:val="nil"/>
+              <w:bottom w:val="single" w:sz="4" w:space="0" w:color="auto"/>
+              <w:right w:val="single" w:sz="8" w:space="0" w:color="auto"/>
+            </w:tcBorders>
+            <w:shd w:val="clear" w:color="auto" w:fill="auto"/>
+            <w:noWrap/>
+            <w:vAlign w:val="bottom"/>
+            <w:hideMark/>
+          </w:tcPr>
+          <w:p>
+            <w:pPr>
+              <w:spacing w:after="0" w:line="240" w:lineRule="auto"/>
+              <w:jc w:val="center"/>
+              <w:rPr>
+                <w:rFonts w:ascii="Calibri" w:eastAsia="Times New Roman" w:hAnsi="Calibri" w:cs="Times New Roman"/>
+                <w:color w:val="000000"/>
+              </w:rPr>
+            </w:pPr>
+            <w:r>
+              <w:rPr>
+                <w:rFonts w:ascii="Calibri" w:eastAsia="Times New Roman" w:hAnsi="Calibri" w:cs="Times New Roman"/>
+                <w:color w:val="000000"/>
+              </w:rPr>
+              <w:t>0x</w:t>
+            </w:r>
+            <w:r>
+              <w:rPr>
+                <w:rFonts w:ascii="Calibri" w:eastAsia="Times New Roman" w:hAnsi="Calibri" w:cs="Times New Roman"/>
+                <w:color w:val="000000"/>
+              </w:rPr>
+              <w:t>16AE01D4</w:t>
+            </w:r>
+          </w:p>
+        </w:tc>
+      </w:tr>
+    </w:tbl>
+    <w:p>
+      <w:pPr>
+        <w:rPr>
+          <w:sz w:val="23"/>
+          <w:szCs w:val="23"/>
+        </w:rPr>
+      </w:pPr>
+      <w:r>
+        <w:rPr>
+          <w:sz w:val="23"/>
+          <w:szCs w:val="23"/>
+        </w:rPr>
+        <w:t xml:space="preserve">The instruction branch if not equal will branch to the branch address if the value in </w:t>
+      </w:r>
+      <w:r>
+        <w:rPr>
+          <w:sz w:val="23"/>
+          <w:szCs w:val="23"/>
+        </w:rPr>
+        <w:t>s5</w:t>
+      </w:r>
+      <w:r>
+        <w:rPr>
+          <w:sz w:val="23"/>
+          <w:szCs w:val="23"/>
+        </w:rPr>
+        <w:t xml:space="preserve"> </w:t>
+      </w:r>
+      <w:r>
+        <w:rPr>
+          <w:sz w:val="23"/>
+          <w:szCs w:val="23"/>
+        </w:rPr>
+        <w:t>21</w:t>
+      </w:r>
+      <w:r>
+        <w:rPr>
+          <w:sz w:val="23"/>
+          <w:szCs w:val="23"/>
+        </w:rPr>
+        <w:t xml:space="preserve"> and </w:t>
+      </w:r>
+      <w:r>
+        <w:rPr>
+          <w:sz w:val="23"/>
+          <w:szCs w:val="23"/>
+        </w:rPr>
+        <w:t>t6</w:t>
+      </w:r>
+      <w:r>
+        <w:rPr>
+          <w:sz w:val="23"/>
+          <w:szCs w:val="23"/>
+        </w:rPr>
+        <w:t xml:space="preserve"> </w:t>
+      </w:r>
+      <w:r>
+        <w:rPr>
+          <w:sz w:val="23"/>
+          <w:szCs w:val="23"/>
+        </w:rPr>
+        <w:t>14</w:t>
+      </w:r>
+      <w:r>
+        <w:rPr>
+          <w:sz w:val="23"/>
+          <w:szCs w:val="23"/>
+        </w:rPr>
+        <w:t xml:space="preserve"> are not equal</w:t>
+      </w:r>
+      <w:r>
+        <w:rPr>
+          <w:sz w:val="23"/>
+          <w:szCs w:val="23"/>
+        </w:rPr>
+        <w:t>.</w:t>
+      </w:r>
+    </w:p>
+    <w:p>
+      <w:pPr>
+        <w:rPr>
+          <w:sz w:val="23"/>
+          <w:szCs w:val="23"/>
+        </w:rPr>
+      </w:pPr>
+    </w:p>
+    <w:p>
+      <w:pPr>
+        <w:spacing w:after="0" w:line="240" w:lineRule="auto"/>
+        <w:rPr>
+          <w:rFonts w:ascii="Calibri" w:eastAsia="Times New Roman" w:hAnsi="Calibri" w:cs="Times New Roman"/>
+          <w:b/>
+          <w:color w:val="000000"/>
+          <w:sz w:val="24"/>
+          <w:szCs w:val="24"/>
+        </w:rPr>
+      </w:pPr>
+      <w:r>
+        <w:rPr>
+          <w:rFonts w:ascii="Calibri" w:eastAsia="Times New Roman" w:hAnsi="Calibri" w:cs="Times New Roman"/>
+          <w:b/>
+          <w:color w:val="000000"/>
+          <w:sz w:val="24"/>
+          <w:szCs w:val="24"/>
+        </w:rPr>
+        <w:t>Test when iCache miss and dCache miss</w:t>
+      </w:r>
+    </w:p>
+    <w:p>
+      <w:pPr>
+        <w:spacing w:after="0" w:line="240" w:lineRule="auto"/>
+        <w:rPr>
+          <w:rFonts w:ascii="Calibri" w:eastAsia="Times New Roman" w:hAnsi="Calibri" w:cs="Times New Roman"/>
+          <w:b/>
+          <w:color w:val="000000"/>
+          <w:sz w:val="24"/>
+          <w:szCs w:val="24"/>
+        </w:rPr>
+      </w:pPr>
+    </w:p>
+    <w:p>
+      <w:pPr>
+        <w:spacing w:after="0" w:line="240" w:lineRule="auto"/>
+        <w:rPr>
+          <w:rFonts w:ascii="Calibri" w:eastAsia="Times New Roman" w:hAnsi="Calibri" w:cs="Times New Roman"/>
+          <w:b/>
+          <w:color w:val="000000"/>
+          <w:sz w:val="24"/>
+          <w:szCs w:val="24"/>
+        </w:rPr>
+      </w:pPr>
+      <w:r>
+        <w:rPr>
+          <w:rFonts w:ascii="Calibri" w:eastAsia="Times New Roman" w:hAnsi="Calibri" w:cs="Times New Roman"/>
+          <w:b/>
+          <w:color w:val="000000"/>
+          <w:sz w:val="24"/>
+          <w:szCs w:val="24"/>
+        </w:rPr>
+        <w:t>Test when iCache miss and dCache hit</w:t>
+      </w:r>
+    </w:p>
+    <w:p>
+      <w:pPr>
+        <w:spacing w:after="0" w:line="240" w:lineRule="auto"/>
+        <w:rPr>
+          <w:rFonts w:ascii="Calibri" w:eastAsia="Times New Roman" w:hAnsi="Calibri" w:cs="Times New Roman"/>
+          <w:b/>
+          <w:color w:val="000000"/>
+          <w:sz w:val="24"/>
+          <w:szCs w:val="24"/>
+        </w:rPr>
+      </w:pPr>
+    </w:p>
+    <w:p>
+      <w:pPr>
+        <w:spacing w:after="0" w:line="240" w:lineRule="auto"/>
+        <w:rPr>
+          <w:rFonts w:ascii="Calibri" w:eastAsia="Times New Roman" w:hAnsi="Calibri" w:cs="Times New Roman"/>
+          <w:b/>
+          <w:color w:val="000000"/>
+          <w:sz w:val="24"/>
+          <w:szCs w:val="24"/>
+        </w:rPr>
+      </w:pPr>
+      <w:r>
+        <w:rPr>
+          <w:rFonts w:ascii="Calibri" w:eastAsia="Times New Roman" w:hAnsi="Calibri" w:cs="Times New Roman"/>
+          <w:b/>
+          <w:color w:val="000000"/>
+          <w:sz w:val="24"/>
+          <w:szCs w:val="24"/>
+        </w:rPr>
+        <w:t>Test when iCache hit and dCache miss</w:t>
+      </w:r>
+    </w:p>
+    <w:p>
+      <w:pPr>
+        <w:spacing w:after="0" w:line="240" w:lineRule="auto"/>
+        <w:rPr>
+          <w:rFonts w:ascii="Calibri" w:eastAsia="Times New Roman" w:hAnsi="Calibri" w:cs="Times New Roman"/>
+          <w:b/>
+          <w:color w:val="000000"/>
+          <w:sz w:val="24"/>
+          <w:szCs w:val="24"/>
+        </w:rPr>
+      </w:pPr>
+    </w:p>
+    <w:p>
+      <w:pPr>
+        <w:spacing w:after="0" w:line="240" w:lineRule="auto"/>
+        <w:rPr>
+          <w:rFonts w:ascii="Calibri" w:eastAsia="Times New Roman" w:hAnsi="Calibri" w:cs="Times New Roman"/>
+          <w:b/>
+          <w:color w:val="000000"/>
+          <w:sz w:val="24"/>
+          <w:szCs w:val="24"/>
+        </w:rPr>
+      </w:pPr>
+      <w:r>
+        <w:rPr>
+          <w:rFonts w:ascii="Calibri" w:eastAsia="Times New Roman" w:hAnsi="Calibri" w:cs="Times New Roman"/>
+          <w:b/>
+          <w:color w:val="000000"/>
+          <w:sz w:val="24"/>
+          <w:szCs w:val="24"/>
+        </w:rPr>
+        <w:t>Test when iCache hit and dCache hit</w:t>
+      </w:r>
+    </w:p>
+    <w:p>
+      <w:pPr>
+        <w:pBdr>
+          <w:bottom w:val="single" w:sz="12" w:space="1" w:color="auto"/>
+        </w:pBdr>
+        <w:rPr>
+          <w:sz w:val="23"/>
+          <w:szCs w:val="23"/>
+        </w:rPr>
+      </w:pPr>
+    </w:p>
+    <w:p>
+      <w:pPr>
+        <w:jc w:val="center"/>
+        <w:rPr>
+          <w:rFonts w:ascii="Calibri" w:eastAsia="Times New Roman" w:hAnsi="Calibri" w:cs="Times New Roman"/>
+          <w:color w:val="000000"/>
+          <w:sz w:val="24"/>
+          <w:szCs w:val="24"/>
+        </w:rPr>
+      </w:pPr>
+      <w:r>
+        <w:rPr>
+          <w:rFonts w:ascii="Calibri" w:eastAsia="Times New Roman" w:hAnsi="Calibri" w:cs="Times New Roman"/>
+          <w:b/>
+          <w:color w:val="000000"/>
+          <w:sz w:val="24"/>
+          <w:szCs w:val="24"/>
+        </w:rPr>
+        <w:t>Load upper immediate</w:t>
+      </w:r>
+    </w:p>
+    <w:tbl>
+      <w:tblPr>
+        <w:tblW w:w="5775" w:type="dxa"/>
+        <w:jc w:val="center"/>
+        <w:tblInd w:w="93" w:type="dxa"/>
+        <w:tblLook w:val="04A0" w:firstRow="1" w:lastRow="0" w:firstColumn="1" w:lastColumn="0" w:noHBand="0" w:noVBand="1"/>
+      </w:tblPr>
+      <w:tblGrid>
+        <w:gridCol w:w="2085"/>
+        <w:gridCol w:w="2070"/>
+        <w:gridCol w:w="1620"/>
+      </w:tblGrid>
+      <w:tr>
+        <w:trPr>
+          <w:trHeight w:val="300"/>
+          <w:jc w:val="center"/>
+        </w:trPr>
+        <w:tc>
+          <w:tcPr>
+            <w:tcW w:w="2085" w:type="dxa"/>
+            <w:tcBorders>
+              <w:top w:val="single" w:sz="4" w:space="0" w:color="auto"/>
+              <w:left w:val="single" w:sz="8" w:space="0" w:color="auto"/>
+              <w:bottom w:val="single" w:sz="4" w:space="0" w:color="auto"/>
+              <w:right w:val="single" w:sz="4" w:space="0" w:color="auto"/>
+            </w:tcBorders>
+            <w:shd w:val="clear" w:color="auto" w:fill="auto"/>
+            <w:noWrap/>
+            <w:vAlign w:val="bottom"/>
+            <w:hideMark/>
+          </w:tcPr>
+          <w:p>
+            <w:pPr>
+              <w:spacing w:after="0" w:line="240" w:lineRule="auto"/>
+              <w:rPr>
+                <w:rFonts w:ascii="Calibri" w:eastAsia="Times New Roman" w:hAnsi="Calibri" w:cs="Times New Roman"/>
+                <w:color w:val="000000"/>
+              </w:rPr>
+            </w:pPr>
+            <w:r>
+              <w:rPr>
+                <w:rFonts w:ascii="Calibri" w:eastAsia="Times New Roman" w:hAnsi="Calibri" w:cs="Times New Roman"/>
+                <w:color w:val="000000"/>
+              </w:rPr>
+              <w:t>Instruction Address</w:t>
+            </w:r>
+          </w:p>
+        </w:tc>
+        <w:tc>
+          <w:tcPr>
+            <w:tcW w:w="2070" w:type="dxa"/>
+            <w:tcBorders>
+              <w:top w:val="single" w:sz="4" w:space="0" w:color="auto"/>
+              <w:left w:val="single" w:sz="8" w:space="0" w:color="auto"/>
+              <w:bottom w:val="single" w:sz="4" w:space="0" w:color="auto"/>
+              <w:right w:val="single" w:sz="4" w:space="0" w:color="auto"/>
+            </w:tcBorders>
+            <w:shd w:val="clear" w:color="auto" w:fill="auto"/>
+            <w:noWrap/>
+            <w:vAlign w:val="bottom"/>
+            <w:hideMark/>
+          </w:tcPr>
+          <w:p>
+            <w:pPr>
+              <w:spacing w:after="0" w:line="240" w:lineRule="auto"/>
+              <w:rPr>
+                <w:rFonts w:ascii="Calibri" w:eastAsia="Times New Roman" w:hAnsi="Calibri" w:cs="Times New Roman"/>
+                <w:color w:val="000000"/>
+              </w:rPr>
+            </w:pPr>
+            <w:r>
+              <w:rPr>
+                <w:rFonts w:ascii="Calibri" w:eastAsia="Times New Roman" w:hAnsi="Calibri" w:cs="Times New Roman"/>
+                <w:color w:val="000000"/>
+              </w:rPr>
+              <w:t>Instruction</w:t>
+            </w:r>
+            <w:r>
+              <w:rPr>
+                <w:rFonts w:ascii="Calibri" w:eastAsia="Times New Roman" w:hAnsi="Calibri" w:cs="Times New Roman"/>
+                <w:color w:val="000000"/>
+              </w:rPr>
+              <w:t xml:space="preserve"> stored</w:t>
+            </w:r>
+          </w:p>
+        </w:tc>
+        <w:tc>
+          <w:tcPr>
+            <w:tcW w:w="1620" w:type="dxa"/>
+            <w:tcBorders>
+              <w:top w:val="single" w:sz="4" w:space="0" w:color="auto"/>
+              <w:left w:val="nil"/>
+              <w:bottom w:val="single" w:sz="4" w:space="0" w:color="auto"/>
+              <w:right w:val="single" w:sz="8" w:space="0" w:color="auto"/>
+            </w:tcBorders>
+            <w:shd w:val="clear" w:color="auto" w:fill="auto"/>
+            <w:noWrap/>
+            <w:vAlign w:val="bottom"/>
+            <w:hideMark/>
+          </w:tcPr>
+          <w:p>
+            <w:pPr>
+              <w:spacing w:after="0" w:line="240" w:lineRule="auto"/>
+              <w:jc w:val="center"/>
+              <w:rPr>
+                <w:rFonts w:ascii="Calibri" w:eastAsia="Times New Roman" w:hAnsi="Calibri" w:cs="Times New Roman"/>
+                <w:color w:val="000000"/>
+              </w:rPr>
+            </w:pPr>
+            <w:proofErr w:type="spellStart"/>
+            <w:r>
+              <w:rPr>
+                <w:rFonts w:ascii="Calibri" w:eastAsia="Times New Roman" w:hAnsi="Calibri" w:cs="Times New Roman"/>
+                <w:color w:val="000000"/>
+              </w:rPr>
+              <w:t>O</w:t>
+            </w:r>
+            <w:r>
+              <w:rPr>
+                <w:rFonts w:ascii="Calibri" w:eastAsia="Times New Roman" w:hAnsi="Calibri" w:cs="Times New Roman"/>
+                <w:color w:val="000000"/>
+              </w:rPr>
+              <w:t>pcode</w:t>
+            </w:r>
+            <w:proofErr w:type="spellEnd"/>
+          </w:p>
+        </w:tc>
+      </w:tr>
+      <w:tr>
+        <w:trPr>
+          <w:trHeight w:val="300"/>
+          <w:jc w:val="center"/>
+        </w:trPr>
+        <w:tc>
+          <w:tcPr>
+            <w:tcW w:w="2085" w:type="dxa"/>
+            <w:tcBorders>
+              <w:top w:val="nil"/>
+              <w:left w:val="single" w:sz="8" w:space="0" w:color="auto"/>
+              <w:bottom w:val="single" w:sz="4" w:space="0" w:color="auto"/>
+              <w:right w:val="single" w:sz="4" w:space="0" w:color="auto"/>
+            </w:tcBorders>
+            <w:shd w:val="clear" w:color="auto" w:fill="auto"/>
+            <w:noWrap/>
+            <w:vAlign w:val="bottom"/>
+            <w:hideMark/>
+          </w:tcPr>
+          <w:p>
+            <w:pPr>
+              <w:spacing w:after="0" w:line="240" w:lineRule="auto"/>
+              <w:rPr>
+                <w:rFonts w:ascii="Calibri" w:eastAsia="Times New Roman" w:hAnsi="Calibri" w:cs="Times New Roman"/>
+                <w:color w:val="000000"/>
+              </w:rPr>
+            </w:pPr>
+            <w:r>
+              <w:rPr>
+                <w:rFonts w:ascii="Calibri" w:eastAsia="Times New Roman" w:hAnsi="Calibri" w:cs="Times New Roman"/>
+                <w:color w:val="000000"/>
+              </w:rPr>
+              <w:t>0x028</w:t>
+            </w:r>
+          </w:p>
+        </w:tc>
+        <w:tc>
+          <w:tcPr>
+            <w:tcW w:w="2070" w:type="dxa"/>
+            <w:tcBorders>
+              <w:top w:val="nil"/>
+              <w:left w:val="single" w:sz="8" w:space="0" w:color="auto"/>
+              <w:bottom w:val="single" w:sz="4" w:space="0" w:color="auto"/>
+              <w:right w:val="single" w:sz="4" w:space="0" w:color="auto"/>
+            </w:tcBorders>
+            <w:shd w:val="clear" w:color="auto" w:fill="auto"/>
+            <w:noWrap/>
+            <w:vAlign w:val="bottom"/>
+            <w:hideMark/>
+          </w:tcPr>
+          <w:p>
+            <w:pPr>
+              <w:spacing w:after="0" w:line="240" w:lineRule="auto"/>
+              <w:rPr>
+                <w:rFonts w:ascii="Calibri" w:eastAsia="Times New Roman" w:hAnsi="Calibri" w:cs="Times New Roman"/>
+                <w:color w:val="000000"/>
+              </w:rPr>
+            </w:pPr>
+            <w:proofErr w:type="spellStart"/>
+            <w:r>
+              <w:rPr>
+                <w:rFonts w:ascii="Calibri" w:eastAsia="Times New Roman" w:hAnsi="Calibri" w:cs="Times New Roman"/>
+                <w:b/>
+                <w:color w:val="000000"/>
+                <w:sz w:val="24"/>
+                <w:szCs w:val="24"/>
+                <w:u w:val="single"/>
+              </w:rPr>
+              <w:t>lui</w:t>
+            </w:r>
+            <w:proofErr w:type="spellEnd"/>
+            <w:r>
+              <w:rPr>
+                <w:rFonts w:ascii="Calibri" w:eastAsia="Times New Roman" w:hAnsi="Calibri" w:cs="Times New Roman"/>
+                <w:b/>
+                <w:color w:val="000000"/>
+                <w:sz w:val="24"/>
+                <w:szCs w:val="24"/>
+                <w:u w:val="single"/>
+              </w:rPr>
+              <w:t xml:space="preserve"> $s6, 40</w:t>
+            </w:r>
+          </w:p>
+        </w:tc>
+        <w:tc>
+          <w:tcPr>
+            <w:tcW w:w="1620" w:type="dxa"/>
+            <w:tcBorders>
+              <w:top w:val="nil"/>
+              <w:left w:val="nil"/>
+              <w:bottom w:val="single" w:sz="4" w:space="0" w:color="auto"/>
+              <w:right w:val="single" w:sz="8" w:space="0" w:color="auto"/>
+            </w:tcBorders>
+            <w:shd w:val="clear" w:color="auto" w:fill="auto"/>
+            <w:noWrap/>
+            <w:vAlign w:val="bottom"/>
+            <w:hideMark/>
+          </w:tcPr>
+          <w:p>
+            <w:pPr>
+              <w:spacing w:after="0" w:line="240" w:lineRule="auto"/>
+              <w:jc w:val="center"/>
+              <w:rPr>
+                <w:rFonts w:ascii="Calibri" w:eastAsia="Times New Roman" w:hAnsi="Calibri" w:cs="Times New Roman"/>
+                <w:color w:val="000000"/>
+              </w:rPr>
+            </w:pPr>
+            <w:r>
+              <w:rPr>
+                <w:rFonts w:ascii="Calibri" w:eastAsia="Times New Roman" w:hAnsi="Calibri" w:cs="Times New Roman"/>
+                <w:color w:val="000000"/>
+              </w:rPr>
+              <w:t>0x</w:t>
+            </w:r>
+            <w:r>
+              <w:rPr>
+                <w:rFonts w:ascii="Calibri" w:eastAsia="Times New Roman" w:hAnsi="Calibri" w:cs="Times New Roman"/>
+                <w:color w:val="000000"/>
+              </w:rPr>
+              <w:t>3C160028</w:t>
+            </w:r>
+          </w:p>
+        </w:tc>
+      </w:tr>
+    </w:tbl>
+    <w:p>
+      <w:pPr>
+        <w:spacing w:after="0" w:line="240" w:lineRule="auto"/>
+        <w:rPr>
+          <w:color w:val="000000"/>
+          <w:sz w:val="25"/>
+          <w:szCs w:val="25"/>
+          <w:shd w:val="clear" w:color="auto" w:fill="FFFFFF"/>
+        </w:rPr>
+      </w:pPr>
+    </w:p>
+    <w:p>
+      <w:pPr>
+        <w:spacing w:after="0" w:line="240" w:lineRule="auto"/>
+        <w:rPr>
+          <w:rFonts w:ascii="Calibri" w:eastAsia="Times New Roman" w:hAnsi="Calibri" w:cs="Times New Roman"/>
+          <w:color w:val="000000"/>
+          <w:sz w:val="24"/>
+          <w:szCs w:val="24"/>
+        </w:rPr>
+      </w:pPr>
+      <w:r>
+        <w:rPr>
+          <w:color w:val="000000"/>
+          <w:sz w:val="25"/>
+          <w:szCs w:val="25"/>
+          <w:shd w:val="clear" w:color="auto" w:fill="FFFFFF"/>
+        </w:rPr>
+        <w:t>The immediate value is shifted left 16 bits and stored in the register. The lower 16 bits are zeroes</w:t>
+      </w:r>
+      <w:r>
+        <w:rPr>
+          <w:color w:val="000000"/>
+          <w:sz w:val="25"/>
+          <w:szCs w:val="25"/>
+          <w:shd w:val="clear" w:color="auto" w:fill="FFFFFF"/>
+        </w:rPr>
+        <w:t xml:space="preserve">. The immediate value 40 is </w:t>
+      </w:r>
+      <w:proofErr w:type="gramStart"/>
+      <w:r>
+        <w:rPr>
+          <w:color w:val="000000"/>
+          <w:sz w:val="25"/>
+          <w:szCs w:val="25"/>
+          <w:shd w:val="clear" w:color="auto" w:fill="FFFFFF"/>
+        </w:rPr>
+        <w:t>shifted  16</w:t>
+      </w:r>
+      <w:proofErr w:type="gramEnd"/>
+      <w:r>
+        <w:rPr>
+          <w:color w:val="000000"/>
+          <w:sz w:val="25"/>
+          <w:szCs w:val="25"/>
+          <w:shd w:val="clear" w:color="auto" w:fill="FFFFFF"/>
+        </w:rPr>
+        <w:t xml:space="preserve"> bits and stored in register s6</w:t>
+      </w:r>
+    </w:p>
+    <w:p>
+      <w:pPr>
+        <w:spacing w:line="240" w:lineRule="auto"/>
+        <w:jc w:val="center"/>
         <w:rPr>
           <w:rFonts w:cs="Times New Roman"/>
           <w:sz w:val="24"/>
           <w:szCs w:val="24"/>
         </w:rPr>
-        <w:t xml:space="preserve"> </w:t>
-      </w:r>
-    </w:p>
-    <w:p>
-      <w:pPr>
-        <w:spacing w:line="240" w:lineRule="auto"/>
-        <w:rPr>
-          <w:rFonts w:cs="Times New Roman"/>
-          <w:sz w:val="24"/>
-          <w:szCs w:val="24"/>
-        </w:rPr>
-      </w:pPr>
+      </w:pPr>
+    </w:p>
+    <w:p>
+      <w:pPr>
+        <w:spacing w:after="0" w:line="240" w:lineRule="auto"/>
+        <w:rPr>
+          <w:rFonts w:ascii="Calibri" w:eastAsia="Times New Roman" w:hAnsi="Calibri" w:cs="Times New Roman"/>
+          <w:b/>
+          <w:color w:val="000000"/>
+          <w:sz w:val="24"/>
+          <w:szCs w:val="24"/>
+        </w:rPr>
+      </w:pPr>
+      <w:r>
+        <w:rPr>
+          <w:rFonts w:ascii="Calibri" w:eastAsia="Times New Roman" w:hAnsi="Calibri" w:cs="Times New Roman"/>
+          <w:b/>
+          <w:color w:val="000000"/>
+          <w:sz w:val="24"/>
+          <w:szCs w:val="24"/>
+        </w:rPr>
+        <w:t>Test when iCache miss and dCache miss</w:t>
+      </w:r>
+    </w:p>
+    <w:p>
+      <w:pPr>
+        <w:spacing w:after="0" w:line="240" w:lineRule="auto"/>
+        <w:rPr>
+          <w:rFonts w:ascii="Calibri" w:eastAsia="Times New Roman" w:hAnsi="Calibri" w:cs="Times New Roman"/>
+          <w:b/>
+          <w:color w:val="000000"/>
+          <w:sz w:val="24"/>
+          <w:szCs w:val="24"/>
+        </w:rPr>
+      </w:pPr>
+    </w:p>
+    <w:p>
+      <w:pPr>
+        <w:spacing w:after="0" w:line="240" w:lineRule="auto"/>
+        <w:rPr>
+          <w:rFonts w:ascii="Calibri" w:eastAsia="Times New Roman" w:hAnsi="Calibri" w:cs="Times New Roman"/>
+          <w:b/>
+          <w:color w:val="000000"/>
+          <w:sz w:val="24"/>
+          <w:szCs w:val="24"/>
+        </w:rPr>
+      </w:pPr>
+      <w:r>
+        <w:rPr>
+          <w:rFonts w:ascii="Calibri" w:eastAsia="Times New Roman" w:hAnsi="Calibri" w:cs="Times New Roman"/>
+          <w:b/>
+          <w:color w:val="000000"/>
+          <w:sz w:val="24"/>
+          <w:szCs w:val="24"/>
+        </w:rPr>
+        <w:t>Test when iCache miss and dCache hit</w:t>
+      </w:r>
+    </w:p>
+    <w:p>
+      <w:pPr>
+        <w:spacing w:after="0" w:line="240" w:lineRule="auto"/>
+        <w:rPr>
+          <w:rFonts w:ascii="Calibri" w:eastAsia="Times New Roman" w:hAnsi="Calibri" w:cs="Times New Roman"/>
+          <w:b/>
+          <w:color w:val="000000"/>
+          <w:sz w:val="24"/>
+          <w:szCs w:val="24"/>
+        </w:rPr>
+      </w:pPr>
+    </w:p>
+    <w:p>
+      <w:pPr>
+        <w:spacing w:after="0" w:line="240" w:lineRule="auto"/>
+        <w:rPr>
+          <w:rFonts w:ascii="Calibri" w:eastAsia="Times New Roman" w:hAnsi="Calibri" w:cs="Times New Roman"/>
+          <w:b/>
+          <w:color w:val="000000"/>
+          <w:sz w:val="24"/>
+          <w:szCs w:val="24"/>
+        </w:rPr>
+      </w:pPr>
+      <w:r>
+        <w:rPr>
+          <w:rFonts w:ascii="Calibri" w:eastAsia="Times New Roman" w:hAnsi="Calibri" w:cs="Times New Roman"/>
+          <w:b/>
+          <w:color w:val="000000"/>
+          <w:sz w:val="24"/>
+          <w:szCs w:val="24"/>
+        </w:rPr>
+        <w:t>Test when iCache hit and dCache miss</w:t>
+      </w:r>
+    </w:p>
+    <w:p>
+      <w:pPr>
+        <w:spacing w:after="0" w:line="240" w:lineRule="auto"/>
+        <w:rPr>
+          <w:rFonts w:ascii="Calibri" w:eastAsia="Times New Roman" w:hAnsi="Calibri" w:cs="Times New Roman"/>
+          <w:b/>
+          <w:color w:val="000000"/>
+          <w:sz w:val="24"/>
+          <w:szCs w:val="24"/>
+        </w:rPr>
+      </w:pPr>
+    </w:p>
+    <w:p>
+      <w:pPr>
+        <w:spacing w:after="0" w:line="240" w:lineRule="auto"/>
+        <w:rPr>
+          <w:rFonts w:ascii="Calibri" w:eastAsia="Times New Roman" w:hAnsi="Calibri" w:cs="Times New Roman"/>
+          <w:b/>
+          <w:color w:val="000000"/>
+          <w:sz w:val="24"/>
+          <w:szCs w:val="24"/>
+        </w:rPr>
+      </w:pPr>
+      <w:r>
+        <w:rPr>
+          <w:rFonts w:ascii="Calibri" w:eastAsia="Times New Roman" w:hAnsi="Calibri" w:cs="Times New Roman"/>
+          <w:b/>
+          <w:color w:val="000000"/>
+          <w:sz w:val="24"/>
+          <w:szCs w:val="24"/>
+        </w:rPr>
+        <w:t>Test when iCache hit and dCache hit</w:t>
+      </w:r>
     </w:p>
     <w:p>
       <w:pPr>
@@ -5057,12 +8375,45 @@
       </w:pPr>
       <w:r>
         <w:rPr>
-          <w:rFonts w:cs="Times New Roman"/>
-          <w:b/>
-          <w:sz w:val="24"/>
-          <w:szCs w:val="24"/>
-        </w:rPr>
-        <w:br w:type="page"/>
+          <w:sz w:val="23"/>
+          <w:szCs w:val="23"/>
+        </w:rPr>
+        <w:t xml:space="preserve">In conclusion, </w:t>
+      </w:r>
+      <w:r>
+        <w:rPr>
+          <w:sz w:val="23"/>
+          <w:szCs w:val="23"/>
+        </w:rPr>
+        <w:t>the developed code was successful in meeting the specifications</w:t>
+      </w:r>
+      <w:r>
+        <w:rPr>
+          <w:sz w:val="23"/>
+          <w:szCs w:val="23"/>
+        </w:rPr>
+        <w:t xml:space="preserve">. With hardcoding everything, the group knew what values would appear, and what each instruction would do. Knowing it all made everything a little bit easier to code. The report shows how each component was set up and how it all came together at the end in the final test bench program. </w:t>
+      </w:r>
+      <w:r>
+        <w:rPr>
+          <w:sz w:val="23"/>
+          <w:szCs w:val="23"/>
+        </w:rPr>
+        <w:t>The lab served as a good practical simulation for the expected workflow and ultimately provided the team with a more hands-on insight in respect to the operation of caches</w:t>
+      </w:r>
+      <w:r>
+        <w:rPr>
+          <w:sz w:val="23"/>
+          <w:szCs w:val="23"/>
+        </w:rPr>
+        <w:t>.</w:t>
+      </w:r>
+      <w:r>
+        <w:rPr>
+          <w:sz w:val="23"/>
+          <w:szCs w:val="23"/>
+        </w:rPr>
+        <w:t xml:space="preserve"> </w:t>
       </w:r>
     </w:p>
     <w:p>
@@ -5083,7 +8434,6 @@
           <w:sz w:val="24"/>
           <w:szCs w:val="24"/>
         </w:rPr>
-        <w:lastRenderedPageBreak/>
         <w:t>Attachments</w:t>
       </w:r>
     </w:p>
@@ -8250,6 +11600,29 @@
     <w:qFormat/>
     <w:rsid w:val="00413F5E"/>
   </w:style>
+  <w:style w:type="paragraph" w:styleId="Heading1">
+    <w:name w:val="heading 1"/>
+    <w:basedOn w:val="Normal"/>
+    <w:next w:val="Normal"/>
+    <w:link w:val="Heading1Char"/>
+    <w:uiPriority w:val="9"/>
+    <w:qFormat/>
+    <w:rsid w:val="00AB4918"/>
+    <w:pPr>
+      <w:keepNext/>
+      <w:keepLines/>
+      <w:spacing w:before="480" w:after="0"/>
+      <w:outlineLvl w:val="0"/>
+    </w:pPr>
+    <w:rPr>
+      <w:rFonts w:asciiTheme="majorHAnsi" w:eastAsiaTheme="majorEastAsia" w:hAnsiTheme="majorHAnsi" w:cstheme="majorBidi"/>
+      <w:b/>
+      <w:bCs/>
+      <w:color w:val="365F91" w:themeColor="accent1" w:themeShade="BF"/>
+      <w:sz w:val="28"/>
+      <w:szCs w:val="28"/>
+    </w:rPr>
+  </w:style>
   <w:style w:type="character" w:default="1" w:styleId="DefaultParagraphFont">
     <w:name w:val="Default Paragraph Font"/>
     <w:uiPriority w:val="1"/>
@@ -8567,6 +11940,84 @@
       <w:szCs w:val="20"/>
     </w:rPr>
   </w:style>
+  <w:style w:type="paragraph" w:styleId="Header">
+    <w:name w:val="header"/>
+    <w:basedOn w:val="Normal"/>
+    <w:link w:val="HeaderChar"/>
+    <w:uiPriority w:val="99"/>
+    <w:semiHidden/>
+    <w:unhideWhenUsed/>
+    <w:rsid w:val="00C66A2D"/>
+    <w:pPr>
+      <w:tabs>
+        <w:tab w:val="center" w:pos="4680"/>
+        <w:tab w:val="right" w:pos="9360"/>
+      </w:tabs>
+      <w:spacing w:after="0" w:line="240" w:lineRule="auto"/>
+    </w:pPr>
+  </w:style>
+  <w:style w:type="character" w:customStyle="1" w:styleId="HeaderChar">
+    <w:name w:val="Header Char"/>
+    <w:basedOn w:val="DefaultParagraphFont"/>
+    <w:link w:val="Header"/>
+    <w:uiPriority w:val="99"/>
+    <w:semiHidden/>
+    <w:rsid w:val="00C66A2D"/>
+  </w:style>
+  <w:style w:type="paragraph" w:styleId="Footer">
+    <w:name w:val="footer"/>
+    <w:basedOn w:val="Normal"/>
+    <w:link w:val="FooterChar"/>
+    <w:uiPriority w:val="99"/>
+    <w:semiHidden/>
+    <w:unhideWhenUsed/>
+    <w:rsid w:val="00C66A2D"/>
+    <w:pPr>
+      <w:tabs>
+        <w:tab w:val="center" w:pos="4680"/>
+        <w:tab w:val="right" w:pos="9360"/>
+      </w:tabs>
+      <w:spacing w:after="0" w:line="240" w:lineRule="auto"/>
+    </w:pPr>
+  </w:style>
+  <w:style w:type="character" w:customStyle="1" w:styleId="FooterChar">
+    <w:name w:val="Footer Char"/>
+    <w:basedOn w:val="DefaultParagraphFont"/>
+    <w:link w:val="Footer"/>
+    <w:uiPriority w:val="99"/>
+    <w:semiHidden/>
+    <w:rsid w:val="00C66A2D"/>
+  </w:style>
+  <w:style w:type="character" w:styleId="PlaceholderText">
+    <w:name w:val="Placeholder Text"/>
+    <w:basedOn w:val="DefaultParagraphFont"/>
+    <w:uiPriority w:val="99"/>
+    <w:semiHidden/>
+    <w:rsid w:val="00F12EAD"/>
+    <w:rPr>
+      <w:color w:val="808080"/>
+    </w:rPr>
+  </w:style>
+  <w:style w:type="character" w:customStyle="1" w:styleId="Heading1Char">
+    <w:name w:val="Heading 1 Char"/>
+    <w:basedOn w:val="DefaultParagraphFont"/>
+    <w:link w:val="Heading1"/>
+    <w:uiPriority w:val="9"/>
+    <w:rsid w:val="00AB4918"/>
+    <w:rPr>
+      <w:rFonts w:asciiTheme="majorHAnsi" w:eastAsiaTheme="majorEastAsia" w:hAnsiTheme="majorHAnsi" w:cstheme="majorBidi"/>
+      <w:b/>
+      <w:bCs/>
+      <w:color w:val="365F91" w:themeColor="accent1" w:themeShade="BF"/>
+      <w:sz w:val="28"/>
+      <w:szCs w:val="28"/>
+    </w:rPr>
+  </w:style>
+  <w:style w:type="character" w:customStyle="1" w:styleId="apple-converted-space">
+    <w:name w:val="apple-converted-space"/>
+    <w:basedOn w:val="DefaultParagraphFont"/>
+    <w:rsid w:val="007611E9"/>
+  </w:style>
 </w:styles>
 </file>
 
@@ -8860,7 +12311,7 @@
 </file>
 
 <file path=customXml/itemProps1.xml><?xml version="1.0" encoding="utf-8"?>
-<ds:datastoreItem xmlns:ds="http://schemas.openxmlformats.org/officeDocument/2006/customXml" ds:itemID="{E854C5AE-E9D9-46A5-B131-EB66DD2D82BB}">
+<ds:datastoreItem xmlns:ds="http://schemas.openxmlformats.org/officeDocument/2006/customXml" ds:itemID="{E73B27EC-19ED-4925-AD1B-EA15382A88F9}">
   <ds:schemaRefs>
     <ds:schemaRef ds:uri="http://schemas.openxmlformats.org/officeDocument/2006/bibliography"/>
   </ds:schemaRefs>

</xml_diff>